<commit_message>
fix uartsend/receive projects for 9600 baud. Update document regarding uart, add additional details regarding the timer function to the RTOS chapter
</commit_message>
<xml_diff>
--- a/labmanual/WW101-02-Peripherals.docx
+++ b/labmanual/WW101-02-Peripherals.docx
@@ -148,8 +148,6 @@
       <w:r>
         <w:t>N</w:t>
       </w:r>
-      <w:bookmarkStart w:id="0" w:name="_GoBack"/>
-      <w:bookmarkEnd w:id="0"/>
       <w:r>
         <w:t>” and is provided</w:t>
       </w:r>
@@ -2132,19 +2130,148 @@
         <w:t>.</w:t>
       </w:r>
       <w:r>
-        <w:t xml:space="preserve"> On this kit, there is a second UART (called WICED_UART_2) connected to Arduino pins D8 and D9.</w:t>
+        <w:t xml:space="preserve"> On </w:t>
+      </w:r>
+      <w:r>
+        <w:t>the BCM94343W_AVN</w:t>
+      </w:r>
+      <w:r>
+        <w:t xml:space="preserve"> kit, there is a second UART (called WICED_UART_2) connected to Arduino pins D8 and D9.</w:t>
       </w:r>
     </w:p>
     <w:p>
       <w:r>
         <w:lastRenderedPageBreak/>
-        <w:t>If you want to suppress the standard debug printing</w:t>
-      </w:r>
-      <w:r>
-        <w:t xml:space="preserve"> on STDIO_UART</w:t>
-      </w:r>
-      <w:r>
-        <w:t>, add the following line to the make file for the project:</w:t>
+        <w:t xml:space="preserve">There </w:t>
+      </w:r>
+      <w:r>
+        <w:t xml:space="preserve">are </w:t>
+      </w:r>
+      <w:r>
+        <w:t xml:space="preserve">API </w:t>
+      </w:r>
+      <w:r>
+        <w:t>functions for</w:t>
+      </w:r>
+      <w:r>
+        <w:t xml:space="preserve"> UART </w:t>
+      </w:r>
+      <w:r>
+        <w:t>i</w:t>
+      </w:r>
+      <w:r>
+        <w:t>nitialization, transmission, and receive.</w:t>
+      </w:r>
+      <w:r>
+        <w:t xml:space="preserve"> </w:t>
+      </w:r>
+      <w:r>
+        <w:t>See the API documentation for details on these functions.</w:t>
+      </w:r>
+    </w:p>
+    <w:p>
+      <w:r>
+        <w:rPr>
+          <w:u w:val="single"/>
+        </w:rPr>
+        <w:t xml:space="preserve">If you are using the STDIO_UART defined in the platform, then you don’t need to call the initialization function and you do not need to set up a ring buffer as described below </w:t>
+      </w:r>
+      <w:r>
+        <w:rPr>
+          <w:u w:val="single"/>
+        </w:rPr>
+        <w:t>since</w:t>
+      </w:r>
+      <w:r>
+        <w:rPr>
+          <w:u w:val="single"/>
+        </w:rPr>
+        <w:t xml:space="preserve"> those functions are already called from </w:t>
+      </w:r>
+      <w:proofErr w:type="spellStart"/>
+      <w:r>
+        <w:rPr>
+          <w:i/>
+          <w:u w:val="single"/>
+        </w:rPr>
+        <w:t>platform_stdio_in</w:t>
+      </w:r>
+      <w:r>
+        <w:rPr>
+          <w:i/>
+          <w:u w:val="single"/>
+        </w:rPr>
+        <w:t>i</w:t>
+      </w:r>
+      <w:r>
+        <w:rPr>
+          <w:i/>
+          <w:u w:val="single"/>
+        </w:rPr>
+        <w:t>t</w:t>
+      </w:r>
+      <w:proofErr w:type="spellEnd"/>
+      <w:r>
+        <w:rPr>
+          <w:i/>
+          <w:u w:val="single"/>
+        </w:rPr>
+        <w:t>()</w:t>
+      </w:r>
+      <w:r>
+        <w:rPr>
+          <w:u w:val="single"/>
+        </w:rPr>
+        <w:t xml:space="preserve"> which is in turn called from </w:t>
+      </w:r>
+      <w:r>
+        <w:rPr>
+          <w:u w:val="single"/>
+        </w:rPr>
+        <w:t>“</w:t>
+      </w:r>
+      <w:proofErr w:type="spellStart"/>
+      <w:r>
+        <w:rPr>
+          <w:u w:val="single"/>
+        </w:rPr>
+        <w:t>platform.c</w:t>
+      </w:r>
+      <w:proofErr w:type="spellEnd"/>
+      <w:r>
+        <w:rPr>
+          <w:u w:val="single"/>
+        </w:rPr>
+        <w:t>”</w:t>
+      </w:r>
+      <w:r>
+        <w:rPr>
+          <w:u w:val="single"/>
+        </w:rPr>
+        <w:t>.</w:t>
+      </w:r>
+      <w:r>
+        <w:t xml:space="preserve"> These are needed only if you are using a different UART interface</w:t>
+      </w:r>
+      <w:r>
+        <w:t xml:space="preserve"> or different UART settings</w:t>
+      </w:r>
+      <w:r>
+        <w:t>.</w:t>
+      </w:r>
+      <w:r>
+        <w:t xml:space="preserve"> The STDIO_UART is by default set up for 115200 baud, 8 bit width, no parity, no flow control.</w:t>
+      </w:r>
+    </w:p>
+    <w:p>
+      <w:r>
+        <w:t>If you want to disable the STDIO_UART functionality</w:t>
+      </w:r>
+      <w:r>
+        <w:t xml:space="preserve"> or use that interface with different settings</w:t>
+      </w:r>
+      <w:r>
+        <w:t>, add the following to the make file for the project:</w:t>
       </w:r>
     </w:p>
     <w:p>
@@ -2165,118 +2292,12 @@
     </w:p>
     <w:p>
       <w:r>
-        <w:t xml:space="preserve">There </w:t>
-      </w:r>
-      <w:r>
-        <w:t xml:space="preserve">are </w:t>
-      </w:r>
-      <w:r>
-        <w:t xml:space="preserve">API </w:t>
-      </w:r>
-      <w:r>
-        <w:t>functions for i</w:t>
-      </w:r>
-      <w:r>
-        <w:t>nitialization, transmission, and receive.</w:t>
-      </w:r>
-      <w:r>
-        <w:t xml:space="preserve"> </w:t>
-      </w:r>
-      <w:r>
-        <w:t>See the API documentation for details on these functions.</w:t>
-      </w:r>
-    </w:p>
-    <w:p>
-      <w:pPr>
-        <w:rPr>
-          <w:u w:val="single"/>
-        </w:rPr>
-      </w:pPr>
-      <w:r>
-        <w:rPr>
-          <w:u w:val="single"/>
-        </w:rPr>
-        <w:t xml:space="preserve">If you are using the STDIO_UART defined in the platform, then you don’t need to call the initialization function and you do not need to set up a ring buffer as described below </w:t>
-      </w:r>
-      <w:r>
-        <w:rPr>
-          <w:u w:val="single"/>
-        </w:rPr>
-        <w:t>since</w:t>
-      </w:r>
-      <w:r>
-        <w:rPr>
-          <w:u w:val="single"/>
-        </w:rPr>
-        <w:t xml:space="preserve"> those functions are already called from </w:t>
-      </w:r>
-      <w:proofErr w:type="spellStart"/>
-      <w:r>
-        <w:rPr>
-          <w:i/>
-          <w:u w:val="single"/>
-        </w:rPr>
-        <w:t>platform_stdio_in</w:t>
-      </w:r>
-      <w:r>
-        <w:rPr>
-          <w:i/>
-          <w:u w:val="single"/>
-        </w:rPr>
-        <w:t>i</w:t>
-      </w:r>
-      <w:r>
-        <w:rPr>
-          <w:i/>
-          <w:u w:val="single"/>
-        </w:rPr>
-        <w:t>t</w:t>
-      </w:r>
-      <w:proofErr w:type="spellEnd"/>
-      <w:r>
-        <w:rPr>
-          <w:i/>
-          <w:u w:val="single"/>
-        </w:rPr>
-        <w:t>()</w:t>
-      </w:r>
-      <w:r>
-        <w:rPr>
-          <w:u w:val="single"/>
-        </w:rPr>
-        <w:t xml:space="preserve"> which is in turn called from </w:t>
-      </w:r>
-      <w:r>
-        <w:rPr>
-          <w:u w:val="single"/>
-        </w:rPr>
-        <w:t>“</w:t>
-      </w:r>
-      <w:proofErr w:type="spellStart"/>
-      <w:r>
-        <w:rPr>
-          <w:u w:val="single"/>
-        </w:rPr>
-        <w:t>platform.c</w:t>
-      </w:r>
-      <w:proofErr w:type="spellEnd"/>
-      <w:r>
-        <w:rPr>
-          <w:u w:val="single"/>
-        </w:rPr>
-        <w:t>”</w:t>
-      </w:r>
-      <w:r>
-        <w:rPr>
-          <w:u w:val="single"/>
-        </w:rPr>
-        <w:t>.</w:t>
-      </w:r>
-      <w:r>
-        <w:t xml:space="preserve"> These are needed only if you are using a different UART interface.</w:t>
-      </w:r>
-    </w:p>
-    <w:p>
+        <w:t>Once you do this, you will no longer see the standard boot time information displayed on the terminal.</w:t>
+      </w:r>
+    </w:p>
+    <w:p>
+      <w:bookmarkStart w:id="0" w:name="_GoBack"/>
+      <w:bookmarkEnd w:id="0"/>
       <w:r>
         <w:t xml:space="preserve">The </w:t>
       </w:r>
@@ -2500,6 +2521,7 @@
         <w:rPr>
           <w:sz w:val="20"/>
         </w:rPr>
+        <w:lastRenderedPageBreak/>
         <w:t>wiced_ring_buffer_t</w:t>
       </w:r>
       <w:proofErr w:type="spellEnd"/>
@@ -2578,7 +2600,6 @@
         <w:rPr>
           <w:sz w:val="20"/>
         </w:rPr>
-        <w:lastRenderedPageBreak/>
         <w:t>ring_buffer_</w:t>
       </w:r>
       <w:proofErr w:type="gramStart"/>
@@ -2854,7 +2875,13 @@
         <w:t>)</w:t>
       </w:r>
       <w:r>
-        <w:t xml:space="preserve"> to send the message. </w:t>
+        <w:t xml:space="preserve"> to send</w:t>
+      </w:r>
+      <w:r>
+        <w:t xml:space="preserve"> or receive</w:t>
+      </w:r>
+      <w:r>
+        <w:t xml:space="preserve"> the message. </w:t>
       </w:r>
     </w:p>
     <w:p>
@@ -3550,7 +3577,13 @@
         </w:numPr>
       </w:pPr>
       <w:r>
-        <w:t>Hint: See the API documentation for the functions to use to drive the LED high and low.</w:t>
+        <w:t>Hint: Se</w:t>
+      </w:r>
+      <w:r>
+        <w:t xml:space="preserve">e the API documentation for the GPIO </w:t>
+      </w:r>
+      <w:r>
+        <w:t>functions use to drive the LED high and low.</w:t>
       </w:r>
     </w:p>
     <w:p>
@@ -4126,7 +4159,19 @@
         <w:t>toggle</w:t>
       </w:r>
       <w:r>
-        <w:t xml:space="preserve"> state of LED</w:t>
+        <w:t xml:space="preserve"> </w:t>
+      </w:r>
+      <w:r>
+        <w:t xml:space="preserve">the </w:t>
+      </w:r>
+      <w:r>
+        <w:t xml:space="preserve">state of </w:t>
+      </w:r>
+      <w:r>
+        <w:t xml:space="preserve">an </w:t>
+      </w:r>
+      <w:r>
+        <w:t>LED</w:t>
       </w:r>
     </w:p>
     <w:p>
@@ -4529,6 +4574,9 @@
       <w:r>
         <w:t xml:space="preserve">Hint: You can use a </w:t>
       </w:r>
+      <w:r>
+        <w:t xml:space="preserve">static </w:t>
+      </w:r>
       <w:proofErr w:type="spellStart"/>
       <w:r>
         <w:t>b</w:t>
@@ -4538,7 +4586,19 @@
       </w:r>
       <w:proofErr w:type="spellEnd"/>
       <w:r>
-        <w:t xml:space="preserve"> variable type to remember the state of the LED:</w:t>
+        <w:t xml:space="preserve"> variable type </w:t>
+      </w:r>
+      <w:r>
+        <w:t xml:space="preserve">in the ISR </w:t>
+      </w:r>
+      <w:r>
+        <w:t xml:space="preserve">to remember the </w:t>
+      </w:r>
+      <w:r>
+        <w:t xml:space="preserve">LED </w:t>
+      </w:r>
+      <w:r>
+        <w:t>state:</w:t>
       </w:r>
     </w:p>
     <w:p>
@@ -4552,6 +4612,12 @@
           <w:i/>
         </w:rPr>
       </w:pPr>
+      <w:r>
+        <w:rPr>
+          <w:i/>
+        </w:rPr>
+        <w:t xml:space="preserve">static </w:t>
+      </w:r>
       <w:proofErr w:type="spellStart"/>
       <w:r>
         <w:rPr>
@@ -4565,18 +4631,6 @@
           <w:i/>
         </w:rPr>
         <w:t xml:space="preserve"> led1 = WICED_FALSE;</w:t>
-      </w:r>
-    </w:p>
-    <w:p>
-      <w:pPr>
-        <w:pStyle w:val="ListParagraph"/>
-        <w:numPr>
-          <w:ilvl w:val="0"/>
-          <w:numId w:val="46"/>
-        </w:numPr>
-      </w:pPr>
-      <w:r>
-        <w:t>Hint: If you use a variable to remember the LED state inside the ISR, make sure it is static so that it is not reset every time you enter the ISR.</w:t>
       </w:r>
     </w:p>
     <w:p>
@@ -4588,21 +4642,21 @@
         </w:numPr>
       </w:pPr>
       <w:r>
+        <w:t>Program you</w:t>
+      </w:r>
+      <w:r>
+        <w:t>r</w:t>
+      </w:r>
+      <w:r>
+        <w:t xml:space="preserve"> project to the board.</w:t>
+      </w:r>
+    </w:p>
+    <w:p>
+      <w:pPr>
+        <w:pStyle w:val="Heading3"/>
+      </w:pPr>
+      <w:r>
         <w:lastRenderedPageBreak/>
-        <w:t>Program you</w:t>
-      </w:r>
-      <w:r>
-        <w:t>r</w:t>
-      </w:r>
-      <w:r>
-        <w:t xml:space="preserve"> project to the board.</w:t>
-      </w:r>
-    </w:p>
-    <w:p>
-      <w:pPr>
-        <w:pStyle w:val="Heading3"/>
-      </w:pPr>
-      <w:r>
         <w:t xml:space="preserve">07 </w:t>
       </w:r>
       <w:r>
@@ -4683,6 +4737,18 @@
         </w:numPr>
       </w:pPr>
       <w:r>
+        <w:t xml:space="preserve">Hint: The Green LED is connected to WICED_GPIO_3 so you need to find out which PWM is connected to that pin (look in the platform files). </w:t>
+      </w:r>
+    </w:p>
+    <w:p>
+      <w:pPr>
+        <w:pStyle w:val="ListParagraph"/>
+        <w:numPr>
+          <w:ilvl w:val="1"/>
+          <w:numId w:val="32"/>
+        </w:numPr>
+      </w:pPr>
+      <w:r>
         <w:t>Hint: Don’t forget to start the PWM after configuring it.</w:t>
       </w:r>
     </w:p>
@@ -4707,7 +4773,13 @@
         </w:numPr>
       </w:pPr>
       <w:r>
-        <w:t>Hint: set the duty cycle change and delay such that the intensity goes from 0% to 100% in one second.</w:t>
+        <w:t xml:space="preserve">Hint: </w:t>
+      </w:r>
+      <w:r>
+        <w:t xml:space="preserve">use a delay so that </w:t>
+      </w:r>
+      <w:r>
+        <w:t>the intensity goes from 0% to 100% in one second.</w:t>
       </w:r>
     </w:p>
     <w:p>
@@ -5071,7 +5143,19 @@
         </w:numPr>
       </w:pPr>
       <w:r>
-        <w:t>Hint: Use a baud rate of 115200, data with of 8, no parity, 1 stop bit, and no flow control.</w:t>
+        <w:t>Hint: Disable the STDIO_UART in the make file by adding the line:</w:t>
+      </w:r>
+    </w:p>
+    <w:p>
+      <w:pPr>
+        <w:pStyle w:val="ListParagraph"/>
+        <w:numPr>
+          <w:ilvl w:val="2"/>
+          <w:numId w:val="34"/>
+        </w:numPr>
+      </w:pPr>
+      <w:r>
+        <w:t>GLOBAL_DEFINES := WICED_DISABLE_STDIO</w:t>
       </w:r>
     </w:p>
     <w:p>
@@ -5083,16 +5167,22 @@
         </w:numPr>
       </w:pPr>
       <w:r>
-        <w:t>Hint: Set a flag variable inside the ISR and then do the UART send function in the main application loop.</w:t>
-      </w:r>
-      <w:r>
-        <w:t xml:space="preserve"> Make sure the </w:t>
-      </w:r>
-      <w:r>
-        <w:t xml:space="preserve">flag </w:t>
-      </w:r>
-      <w:r>
-        <w:t>variable is defined as a volatile global variable.</w:t>
+        <w:t xml:space="preserve">Hint: </w:t>
+      </w:r>
+      <w:r>
+        <w:t>Setup a UART configuration structure for</w:t>
+      </w:r>
+      <w:r>
+        <w:t xml:space="preserve"> a baud rate of </w:t>
+      </w:r>
+      <w:r>
+        <w:t>9600</w:t>
+      </w:r>
+      <w:r>
+        <w:t>, data with of 8, no parity, 1 stop bit, and</w:t>
+      </w:r>
+      <w:r>
+        <w:t xml:space="preserve"> no flow control and initialize the UART.</w:t>
       </w:r>
     </w:p>
     <w:p>
@@ -5104,6 +5194,27 @@
         </w:numPr>
       </w:pPr>
       <w:r>
+        <w:t>Hint: Set a flag variable inside the ISR and then do the UART send function in the main application loop.</w:t>
+      </w:r>
+      <w:r>
+        <w:t xml:space="preserve"> Make sure the </w:t>
+      </w:r>
+      <w:r>
+        <w:t xml:space="preserve">flag </w:t>
+      </w:r>
+      <w:r>
+        <w:t>variable is defined as a volatile global variable.</w:t>
+      </w:r>
+    </w:p>
+    <w:p>
+      <w:pPr>
+        <w:pStyle w:val="ListParagraph"/>
+        <w:numPr>
+          <w:ilvl w:val="1"/>
+          <w:numId w:val="34"/>
+        </w:numPr>
+      </w:pPr>
+      <w:r>
         <w:t>Hint: use NULL for the read buffer since we will only be transmitting values.</w:t>
       </w:r>
     </w:p>
@@ -5128,7 +5239,14 @@
         </w:numPr>
       </w:pPr>
       <w:r>
-        <w:t>Open a terminal window with a baud rate of 115200.</w:t>
+        <w:lastRenderedPageBreak/>
+        <w:t xml:space="preserve">Open a terminal window with a baud rate of </w:t>
+      </w:r>
+      <w:r>
+        <w:t>9600</w:t>
+      </w:r>
+      <w:r>
+        <w:t>.</w:t>
       </w:r>
     </w:p>
     <w:p>
@@ -5140,7 +5258,6 @@
         </w:numPr>
       </w:pPr>
       <w:r>
-        <w:lastRenderedPageBreak/>
         <w:t xml:space="preserve">Hint: The kit will show up in the device manager under “Ports (COM &amp; LPT)” as </w:t>
       </w:r>
       <w:r>
@@ -5247,6 +5364,18 @@
         </w:numPr>
       </w:pPr>
       <w:r>
+        <w:t>Hint: you will need to setup a ring buffer to receive the UART characters.</w:t>
+      </w:r>
+    </w:p>
+    <w:p>
+      <w:pPr>
+        <w:pStyle w:val="ListParagraph"/>
+        <w:numPr>
+          <w:ilvl w:val="1"/>
+          <w:numId w:val="35"/>
+        </w:numPr>
+      </w:pPr>
+      <w:r>
         <w:t>Hint: remove the code for the button press and its interrupt.</w:t>
       </w:r>
     </w:p>
@@ -5271,7 +5400,13 @@
         </w:numPr>
       </w:pPr>
       <w:r>
-        <w:t>Open a terminal window with a baud rate of 115200.</w:t>
+        <w:t xml:space="preserve">Open a terminal window with a baud rate of </w:t>
+      </w:r>
+      <w:r>
+        <w:t>9600</w:t>
+      </w:r>
+      <w:r>
+        <w:t>.</w:t>
       </w:r>
     </w:p>
     <w:p>
@@ -6723,7 +6858,7 @@
                 <w:bCs/>
                 <w:noProof/>
               </w:rPr>
-              <w:t>2</w:t>
+              <w:t>16</w:t>
             </w:r>
             <w:r>
               <w:rPr>
@@ -7640,7 +7775,7 @@
         <w:ind w:left="1440" w:hanging="360"/>
       </w:pPr>
     </w:lvl>
-    <w:lvl w:ilvl="2" w:tplc="0409001B" w:tentative="1">
+    <w:lvl w:ilvl="2" w:tplc="0409001B">
       <w:start w:val="1"/>
       <w:numFmt w:val="lowerRoman"/>
       <w:lvlText w:val="%3."/>
@@ -10207,7 +10342,7 @@
         <w:ind w:left="1440" w:hanging="360"/>
       </w:pPr>
     </w:lvl>
-    <w:lvl w:ilvl="2" w:tplc="0409001B" w:tentative="1">
+    <w:lvl w:ilvl="2" w:tplc="0409001B">
       <w:start w:val="1"/>
       <w:numFmt w:val="lowerRoman"/>
       <w:lvlText w:val="%3."/>
@@ -11550,7 +11685,7 @@
   <w:style w:type="paragraph" w:default="1" w:styleId="Normal">
     <w:name w:val="Normal"/>
     <w:qFormat/>
-    <w:rsid w:val="00CA6625"/>
+    <w:rsid w:val="00B84448"/>
   </w:style>
   <w:style w:type="paragraph" w:styleId="Heading1">
     <w:name w:val="heading 1"/>
@@ -11670,7 +11805,7 @@
     <w:uiPriority w:val="1"/>
     <w:semiHidden/>
     <w:unhideWhenUsed/>
-    <w:rsid w:val="00CA6625"/>
+    <w:rsid w:val="00B84448"/>
   </w:style>
   <w:style w:type="table" w:default="1" w:styleId="TableNormal">
     <w:name w:val="Normal Table"/>
@@ -11692,7 +11827,7 @@
     <w:uiPriority w:val="99"/>
     <w:semiHidden/>
     <w:unhideWhenUsed/>
-    <w:rsid w:val="00CA6625"/>
+    <w:rsid w:val="00B84448"/>
   </w:style>
   <w:style w:type="paragraph" w:styleId="ListParagraph">
     <w:name w:val="List Paragraph"/>
@@ -12469,7 +12604,7 @@
 </file>
 
 <file path=customXml/itemProps1.xml><?xml version="1.0" encoding="utf-8"?>
-<ds:datastoreItem xmlns:ds="http://schemas.openxmlformats.org/officeDocument/2006/customXml" ds:itemID="{19598CE1-419E-497A-8B82-843575B59F3B}">
+<ds:datastoreItem xmlns:ds="http://schemas.openxmlformats.org/officeDocument/2006/customXml" ds:itemID="{4D7E37B1-1011-404E-9648-91A658D14298}">
   <ds:schemaRefs>
     <ds:schemaRef ds:uri="http://schemas.openxmlformats.org/officeDocument/2006/bibliography"/>
   </ds:schemaRefs>

</xml_diff>

<commit_message>
Updates for new kit/shield combo and corrections from China in WW08.
</commit_message>
<xml_diff>
--- a/labmanual/WW101-02-Peripherals.docx
+++ b/labmanual/WW101-02-Peripherals.docx
@@ -6,8 +6,6 @@
       <w:pPr>
         <w:pStyle w:val="Heading1"/>
       </w:pPr>
-      <w:bookmarkStart w:id="0" w:name="_GoBack"/>
-      <w:bookmarkEnd w:id="0"/>
       <w:r>
         <w:t>Cha</w:t>
       </w:r>
@@ -48,288 +46,288 @@
       <w:r>
         <w:t xml:space="preserve">PWMs, </w:t>
       </w:r>
+      <w:del w:id="0" w:author="Greg Landry" w:date="2017-02-28T12:44:00Z">
+        <w:r>
+          <w:delText>ADC,</w:delText>
+        </w:r>
+      </w:del>
+      <w:r>
+        <w:t xml:space="preserve"> UART, </w:t>
+      </w:r>
+      <w:r>
+        <w:t>and I2C</w:t>
+      </w:r>
+      <w:r>
+        <w:t xml:space="preserve">) </w:t>
+      </w:r>
       <w:del w:id="1" w:author="Greg Landry" w:date="2017-02-28T12:44:00Z">
         <w:r>
-          <w:delText>ADC,</w:delText>
+          <w:delText xml:space="preserve">to </w:delText>
         </w:r>
       </w:del>
-      <w:r>
-        <w:t xml:space="preserve"> UART, </w:t>
-      </w:r>
-      <w:r>
-        <w:t>and I2C</w:t>
-      </w:r>
-      <w:r>
-        <w:t xml:space="preserve">) </w:t>
-      </w:r>
-      <w:del w:id="2" w:author="Greg Landry" w:date="2017-02-28T12:44:00Z">
-        <w:r>
-          <w:delText xml:space="preserve">to </w:delText>
+      <w:ins w:id="2" w:author="Greg Landry" w:date="2017-02-28T12:44:00Z">
+        <w:r>
+          <w:t xml:space="preserve">and to </w:t>
+        </w:r>
+      </w:ins>
+      <w:r>
+        <w:t xml:space="preserve">interface with the shield </w:t>
+      </w:r>
+      <w:r>
+        <w:t>including the</w:t>
+      </w:r>
+      <w:r>
+        <w:t xml:space="preserve"> </w:t>
+      </w:r>
+      <w:ins w:id="3" w:author="Greg Landry" w:date="2017-02-28T13:04:00Z">
+        <w:r>
+          <w:t xml:space="preserve">analog coprocessor, </w:t>
+        </w:r>
+      </w:ins>
+      <w:r>
+        <w:t xml:space="preserve">LEDs, </w:t>
+      </w:r>
+      <w:ins w:id="4" w:author="Greg Landry" w:date="2017-02-28T12:44:00Z">
+        <w:r>
+          <w:t>Buttons</w:t>
+        </w:r>
+      </w:ins>
+      <w:del w:id="5" w:author="Greg Landry" w:date="2017-02-28T12:44:00Z">
+        <w:r>
+          <w:delText>Switches</w:delText>
         </w:r>
       </w:del>
-      <w:ins w:id="3" w:author="Greg Landry" w:date="2017-02-28T12:44:00Z">
-        <w:r>
-          <w:t xml:space="preserve">and to </w:t>
-        </w:r>
-      </w:ins>
-      <w:r>
-        <w:t xml:space="preserve">interface with the shield </w:t>
-      </w:r>
-      <w:r>
-        <w:t>including the</w:t>
+      <w:r>
+        <w:t>, Thermistor</w:t>
+      </w:r>
+      <w:del w:id="6" w:author="Greg Landry" w:date="2017-02-28T12:44:00Z">
+        <w:r>
+          <w:delText>s</w:delText>
+        </w:r>
+      </w:del>
+      <w:r>
+        <w:t xml:space="preserve">, </w:t>
+      </w:r>
+      <w:ins w:id="7" w:author="Greg Landry" w:date="2017-02-28T12:45:00Z">
+        <w:r>
+          <w:t xml:space="preserve">Humidity Sensor, </w:t>
+        </w:r>
+      </w:ins>
+      <w:ins w:id="8" w:author="Greg Landry" w:date="2017-02-28T12:44:00Z">
+        <w:r>
+          <w:t>Ambient Light Sensor,</w:t>
+        </w:r>
+      </w:ins>
+      <w:ins w:id="9" w:author="Greg Landry" w:date="2017-02-28T12:45:00Z">
+        <w:r>
+          <w:t xml:space="preserve"> Potentiometer, and </w:t>
+        </w:r>
+      </w:ins>
+      <w:ins w:id="10" w:author="Greg Landry" w:date="2017-02-28T12:46:00Z">
+        <w:r>
+          <w:t>OLED display</w:t>
+        </w:r>
+      </w:ins>
+      <w:del w:id="11" w:author="Greg Landry" w:date="2017-02-28T12:45:00Z">
+        <w:r>
+          <w:delText>Anal</w:delText>
+        </w:r>
+        <w:r>
+          <w:delText>og Co-Processor (via I2C) and the Kit</w:delText>
+        </w:r>
+        <w:r>
+          <w:delText>Prog UART</w:delText>
+        </w:r>
+      </w:del>
+      <w:r>
+        <w:t xml:space="preserve">.  In </w:t>
+      </w:r>
+      <w:r>
+        <w:t>addition,</w:t>
+      </w:r>
+      <w:r>
+        <w:t xml:space="preserve"> you </w:t>
+      </w:r>
+      <w:r>
+        <w:t>will</w:t>
+      </w:r>
+      <w:r>
+        <w:t xml:space="preserve"> understand the role of t</w:t>
+      </w:r>
+      <w:r>
+        <w:t>he critical files related to the kit hardware platform (</w:t>
+      </w:r>
+      <w:proofErr w:type="spellStart"/>
+      <w:r>
+        <w:t>platform.h</w:t>
+      </w:r>
+      <w:proofErr w:type="spellEnd"/>
+      <w:r>
+        <w:t xml:space="preserve"> and </w:t>
+      </w:r>
+      <w:proofErr w:type="spellStart"/>
+      <w:r>
+        <w:t>platform.c</w:t>
+      </w:r>
+      <w:proofErr w:type="spellEnd"/>
+      <w:r>
+        <w:t>).</w:t>
+      </w:r>
+    </w:p>
+    <w:p>
+      <w:pPr>
+        <w:pStyle w:val="Heading2"/>
+      </w:pPr>
+      <w:r>
+        <w:t>Time: 2 Hours</w:t>
+      </w:r>
+    </w:p>
+    <w:p>
+      <w:pPr>
+        <w:pStyle w:val="Heading2"/>
+      </w:pPr>
+      <w:r>
+        <w:t>Fundamentals</w:t>
+      </w:r>
+    </w:p>
+    <w:p>
+      <w:pPr>
+        <w:pStyle w:val="Heading3"/>
+      </w:pPr>
+      <w:r>
+        <w:t xml:space="preserve">Setting up a new WICED </w:t>
+      </w:r>
+      <w:r>
+        <w:t>board support package</w:t>
+      </w:r>
+    </w:p>
+    <w:p>
+      <w:r>
+        <w:t xml:space="preserve">The WICED SDK has files that make it easier to work with the peripherals on a given kit. In our case, </w:t>
+      </w:r>
+      <w:del w:id="12" w:author="Greg Landry" w:date="2017-02-28T12:46:00Z">
+        <w:r>
+          <w:delText>the kit we are using is called “BCM94343W_AVN”</w:delText>
+        </w:r>
+      </w:del>
+      <w:ins w:id="13" w:author="Greg Landry" w:date="2017-02-28T12:46:00Z">
+        <w:r>
+          <w:t>we are using a baseboard kit along with an analog front end shield which contains a PSoC analog co</w:t>
+        </w:r>
+      </w:ins>
+      <w:ins w:id="14" w:author="Greg Landry" w:date="2017-02-28T13:05:00Z">
+        <w:r>
+          <w:t>-</w:t>
+        </w:r>
+      </w:ins>
+      <w:ins w:id="15" w:author="Greg Landry" w:date="2017-02-28T12:46:00Z">
+        <w:r>
+          <w:t>processor chip</w:t>
+        </w:r>
+      </w:ins>
+      <w:r>
+        <w:t xml:space="preserve">. </w:t>
+      </w:r>
+      <w:del w:id="16" w:author="Greg Landry" w:date="2017-02-28T12:47:00Z">
+        <w:r>
+          <w:delText>Each board is supported by a folder in the SDK Workspace folder. The</w:delText>
+        </w:r>
+      </w:del>
+      <w:ins w:id="17" w:author="Greg Landry" w:date="2017-02-28T12:47:00Z">
+        <w:r>
+          <w:t>In order to make it easier to interface with the shield, a set of platform files has been created.</w:t>
+        </w:r>
+      </w:ins>
+      <w:del w:id="18" w:author="Greg Landry" w:date="2017-02-28T12:48:00Z">
+        <w:r>
+          <w:delText xml:space="preserve"> folder for our kit is</w:delText>
+        </w:r>
+      </w:del>
+      <w:ins w:id="19" w:author="Greg Landry" w:date="2017-02-28T12:48:00Z">
+        <w:r>
+          <w:t xml:space="preserve"> Since this is</w:t>
+        </w:r>
+      </w:ins>
+      <w:r>
+        <w:t xml:space="preserve"> not installed by default in the SDK </w:t>
+      </w:r>
+      <w:del w:id="20" w:author="Greg Landry" w:date="2017-02-28T12:48:00Z">
+        <w:r>
+          <w:delText xml:space="preserve">so </w:delText>
+        </w:r>
+      </w:del>
+      <w:r>
+        <w:t xml:space="preserve">we need to copy the platform folder into the SDK Workspace. </w:t>
+      </w:r>
+      <w:r>
+        <w:t xml:space="preserve">The </w:t>
+      </w:r>
+      <w:r>
+        <w:t xml:space="preserve">folder for this </w:t>
+      </w:r>
+      <w:del w:id="21" w:author="Greg Landry" w:date="2017-02-28T12:48:00Z">
+        <w:r>
+          <w:delText xml:space="preserve">board </w:delText>
+        </w:r>
+      </w:del>
+      <w:ins w:id="22" w:author="Greg Landry" w:date="2017-02-28T12:48:00Z">
+        <w:r>
+          <w:t xml:space="preserve">kit/shield combination </w:t>
+        </w:r>
+      </w:ins>
+      <w:r>
+        <w:t xml:space="preserve">is </w:t>
+      </w:r>
+      <w:r>
+        <w:t>named “</w:t>
+      </w:r>
+      <w:del w:id="23" w:author="Greg Landry" w:date="2017-02-28T12:48:00Z">
+        <w:r>
+          <w:delText>BCM94343W_AV</w:delText>
+        </w:r>
+        <w:r>
+          <w:delText>N</w:delText>
+        </w:r>
+      </w:del>
+      <w:ins w:id="24" w:author="Greg Landry" w:date="2017-02-28T12:48:00Z">
+        <w:r>
+          <w:t>BCM943970AEVAL1F_WW101</w:t>
+        </w:r>
+      </w:ins>
+      <w:r>
+        <w:t>” and is provided</w:t>
+      </w:r>
+      <w:r>
+        <w:t xml:space="preserve"> with the class materials. Copy </w:t>
+      </w:r>
+      <w:r>
+        <w:t>the entire folder from the class materials</w:t>
+      </w:r>
+      <w:r>
+        <w:t xml:space="preserve"> into </w:t>
+      </w:r>
+      <w:r>
+        <w:t>the “platforms” directory in the SDK Workspace</w:t>
+      </w:r>
+      <w:r>
+        <w:t>. The contents of</w:t>
       </w:r>
       <w:r>
         <w:t xml:space="preserve"> </w:t>
       </w:r>
-      <w:ins w:id="4" w:author="Greg Landry" w:date="2017-02-28T13:04:00Z">
-        <w:r>
-          <w:t xml:space="preserve">analog coprocessor, </w:t>
-        </w:r>
-      </w:ins>
-      <w:r>
-        <w:t xml:space="preserve">LEDs, </w:t>
-      </w:r>
-      <w:ins w:id="5" w:author="Greg Landry" w:date="2017-02-28T12:44:00Z">
-        <w:r>
-          <w:t>Buttons</w:t>
-        </w:r>
-      </w:ins>
-      <w:del w:id="6" w:author="Greg Landry" w:date="2017-02-28T12:44:00Z">
-        <w:r>
-          <w:delText>Switches</w:delText>
+      <w:ins w:id="25" w:author="Greg Landry" w:date="2017-02-28T12:49:00Z">
+        <w:r>
+          <w:t>BCM943970AEVAL1F_WW101</w:t>
+        </w:r>
+      </w:ins>
+      <w:del w:id="26" w:author="Greg Landry" w:date="2017-02-28T12:49:00Z">
+        <w:r>
+          <w:delText>BCM94343W_AVN</w:delText>
         </w:r>
       </w:del>
       <w:r>
-        <w:t>, Thermistor</w:t>
-      </w:r>
-      <w:del w:id="7" w:author="Greg Landry" w:date="2017-02-28T12:44:00Z">
-        <w:r>
-          <w:delText>s</w:delText>
-        </w:r>
-      </w:del>
-      <w:r>
-        <w:t xml:space="preserve">, </w:t>
-      </w:r>
-      <w:ins w:id="8" w:author="Greg Landry" w:date="2017-02-28T12:45:00Z">
-        <w:r>
-          <w:t xml:space="preserve">Humidity Sensor, </w:t>
-        </w:r>
-      </w:ins>
-      <w:ins w:id="9" w:author="Greg Landry" w:date="2017-02-28T12:44:00Z">
-        <w:r>
-          <w:t>Ambient Light Sensor,</w:t>
-        </w:r>
-      </w:ins>
-      <w:ins w:id="10" w:author="Greg Landry" w:date="2017-02-28T12:45:00Z">
-        <w:r>
-          <w:t xml:space="preserve"> Potentiometer, and </w:t>
-        </w:r>
-      </w:ins>
-      <w:ins w:id="11" w:author="Greg Landry" w:date="2017-02-28T12:46:00Z">
-        <w:r>
-          <w:t>OLED display</w:t>
-        </w:r>
-      </w:ins>
-      <w:del w:id="12" w:author="Greg Landry" w:date="2017-02-28T12:45:00Z">
-        <w:r>
-          <w:delText>Anal</w:delText>
-        </w:r>
-        <w:r>
-          <w:delText>og Co-Processor (via I2C) and the Kit</w:delText>
-        </w:r>
-        <w:r>
-          <w:delText>Prog UART</w:delText>
-        </w:r>
-      </w:del>
-      <w:r>
-        <w:t xml:space="preserve">.  In </w:t>
-      </w:r>
-      <w:r>
-        <w:t>addition,</w:t>
-      </w:r>
-      <w:r>
-        <w:t xml:space="preserve"> you </w:t>
-      </w:r>
-      <w:r>
-        <w:t>will</w:t>
-      </w:r>
-      <w:r>
-        <w:t xml:space="preserve"> understand the role of t</w:t>
-      </w:r>
-      <w:r>
-        <w:t>he critical files related to the kit hardware platform (</w:t>
-      </w:r>
-      <w:proofErr w:type="spellStart"/>
-      <w:r>
-        <w:t>platform.h</w:t>
-      </w:r>
-      <w:proofErr w:type="spellEnd"/>
-      <w:r>
-        <w:t xml:space="preserve"> and </w:t>
-      </w:r>
-      <w:proofErr w:type="spellStart"/>
-      <w:r>
-        <w:t>platform.c</w:t>
-      </w:r>
-      <w:proofErr w:type="spellEnd"/>
-      <w:r>
-        <w:t>).</w:t>
-      </w:r>
-    </w:p>
-    <w:p>
-      <w:pPr>
-        <w:pStyle w:val="Heading2"/>
-      </w:pPr>
-      <w:r>
-        <w:t>Time: 2 Hours</w:t>
-      </w:r>
-    </w:p>
-    <w:p>
-      <w:pPr>
-        <w:pStyle w:val="Heading2"/>
-      </w:pPr>
-      <w:r>
-        <w:t>Fundamentals</w:t>
-      </w:r>
-    </w:p>
-    <w:p>
-      <w:pPr>
-        <w:pStyle w:val="Heading3"/>
-      </w:pPr>
-      <w:r>
-        <w:t xml:space="preserve">Setting up a new WICED </w:t>
-      </w:r>
-      <w:r>
-        <w:t>board support package</w:t>
-      </w:r>
-    </w:p>
-    <w:p>
-      <w:r>
-        <w:t xml:space="preserve">The WICED SDK has files that make it easier to work with the peripherals on a given kit. In our case, </w:t>
-      </w:r>
-      <w:del w:id="13" w:author="Greg Landry" w:date="2017-02-28T12:46:00Z">
-        <w:r>
-          <w:delText>the kit we are using is called “BCM94343W_AVN”</w:delText>
-        </w:r>
-      </w:del>
-      <w:ins w:id="14" w:author="Greg Landry" w:date="2017-02-28T12:46:00Z">
-        <w:r>
-          <w:t>we are using a baseboard kit along with an analog front end shield which contains a PSoC analog co</w:t>
-        </w:r>
-      </w:ins>
-      <w:ins w:id="15" w:author="Greg Landry" w:date="2017-02-28T13:05:00Z">
-        <w:r>
-          <w:t>-</w:t>
-        </w:r>
-      </w:ins>
-      <w:ins w:id="16" w:author="Greg Landry" w:date="2017-02-28T12:46:00Z">
-        <w:r>
-          <w:t>processor chip</w:t>
-        </w:r>
-      </w:ins>
-      <w:r>
-        <w:t xml:space="preserve">. </w:t>
-      </w:r>
-      <w:del w:id="17" w:author="Greg Landry" w:date="2017-02-28T12:47:00Z">
-        <w:r>
-          <w:delText>Each board is supported by a folder in the SDK Workspace folder. The</w:delText>
-        </w:r>
-      </w:del>
-      <w:ins w:id="18" w:author="Greg Landry" w:date="2017-02-28T12:47:00Z">
-        <w:r>
-          <w:t>In order to make it easier to interface with the shield, a set of platform files has been created.</w:t>
-        </w:r>
-      </w:ins>
-      <w:del w:id="19" w:author="Greg Landry" w:date="2017-02-28T12:48:00Z">
-        <w:r>
-          <w:delText xml:space="preserve"> folder for our kit is</w:delText>
-        </w:r>
-      </w:del>
-      <w:ins w:id="20" w:author="Greg Landry" w:date="2017-02-28T12:48:00Z">
-        <w:r>
-          <w:t xml:space="preserve"> Since this is</w:t>
-        </w:r>
-      </w:ins>
-      <w:r>
-        <w:t xml:space="preserve"> not installed by default in the SDK </w:t>
-      </w:r>
-      <w:del w:id="21" w:author="Greg Landry" w:date="2017-02-28T12:48:00Z">
-        <w:r>
-          <w:delText xml:space="preserve">so </w:delText>
-        </w:r>
-      </w:del>
-      <w:r>
-        <w:t xml:space="preserve">we need to copy the platform folder into the SDK Workspace. </w:t>
-      </w:r>
-      <w:r>
-        <w:t xml:space="preserve">The </w:t>
-      </w:r>
-      <w:r>
-        <w:t xml:space="preserve">folder for this </w:t>
-      </w:r>
-      <w:del w:id="22" w:author="Greg Landry" w:date="2017-02-28T12:48:00Z">
-        <w:r>
-          <w:delText xml:space="preserve">board </w:delText>
-        </w:r>
-      </w:del>
-      <w:ins w:id="23" w:author="Greg Landry" w:date="2017-02-28T12:48:00Z">
-        <w:r>
-          <w:t xml:space="preserve">kit/shield combination </w:t>
-        </w:r>
-      </w:ins>
-      <w:r>
-        <w:t xml:space="preserve">is </w:t>
-      </w:r>
-      <w:r>
-        <w:t>named “</w:t>
-      </w:r>
-      <w:del w:id="24" w:author="Greg Landry" w:date="2017-02-28T12:48:00Z">
-        <w:r>
-          <w:delText>BCM94343W_AV</w:delText>
-        </w:r>
-        <w:r>
-          <w:delText>N</w:delText>
-        </w:r>
-      </w:del>
-      <w:ins w:id="25" w:author="Greg Landry" w:date="2017-02-28T12:48:00Z">
-        <w:r>
-          <w:t>BCM943970AEVAL1F_WW101</w:t>
-        </w:r>
-      </w:ins>
-      <w:r>
-        <w:t>” and is provided</w:t>
-      </w:r>
-      <w:r>
-        <w:t xml:space="preserve"> with the class materials. Copy </w:t>
-      </w:r>
-      <w:r>
-        <w:t>the entire folder from the class materials</w:t>
-      </w:r>
-      <w:r>
-        <w:t xml:space="preserve"> into </w:t>
-      </w:r>
-      <w:r>
-        <w:t>the “platforms” directory in the SDK Workspace</w:t>
-      </w:r>
-      <w:r>
-        <w:t>. The contents of</w:t>
-      </w:r>
-      <w:r>
         <w:t xml:space="preserve"> </w:t>
       </w:r>
-      <w:ins w:id="26" w:author="Greg Landry" w:date="2017-02-28T12:49:00Z">
-        <w:r>
-          <w:t>BCM943970AEVAL1F_WW101</w:t>
-        </w:r>
-      </w:ins>
-      <w:del w:id="27" w:author="Greg Landry" w:date="2017-02-28T12:49:00Z">
-        <w:r>
-          <w:delText>BCM94343W_AVN</w:delText>
-        </w:r>
-      </w:del>
-      <w:r>
-        <w:t xml:space="preserve"> </w:t>
-      </w:r>
       <w:r>
         <w:t>is</w:t>
       </w:r>
@@ -341,7 +339,7 @@
       <w:pPr>
         <w:jc w:val="center"/>
       </w:pPr>
-      <w:del w:id="28" w:author="Greg Landry" w:date="2017-02-28T12:50:00Z">
+      <w:del w:id="27" w:author="Greg Landry" w:date="2017-02-28T12:50:00Z">
         <w:r>
           <w:rPr>
             <w:noProof/>
@@ -383,7 +381,7 @@
           </w:drawing>
         </w:r>
       </w:del>
-      <w:ins w:id="29" w:author="Greg Landry" w:date="2017-02-28T12:50:00Z">
+      <w:ins w:id="28" w:author="Greg Landry" w:date="2017-02-28T12:50:00Z">
         <w:r>
           <w:rPr>
             <w:noProof/>
@@ -490,7 +488,7 @@
       <w:r>
         <w:t xml:space="preserve"> the various kit </w:t>
       </w:r>
-      <w:ins w:id="30" w:author="Greg Landry" w:date="2017-02-28T12:49:00Z">
+      <w:ins w:id="29" w:author="Greg Landry" w:date="2017-02-28T12:49:00Z">
         <w:r>
           <w:t xml:space="preserve">and shield </w:t>
         </w:r>
@@ -501,25 +499,25 @@
       <w:r>
         <w:t xml:space="preserve">the </w:t>
       </w:r>
-      <w:del w:id="31" w:author="Greg Landry" w:date="2017-02-28T12:49:00Z">
+      <w:del w:id="30" w:author="Greg Landry" w:date="2017-02-28T12:49:00Z">
         <w:r>
           <w:delText>kit board</w:delText>
         </w:r>
       </w:del>
+      <w:ins w:id="31" w:author="Greg Landry" w:date="2017-02-28T12:49:00Z">
+        <w:r>
+          <w:t>shield</w:t>
+        </w:r>
+      </w:ins>
+      <w:r>
+        <w:t xml:space="preserve"> contains two LEDs and </w:t>
+      </w:r>
       <w:ins w:id="32" w:author="Greg Landry" w:date="2017-02-28T12:49:00Z">
         <w:r>
-          <w:t>shield</w:t>
-        </w:r>
-      </w:ins>
-      <w:r>
-        <w:t xml:space="preserve"> contains two LEDs and </w:t>
-      </w:r>
-      <w:ins w:id="33" w:author="Greg Landry" w:date="2017-02-28T12:49:00Z">
-        <w:r>
           <w:t>two mechanical</w:t>
         </w:r>
       </w:ins>
-      <w:del w:id="34" w:author="Greg Landry" w:date="2017-02-28T12:49:00Z">
+      <w:del w:id="33" w:author="Greg Landry" w:date="2017-02-28T12:49:00Z">
         <w:r>
           <w:delText>a</w:delText>
         </w:r>
@@ -527,89 +525,89 @@
       <w:r>
         <w:t xml:space="preserve"> button</w:t>
       </w:r>
+      <w:ins w:id="34" w:author="Greg Landry" w:date="2017-02-28T12:49:00Z">
+        <w:r>
+          <w:t>s</w:t>
+        </w:r>
+      </w:ins>
+      <w:r>
+        <w:t xml:space="preserve">. These are identified </w:t>
+      </w:r>
+      <w:r>
+        <w:t xml:space="preserve">in </w:t>
+      </w:r>
+      <w:proofErr w:type="spellStart"/>
+      <w:r>
+        <w:t>platform.h</w:t>
+      </w:r>
+      <w:proofErr w:type="spellEnd"/>
+      <w:r>
+        <w:t xml:space="preserve"> using the names WICED_</w:t>
+      </w:r>
       <w:ins w:id="35" w:author="Greg Landry" w:date="2017-02-28T12:49:00Z">
         <w:r>
-          <w:t>s</w:t>
-        </w:r>
-      </w:ins>
-      <w:r>
-        <w:t xml:space="preserve">. These are identified </w:t>
-      </w:r>
-      <w:r>
-        <w:t xml:space="preserve">in </w:t>
-      </w:r>
-      <w:proofErr w:type="spellStart"/>
-      <w:r>
-        <w:t>platform.h</w:t>
-      </w:r>
-      <w:proofErr w:type="spellEnd"/>
-      <w:r>
-        <w:t xml:space="preserve"> using the names WICED_</w:t>
+          <w:t>SH_</w:t>
+        </w:r>
+      </w:ins>
+      <w:r>
+        <w:t>LED</w:t>
       </w:r>
       <w:ins w:id="36" w:author="Greg Landry" w:date="2017-02-28T12:49:00Z">
         <w:r>
+          <w:t>0</w:t>
+        </w:r>
+      </w:ins>
+      <w:del w:id="37" w:author="Greg Landry" w:date="2017-02-28T12:49:00Z">
+        <w:r>
+          <w:delText>1</w:delText>
+        </w:r>
+      </w:del>
+      <w:r>
+        <w:t>, WICED_</w:t>
+      </w:r>
+      <w:ins w:id="38" w:author="Greg Landry" w:date="2017-02-28T12:49:00Z">
+        <w:r>
           <w:t>SH_</w:t>
         </w:r>
       </w:ins>
       <w:r>
         <w:t>LED</w:t>
       </w:r>
-      <w:ins w:id="37" w:author="Greg Landry" w:date="2017-02-28T12:49:00Z">
-        <w:r>
-          <w:t>0</w:t>
-        </w:r>
-      </w:ins>
-      <w:del w:id="38" w:author="Greg Landry" w:date="2017-02-28T12:49:00Z">
-        <w:r>
-          <w:delText>1</w:delText>
+      <w:ins w:id="39" w:author="Greg Landry" w:date="2017-02-28T12:50:00Z">
+        <w:r>
+          <w:t>1</w:t>
+        </w:r>
+      </w:ins>
+      <w:del w:id="40" w:author="Greg Landry" w:date="2017-02-28T12:50:00Z">
+        <w:r>
+          <w:delText>2</w:delText>
         </w:r>
       </w:del>
       <w:r>
-        <w:t>, WICED_</w:t>
-      </w:r>
-      <w:ins w:id="39" w:author="Greg Landry" w:date="2017-02-28T12:49:00Z">
-        <w:r>
-          <w:t>SH_</w:t>
-        </w:r>
-      </w:ins>
-      <w:r>
-        <w:t>LED</w:t>
-      </w:r>
-      <w:ins w:id="40" w:author="Greg Landry" w:date="2017-02-28T12:50:00Z">
-        <w:r>
-          <w:t>1</w:t>
-        </w:r>
-      </w:ins>
-      <w:del w:id="41" w:author="Greg Landry" w:date="2017-02-28T12:50:00Z">
-        <w:r>
-          <w:delText>2</w:delText>
+        <w:t xml:space="preserve">, </w:t>
+      </w:r>
+      <w:ins w:id="41" w:author="Greg Landry" w:date="2017-02-28T12:50:00Z">
+        <w:r>
+          <w:t xml:space="preserve">WICED_SH_MB0, </w:t>
+        </w:r>
+      </w:ins>
+      <w:r>
+        <w:t>and WICED_</w:t>
+      </w:r>
+      <w:ins w:id="42" w:author="Greg Landry" w:date="2017-02-28T12:50:00Z">
+        <w:r>
+          <w:t>SH_M</w:t>
+        </w:r>
+      </w:ins>
+      <w:r>
+        <w:t>B</w:t>
+      </w:r>
+      <w:del w:id="43" w:author="Greg Landry" w:date="2017-02-28T12:50:00Z">
+        <w:r>
+          <w:delText>UTTON</w:delText>
         </w:r>
       </w:del>
       <w:r>
-        <w:t xml:space="preserve">, </w:t>
-      </w:r>
-      <w:ins w:id="42" w:author="Greg Landry" w:date="2017-02-28T12:50:00Z">
-        <w:r>
-          <w:t xml:space="preserve">WICED_SH_MB0, </w:t>
-        </w:r>
-      </w:ins>
-      <w:r>
-        <w:t>and WICED_</w:t>
-      </w:r>
-      <w:ins w:id="43" w:author="Greg Landry" w:date="2017-02-28T12:50:00Z">
-        <w:r>
-          <w:t>SH_M</w:t>
-        </w:r>
-      </w:ins>
-      <w:r>
-        <w:t>B</w:t>
-      </w:r>
-      <w:del w:id="44" w:author="Greg Landry" w:date="2017-02-28T12:50:00Z">
-        <w:r>
-          <w:delText>UTTON</w:delText>
-        </w:r>
-      </w:del>
-      <w:r>
         <w:t>1.</w:t>
       </w:r>
     </w:p>
@@ -617,12 +615,11 @@
       <w:pPr>
         <w:jc w:val="center"/>
       </w:pPr>
-      <w:del w:id="45" w:author="Greg Landry" w:date="2017-02-28T12:52:00Z">
+      <w:del w:id="44" w:author="Greg Landry" w:date="2017-02-28T12:52:00Z">
         <w:r>
           <w:rPr>
             <w:noProof/>
           </w:rPr>
-          <w:lastRenderedPageBreak/>
           <w:drawing>
             <wp:inline distT="0" distB="0" distL="0" distR="0" wp14:anchorId="299F1083" wp14:editId="6A69A824">
               <wp:extent cx="3780952" cy="923810"/>
@@ -660,22 +657,24 @@
           </w:drawing>
         </w:r>
       </w:del>
-      <w:ins w:id="46" w:author="Greg Landry" w:date="2017-02-28T12:52:00Z">
+      <w:ins w:id="45" w:author="Greg Landry" w:date="2017-02-28T12:52:00Z">
         <w:r>
           <w:rPr>
             <w:noProof/>
           </w:rPr>
           <w:t xml:space="preserve"> </w:t>
         </w:r>
+      </w:ins>
+      <w:ins w:id="46" w:author="Greg Landry" w:date="2017-03-01T17:26:00Z">
         <w:r>
           <w:rPr>
             <w:noProof/>
           </w:rPr>
           <w:drawing>
-            <wp:inline distT="0" distB="0" distL="0" distR="0" wp14:anchorId="30E0F797" wp14:editId="41871F4B">
-              <wp:extent cx="3638095" cy="1104762"/>
-              <wp:effectExtent l="0" t="0" r="635" b="635"/>
-              <wp:docPr id="16" name="Picture 16"/>
+            <wp:inline distT="0" distB="0" distL="0" distR="0" wp14:anchorId="59AA43EE" wp14:editId="0638480D">
+              <wp:extent cx="3506191" cy="1008257"/>
+              <wp:effectExtent l="0" t="0" r="0" b="1905"/>
+              <wp:docPr id="20" name="Picture 20"/>
               <wp:cNvGraphicFramePr>
                 <a:graphicFrameLocks xmlns:a="http://schemas.openxmlformats.org/drawingml/2006/main" noChangeAspect="1"/>
               </wp:cNvGraphicFramePr>
@@ -695,7 +694,7 @@
                     <pic:spPr>
                       <a:xfrm>
                         <a:off x="0" y="0"/>
-                        <a:ext cx="3638095" cy="1104762"/>
+                        <a:ext cx="3521308" cy="1012604"/>
                       </a:xfrm>
                       <a:prstGeom prst="rect">
                         <a:avLst/>
@@ -711,6 +710,7 @@
     </w:p>
     <w:p>
       <w:r>
+        <w:lastRenderedPageBreak/>
         <w:t xml:space="preserve">The </w:t>
       </w:r>
       <w:proofErr w:type="spellStart"/>
@@ -4711,7 +4711,16 @@
             <w:sz w:val="20"/>
             <w:szCs w:val="20"/>
           </w:rPr>
-          <w:t>/* Blink LED1 on the base board with a frequency of 2 Hz</w:t>
+          <w:t>/* Blink LED0</w:t>
+        </w:r>
+        <w:r>
+          <w:rPr>
+            <w:rFonts w:ascii="Consolas" w:hAnsi="Consolas" w:cs="Consolas"/>
+            <w:color w:val="3F7F5F"/>
+            <w:sz w:val="20"/>
+            <w:szCs w:val="20"/>
+          </w:rPr>
+          <w:t xml:space="preserve"> on the base board with a frequency of 2 Hz</w:t>
         </w:r>
       </w:ins>
       <w:ins w:id="175" w:author="Greg Landry" w:date="2017-02-28T13:28:00Z">
@@ -5307,7 +5316,16 @@
             <w:sz w:val="20"/>
             <w:szCs w:val="20"/>
           </w:rPr>
-          <w:t>LED1, OUTPUT_PUSH_PULL);</w:t>
+          <w:t>LED0</w:t>
+        </w:r>
+        <w:r>
+          <w:rPr>
+            <w:rFonts w:ascii="Consolas" w:hAnsi="Consolas" w:cs="Consolas"/>
+            <w:color w:val="3F7F5F"/>
+            <w:sz w:val="20"/>
+            <w:szCs w:val="20"/>
+          </w:rPr>
+          <w:t>, OUTPUT_PUSH_PULL);</w:t>
         </w:r>
       </w:ins>
       <w:ins w:id="207" w:author="Greg Landry" w:date="2017-02-28T14:29:00Z">
@@ -5483,7 +5501,16 @@
             <w:sz w:val="20"/>
             <w:szCs w:val="20"/>
           </w:rPr>
-          <w:t xml:space="preserve">/* </w:t>
+          <w:t>/*</w:t>
+        </w:r>
+        <w:r>
+          <w:rPr>
+            <w:rFonts w:ascii="Consolas" w:hAnsi="Consolas" w:cs="Consolas"/>
+            <w:color w:val="3F7F5F"/>
+            <w:sz w:val="20"/>
+            <w:szCs w:val="20"/>
+          </w:rPr>
+          <w:t xml:space="preserve"> </w:t>
         </w:r>
         <w:proofErr w:type="gramStart"/>
         <w:r>
@@ -5503,7 +5530,16 @@
             <w:sz w:val="20"/>
             <w:szCs w:val="20"/>
           </w:rPr>
-          <w:t xml:space="preserve"> Code to Blink WICED_SH_LED1 here */</w:t>
+          <w:t xml:space="preserve"> Code to Blink WICED_SH_LED0</w:t>
+        </w:r>
+        <w:r>
+          <w:rPr>
+            <w:rFonts w:ascii="Consolas" w:hAnsi="Consolas" w:cs="Consolas"/>
+            <w:color w:val="3F7F5F"/>
+            <w:sz w:val="20"/>
+            <w:szCs w:val="20"/>
+          </w:rPr>
+          <w:t xml:space="preserve"> here */</w:t>
         </w:r>
       </w:ins>
     </w:p>
@@ -5866,7 +5902,7 @@
       </w:ins>
       <w:ins w:id="256" w:author="Greg Landry" w:date="2017-02-28T13:23:00Z">
         <w:r>
-          <w:t>1</w:t>
+          <w:t>0</w:t>
         </w:r>
       </w:ins>
       <w:ins w:id="257" w:author="Greg Landry" w:date="2017-02-28T13:22:00Z">
@@ -5945,7 +5981,7 @@
       </w:ins>
       <w:ins w:id="268" w:author="Greg Landry" w:date="2017-02-28T13:23:00Z">
         <w:r>
-          <w:t>1</w:t>
+          <w:t>0</w:t>
         </w:r>
       </w:ins>
       <w:ins w:id="269" w:author="Greg Landry" w:date="2017-02-28T13:22:00Z">
@@ -6463,15 +6499,30 @@
           </w:r>
         </w:del>
         <w:r>
-          <w:t>LED1 get assigned to the correct pin for this kit?</w:t>
+          <w:t>LED</w:t>
         </w:r>
       </w:moveTo>
+      <w:ins w:id="308" w:author="Greg Landry" w:date="2017-03-01T17:27:00Z">
+        <w:r>
+          <w:t>0</w:t>
+        </w:r>
+      </w:ins>
+      <w:moveTo w:id="309" w:author="Greg Landry" w:date="2017-02-28T13:23:00Z">
+        <w:del w:id="310" w:author="Greg Landry" w:date="2017-03-01T17:27:00Z">
+          <w:r>
+            <w:delText>1</w:delText>
+          </w:r>
+        </w:del>
+        <w:r>
+          <w:t xml:space="preserve"> get assigned to the correct pin for this kit?</w:t>
+        </w:r>
+      </w:moveTo>
     </w:p>
     <w:p>
       <w:pPr>
         <w:ind w:left="360"/>
         <w:rPr>
-          <w:moveTo w:id="308" w:author="Greg Landry" w:date="2017-02-28T13:23:00Z"/>
+          <w:moveTo w:id="311" w:author="Greg Landry" w:date="2017-02-28T13:23:00Z"/>
         </w:rPr>
       </w:pPr>
     </w:p>
@@ -6479,20 +6530,19 @@
       <w:pPr>
         <w:ind w:left="360"/>
         <w:rPr>
-          <w:moveTo w:id="309" w:author="Greg Landry" w:date="2017-02-28T13:23:00Z"/>
-        </w:rPr>
-      </w:pPr>
-      <w:moveTo w:id="310" w:author="Greg Landry" w:date="2017-02-28T13:23:00Z">
+          <w:moveTo w:id="312" w:author="Greg Landry" w:date="2017-02-28T13:23:00Z"/>
+        </w:rPr>
+      </w:pPr>
+      <w:moveTo w:id="313" w:author="Greg Landry" w:date="2017-02-28T13:23:00Z">
         <w:r>
           <w:t>In what file and on what line is the pin connected to the LED set as an output?</w:t>
         </w:r>
       </w:moveTo>
     </w:p>
-    <w:moveToRangeEnd w:id="293"/>
     <w:p>
       <w:pPr>
         <w:pStyle w:val="ListParagraph"/>
-        <w:pPrChange w:id="311" w:author="Greg Landry" w:date="2017-02-28T13:24:00Z">
+        <w:pPrChange w:id="314" w:author="Greg Landry" w:date="2017-02-28T13:24:00Z">
           <w:pPr>
             <w:pStyle w:val="ListParagraph"/>
             <w:numPr>
@@ -6503,14 +6553,17 @@
           </w:pPr>
         </w:pPrChange>
       </w:pPr>
-    </w:p>
-    <w:p>
-      <w:pPr>
-        <w:rPr>
-          <w:del w:id="312" w:author="Greg Landry" w:date="2017-02-28T13:21:00Z"/>
-        </w:rPr>
-      </w:pPr>
-      <w:del w:id="313" w:author="Greg Landry" w:date="2017-02-28T13:21:00Z">
+      <w:bookmarkStart w:id="315" w:name="_GoBack"/>
+      <w:bookmarkEnd w:id="315"/>
+      <w:moveToRangeEnd w:id="293"/>
+    </w:p>
+    <w:p>
+      <w:pPr>
+        <w:rPr>
+          <w:del w:id="316" w:author="Greg Landry" w:date="2017-02-28T13:21:00Z"/>
+        </w:rPr>
+      </w:pPr>
+      <w:del w:id="317" w:author="Greg Landry" w:date="2017-02-28T13:21:00Z">
         <w:r>
           <w:delText>The remaining projects involve using either the kit or the kit with the shield attached. For those that require the shield, it is indicated in the project title. For the other projects, you can remove the shield board if you want to have easier access to the base board (i.e. button, ambient light sensor, LEDs).</w:delText>
         </w:r>
@@ -6519,10 +6572,10 @@
     <w:p>
       <w:pPr>
         <w:rPr>
-          <w:del w:id="314" w:author="Greg Landry" w:date="2017-02-28T13:21:00Z"/>
-        </w:rPr>
-      </w:pPr>
-      <w:del w:id="315" w:author="Greg Landry" w:date="2017-02-28T13:21:00Z">
+          <w:del w:id="318" w:author="Greg Landry" w:date="2017-02-28T13:21:00Z"/>
+        </w:rPr>
+      </w:pPr>
+      <w:del w:id="319" w:author="Greg Landry" w:date="2017-02-28T13:21:00Z">
         <w:r>
           <w:delText>The shield is designed to be powered from the base board. It is not necessary to connect a USB mini-B cable to the shield board unless you want to reprogram the PSoC 4 on the shield. In fact, the base board cannot be programmed if the shield is connected to a USB mini-B cable.</w:delText>
         </w:r>
@@ -6532,7 +6585,7 @@
       <w:pPr>
         <w:pStyle w:val="Heading3"/>
       </w:pPr>
-      <w:del w:id="316" w:author="Greg Landry" w:date="2017-02-28T13:08:00Z">
+      <w:del w:id="320" w:author="Greg Landry" w:date="2017-02-28T13:08:00Z">
         <w:r>
           <w:delText>0</w:delText>
         </w:r>
@@ -6543,17 +6596,17 @@
           <w:delText xml:space="preserve"> </w:delText>
         </w:r>
       </w:del>
-      <w:ins w:id="317" w:author="Greg Landry" w:date="2017-02-28T13:08:00Z">
+      <w:ins w:id="321" w:author="Greg Landry" w:date="2017-02-28T13:08:00Z">
         <w:r>
           <w:t>0</w:t>
         </w:r>
       </w:ins>
-      <w:ins w:id="318" w:author="Greg Landry" w:date="2017-02-28T13:35:00Z">
+      <w:ins w:id="322" w:author="Greg Landry" w:date="2017-02-28T13:35:00Z">
         <w:r>
           <w:t>3</w:t>
         </w:r>
       </w:ins>
-      <w:ins w:id="319" w:author="Greg Landry" w:date="2017-02-28T13:08:00Z">
+      <w:ins w:id="323" w:author="Greg Landry" w:date="2017-02-28T13:08:00Z">
         <w:r>
           <w:t xml:space="preserve"> </w:t>
         </w:r>
@@ -6567,12 +6620,12 @@
       <w:r>
         <w:t xml:space="preserve">) </w:t>
       </w:r>
-      <w:del w:id="320" w:author="Greg Landry" w:date="2017-02-28T13:28:00Z">
+      <w:del w:id="324" w:author="Greg Landry" w:date="2017-02-28T13:28:00Z">
         <w:r>
           <w:delText>Blink an LED</w:delText>
         </w:r>
       </w:del>
-      <w:ins w:id="321" w:author="Greg Landry" w:date="2017-02-28T13:28:00Z">
+      <w:ins w:id="325" w:author="Greg Landry" w:date="2017-02-28T13:28:00Z">
         <w:r>
           <w:t>Add Debug Printing to the LED Blink Project</w:t>
         </w:r>
@@ -6586,9 +6639,9 @@
           <w:numId w:val="28"/>
         </w:numPr>
         <w:rPr>
-          <w:moveFrom w:id="322" w:author="Greg Landry" w:date="2017-02-28T13:21:00Z"/>
-        </w:rPr>
-        <w:pPrChange w:id="323" w:author="Greg Landry" w:date="2017-02-28T13:22:00Z">
+          <w:moveFrom w:id="326" w:author="Greg Landry" w:date="2017-02-28T13:21:00Z"/>
+        </w:rPr>
+        <w:pPrChange w:id="327" w:author="Greg Landry" w:date="2017-02-28T13:22:00Z">
           <w:pPr>
             <w:pStyle w:val="ListParagraph"/>
             <w:numPr>
@@ -6598,8 +6651,8 @@
           </w:pPr>
         </w:pPrChange>
       </w:pPr>
-      <w:moveFromRangeStart w:id="324" w:author="Greg Landry" w:date="2017-02-28T13:21:00Z" w:name="move476051444"/>
-      <w:moveFrom w:id="325" w:author="Greg Landry" w:date="2017-02-28T13:21:00Z">
+      <w:moveFromRangeStart w:id="328" w:author="Greg Landry" w:date="2017-02-28T13:21:00Z" w:name="move476051444"/>
+      <w:moveFrom w:id="329" w:author="Greg Landry" w:date="2017-02-28T13:21:00Z">
         <w:r>
           <w:t>Modify 03</w:t>
         </w:r>
@@ -6625,9 +6678,9 @@
           <w:numId w:val="28"/>
         </w:numPr>
         <w:rPr>
-          <w:moveFrom w:id="326" w:author="Greg Landry" w:date="2017-02-28T13:21:00Z"/>
-        </w:rPr>
-        <w:pPrChange w:id="327" w:author="Greg Landry" w:date="2017-02-28T13:22:00Z">
+          <w:moveFrom w:id="330" w:author="Greg Landry" w:date="2017-02-28T13:21:00Z"/>
+        </w:rPr>
+        <w:pPrChange w:id="331" w:author="Greg Landry" w:date="2017-02-28T13:22:00Z">
           <w:pPr>
             <w:pStyle w:val="ListParagraph"/>
             <w:numPr>
@@ -6638,7 +6691,7 @@
           </w:pPr>
         </w:pPrChange>
       </w:pPr>
-      <w:moveFrom w:id="328" w:author="Greg Landry" w:date="2017-02-28T13:21:00Z">
+      <w:moveFrom w:id="332" w:author="Greg Landry" w:date="2017-02-28T13:21:00Z">
         <w:r>
           <w:t>Hint: Se</w:t>
         </w:r>
@@ -6658,10 +6711,10 @@
           <w:numId w:val="28"/>
         </w:numPr>
         <w:rPr>
-          <w:moveFrom w:id="329" w:author="Greg Landry" w:date="2017-02-28T13:21:00Z"/>
+          <w:moveFrom w:id="333" w:author="Greg Landry" w:date="2017-02-28T13:21:00Z"/>
           <w:i/>
         </w:rPr>
-        <w:pPrChange w:id="330" w:author="Greg Landry" w:date="2017-02-28T13:22:00Z">
+        <w:pPrChange w:id="334" w:author="Greg Landry" w:date="2017-02-28T13:22:00Z">
           <w:pPr>
             <w:pStyle w:val="ListParagraph"/>
             <w:numPr>
@@ -6672,7 +6725,7 @@
           </w:pPr>
         </w:pPrChange>
       </w:pPr>
-      <w:moveFrom w:id="331" w:author="Greg Landry" w:date="2017-02-28T13:21:00Z">
+      <w:moveFrom w:id="335" w:author="Greg Landry" w:date="2017-02-28T13:21:00Z">
         <w:r>
           <w:t xml:space="preserve">Hint: </w:t>
         </w:r>
@@ -6710,10 +6763,10 @@
           <w:numId w:val="28"/>
         </w:numPr>
         <w:rPr>
-          <w:moveFrom w:id="332" w:author="Greg Landry" w:date="2017-02-28T13:23:00Z"/>
+          <w:moveFrom w:id="336" w:author="Greg Landry" w:date="2017-02-28T13:23:00Z"/>
           <w:i/>
         </w:rPr>
-        <w:pPrChange w:id="333" w:author="Greg Landry" w:date="2017-02-28T13:22:00Z">
+        <w:pPrChange w:id="337" w:author="Greg Landry" w:date="2017-02-28T13:22:00Z">
           <w:pPr>
             <w:pStyle w:val="ListParagraph"/>
             <w:numPr>
@@ -6723,9 +6776,9 @@
           </w:pPr>
         </w:pPrChange>
       </w:pPr>
-      <w:moveFromRangeStart w:id="334" w:author="Greg Landry" w:date="2017-02-28T13:23:00Z" w:name="move476051539"/>
-      <w:moveFromRangeEnd w:id="324"/>
-      <w:moveFrom w:id="335" w:author="Greg Landry" w:date="2017-02-28T13:23:00Z">
+      <w:moveFromRangeStart w:id="338" w:author="Greg Landry" w:date="2017-02-28T13:23:00Z" w:name="move476051539"/>
+      <w:moveFromRangeEnd w:id="328"/>
+      <w:moveFrom w:id="339" w:author="Greg Landry" w:date="2017-02-28T13:23:00Z">
         <w:r>
           <w:t>Program your project to the board</w:t>
         </w:r>
@@ -6742,11 +6795,11 @@
           <w:numId w:val="26"/>
         </w:numPr>
         <w:rPr>
-          <w:moveFrom w:id="336" w:author="Greg Landry" w:date="2017-02-28T13:23:00Z"/>
+          <w:moveFrom w:id="340" w:author="Greg Landry" w:date="2017-02-28T13:23:00Z"/>
           <w:i/>
         </w:rPr>
       </w:pPr>
-      <w:moveFrom w:id="337" w:author="Greg Landry" w:date="2017-02-28T13:23:00Z">
+      <w:moveFrom w:id="341" w:author="Greg Landry" w:date="2017-02-28T13:23:00Z">
         <w:r>
           <w:t xml:space="preserve">Hint: Be sure to save the files before building or else you will be building the old project. You can set “Window &gt; Preferences &gt; General &gt; Workspace &gt; Save automatically before build” if you want </w:t>
         </w:r>
@@ -6762,10 +6815,10 @@
       <w:pPr>
         <w:ind w:left="360"/>
         <w:rPr>
-          <w:moveFrom w:id="338" w:author="Greg Landry" w:date="2017-02-28T13:23:00Z"/>
-        </w:rPr>
-      </w:pPr>
-      <w:moveFrom w:id="339" w:author="Greg Landry" w:date="2017-02-28T13:23:00Z">
+          <w:moveFrom w:id="342" w:author="Greg Landry" w:date="2017-02-28T13:23:00Z"/>
+        </w:rPr>
+      </w:pPr>
+      <w:moveFrom w:id="343" w:author="Greg Landry" w:date="2017-02-28T13:23:00Z">
         <w:r>
           <w:rPr>
             <w:u w:val="single"/>
@@ -6781,10 +6834,10 @@
       <w:pPr>
         <w:ind w:left="360"/>
         <w:rPr>
-          <w:moveFrom w:id="340" w:author="Greg Landry" w:date="2017-02-28T13:23:00Z"/>
-        </w:rPr>
-      </w:pPr>
-      <w:moveFrom w:id="341" w:author="Greg Landry" w:date="2017-02-28T13:23:00Z">
+          <w:moveFrom w:id="344" w:author="Greg Landry" w:date="2017-02-28T13:23:00Z"/>
+        </w:rPr>
+      </w:pPr>
+      <w:moveFrom w:id="345" w:author="Greg Landry" w:date="2017-02-28T13:23:00Z">
         <w:r>
           <w:t xml:space="preserve">Why can’t you read the value of the LED using the </w:t>
         </w:r>
@@ -6815,7 +6868,7 @@
       <w:pPr>
         <w:ind w:left="360"/>
         <w:rPr>
-          <w:moveFrom w:id="342" w:author="Greg Landry" w:date="2017-02-28T13:23:00Z"/>
+          <w:moveFrom w:id="346" w:author="Greg Landry" w:date="2017-02-28T13:23:00Z"/>
         </w:rPr>
       </w:pPr>
     </w:p>
@@ -6823,10 +6876,10 @@
       <w:pPr>
         <w:ind w:left="360"/>
         <w:rPr>
-          <w:moveFrom w:id="343" w:author="Greg Landry" w:date="2017-02-28T13:23:00Z"/>
-        </w:rPr>
-      </w:pPr>
-      <w:moveFrom w:id="344" w:author="Greg Landry" w:date="2017-02-28T13:23:00Z">
+          <w:moveFrom w:id="347" w:author="Greg Landry" w:date="2017-02-28T13:23:00Z"/>
+        </w:rPr>
+      </w:pPr>
+      <w:moveFrom w:id="348" w:author="Greg Landry" w:date="2017-02-28T13:23:00Z">
         <w:r>
           <w:t>In what file</w:t>
         </w:r>
@@ -6842,7 +6895,7 @@
       <w:pPr>
         <w:ind w:left="360"/>
         <w:rPr>
-          <w:moveFrom w:id="345" w:author="Greg Landry" w:date="2017-02-28T13:23:00Z"/>
+          <w:moveFrom w:id="349" w:author="Greg Landry" w:date="2017-02-28T13:23:00Z"/>
         </w:rPr>
       </w:pPr>
     </w:p>
@@ -6850,10 +6903,10 @@
       <w:pPr>
         <w:ind w:left="360"/>
         <w:rPr>
-          <w:moveFrom w:id="346" w:author="Greg Landry" w:date="2017-02-28T13:23:00Z"/>
-        </w:rPr>
-      </w:pPr>
-      <w:moveFrom w:id="347" w:author="Greg Landry" w:date="2017-02-28T13:23:00Z">
+          <w:moveFrom w:id="350" w:author="Greg Landry" w:date="2017-02-28T13:23:00Z"/>
+        </w:rPr>
+      </w:pPr>
+      <w:moveFrom w:id="351" w:author="Greg Landry" w:date="2017-02-28T13:23:00Z">
         <w:r>
           <w:t xml:space="preserve">In what file </w:t>
         </w:r>
@@ -6865,12 +6918,12 @@
         </w:r>
       </w:moveFrom>
     </w:p>
-    <w:moveFromRangeEnd w:id="334"/>
+    <w:moveFromRangeEnd w:id="338"/>
     <w:p>
       <w:pPr>
         <w:ind w:left="360"/>
         <w:rPr>
-          <w:del w:id="348" w:author="Greg Landry" w:date="2017-02-28T13:29:00Z"/>
+          <w:del w:id="352" w:author="Greg Landry" w:date="2017-02-28T13:29:00Z"/>
         </w:rPr>
       </w:pPr>
     </w:p>
@@ -6878,10 +6931,10 @@
       <w:pPr>
         <w:pStyle w:val="Heading3"/>
         <w:rPr>
-          <w:del w:id="349" w:author="Greg Landry" w:date="2017-02-28T13:29:00Z"/>
-        </w:rPr>
-      </w:pPr>
-      <w:del w:id="350" w:author="Greg Landry" w:date="2017-02-28T13:29:00Z">
+          <w:del w:id="353" w:author="Greg Landry" w:date="2017-02-28T13:29:00Z"/>
+        </w:rPr>
+      </w:pPr>
+      <w:del w:id="354" w:author="Greg Landry" w:date="2017-02-28T13:29:00Z">
         <w:r>
           <w:delText>0</w:delText>
         </w:r>
@@ -6937,12 +6990,12 @@
       <w:r>
         <w:t xml:space="preserve">Copy your project from </w:t>
       </w:r>
-      <w:del w:id="351" w:author="Greg Landry" w:date="2017-02-28T13:29:00Z">
+      <w:del w:id="355" w:author="Greg Landry" w:date="2017-02-28T13:29:00Z">
         <w:r>
           <w:delText>03</w:delText>
         </w:r>
       </w:del>
-      <w:ins w:id="352" w:author="Greg Landry" w:date="2017-02-28T13:29:00Z">
+      <w:ins w:id="356" w:author="Greg Landry" w:date="2017-02-28T13:29:00Z">
         <w:r>
           <w:t>02</w:t>
         </w:r>
@@ -6950,12 +7003,12 @@
       <w:r>
         <w:t xml:space="preserve">_blinkled to </w:t>
       </w:r>
-      <w:del w:id="353" w:author="Greg Landry" w:date="2017-02-28T13:29:00Z">
+      <w:del w:id="357" w:author="Greg Landry" w:date="2017-02-28T13:29:00Z">
         <w:r>
           <w:delText>04</w:delText>
         </w:r>
       </w:del>
-      <w:ins w:id="354" w:author="Greg Landry" w:date="2017-02-28T13:29:00Z">
+      <w:ins w:id="358" w:author="Greg Landry" w:date="2017-02-28T13:29:00Z">
         <w:r>
           <w:t>03</w:t>
         </w:r>
@@ -6963,7 +7016,7 @@
       <w:r>
         <w:t>_blink</w:t>
       </w:r>
-      <w:del w:id="355" w:author="Greg Landry" w:date="2017-02-28T13:29:00Z">
+      <w:del w:id="359" w:author="Greg Landry" w:date="2017-02-28T13:29:00Z">
         <w:r>
           <w:delText>shield</w:delText>
         </w:r>
@@ -6971,7 +7024,7 @@
       <w:r>
         <w:t>led</w:t>
       </w:r>
-      <w:ins w:id="356" w:author="Greg Landry" w:date="2017-02-28T13:29:00Z">
+      <w:ins w:id="360" w:author="Greg Landry" w:date="2017-02-28T13:29:00Z">
         <w:r>
           <w:t>_print</w:t>
         </w:r>
@@ -7038,15 +7091,15 @@
           <w:numId w:val="27"/>
         </w:numPr>
         <w:rPr>
-          <w:ins w:id="357" w:author="Greg Landry" w:date="2017-02-28T13:31:00Z"/>
-        </w:rPr>
-      </w:pPr>
-      <w:ins w:id="358" w:author="Greg Landry" w:date="2017-02-28T13:31:00Z">
+          <w:ins w:id="361" w:author="Greg Landry" w:date="2017-02-28T13:31:00Z"/>
+        </w:rPr>
+      </w:pPr>
+      <w:ins w:id="362" w:author="Greg Landry" w:date="2017-02-28T13:31:00Z">
         <w:r>
           <w:t>Add WPRINT_APP_INFO calls to display “LED OFF” and “LED ON” at the appropriate times</w:t>
         </w:r>
       </w:ins>
-      <w:ins w:id="359" w:author="Greg Landry" w:date="2017-02-28T13:30:00Z">
+      <w:ins w:id="363" w:author="Greg Landry" w:date="2017-02-28T13:30:00Z">
         <w:r>
           <w:t>.</w:t>
         </w:r>
@@ -7060,20 +7113,20 @@
           <w:numId w:val="27"/>
         </w:numPr>
         <w:rPr>
-          <w:del w:id="360" w:author="Greg Landry" w:date="2017-02-28T13:30:00Z"/>
-        </w:rPr>
-      </w:pPr>
-      <w:del w:id="361" w:author="Greg Landry" w:date="2017-02-28T13:30:00Z">
+          <w:del w:id="364" w:author="Greg Landry" w:date="2017-02-28T13:30:00Z"/>
+        </w:rPr>
+      </w:pPr>
+      <w:del w:id="365" w:author="Greg Landry" w:date="2017-02-28T13:30:00Z">
         <w:r>
           <w:delText>Connect the analog co</w:delText>
         </w:r>
       </w:del>
-      <w:del w:id="362" w:author="Greg Landry" w:date="2017-02-28T13:05:00Z">
+      <w:del w:id="366" w:author="Greg Landry" w:date="2017-02-28T13:05:00Z">
         <w:r>
           <w:delText>-</w:delText>
         </w:r>
       </w:del>
-      <w:del w:id="363" w:author="Greg Landry" w:date="2017-02-28T13:30:00Z">
+      <w:del w:id="367" w:author="Greg Landry" w:date="2017-02-28T13:30:00Z">
         <w:r>
           <w:delText>processor shield to the kit.</w:delText>
         </w:r>
@@ -7087,9 +7140,9 @@
           <w:numId w:val="27"/>
         </w:numPr>
         <w:rPr>
-          <w:del w:id="364" w:author="Greg Landry" w:date="2017-02-28T13:30:00Z"/>
-        </w:rPr>
-        <w:pPrChange w:id="365" w:author="Greg Landry" w:date="2017-02-28T13:31:00Z">
+          <w:del w:id="368" w:author="Greg Landry" w:date="2017-02-28T13:30:00Z"/>
+        </w:rPr>
+        <w:pPrChange w:id="369" w:author="Greg Landry" w:date="2017-02-28T13:31:00Z">
           <w:pPr>
             <w:pStyle w:val="ListParagraph"/>
             <w:numPr>
@@ -7100,7 +7153,7 @@
           </w:pPr>
         </w:pPrChange>
       </w:pPr>
-      <w:del w:id="366" w:author="Greg Landry" w:date="2017-02-28T13:30:00Z">
+      <w:del w:id="370" w:author="Greg Landry" w:date="2017-02-28T13:30:00Z">
         <w:r>
           <w:delText xml:space="preserve">Hint: </w:delText>
         </w:r>
@@ -7117,9 +7170,9 @@
           <w:numId w:val="27"/>
         </w:numPr>
         <w:rPr>
-          <w:del w:id="367" w:author="Greg Landry" w:date="2017-02-28T13:30:00Z"/>
-        </w:rPr>
-        <w:pPrChange w:id="368" w:author="Greg Landry" w:date="2017-02-28T13:31:00Z">
+          <w:del w:id="371" w:author="Greg Landry" w:date="2017-02-28T13:30:00Z"/>
+        </w:rPr>
+        <w:pPrChange w:id="372" w:author="Greg Landry" w:date="2017-02-28T13:31:00Z">
           <w:pPr>
             <w:pStyle w:val="ListParagraph"/>
             <w:numPr>
@@ -7130,7 +7183,7 @@
           </w:pPr>
         </w:pPrChange>
       </w:pPr>
-      <w:del w:id="369" w:author="Greg Landry" w:date="2017-02-28T13:30:00Z">
+      <w:del w:id="373" w:author="Greg Landry" w:date="2017-02-28T13:30:00Z">
         <w:r>
           <w:delText>Hint</w:delText>
         </w:r>
@@ -7174,10 +7227,10 @@
           <w:numId w:val="27"/>
         </w:numPr>
         <w:rPr>
-          <w:del w:id="370" w:author="Greg Landry" w:date="2017-02-28T13:30:00Z"/>
-        </w:rPr>
-      </w:pPr>
-      <w:del w:id="371" w:author="Greg Landry" w:date="2017-02-28T13:30:00Z">
+          <w:del w:id="374" w:author="Greg Landry" w:date="2017-02-28T13:30:00Z"/>
+        </w:rPr>
+      </w:pPr>
+      <w:del w:id="375" w:author="Greg Landry" w:date="2017-02-28T13:30:00Z">
         <w:r>
           <w:delText xml:space="preserve">Modify the project to blink the </w:delText>
         </w:r>
@@ -7212,9 +7265,9 @@
           <w:numId w:val="27"/>
         </w:numPr>
         <w:rPr>
-          <w:del w:id="372" w:author="Greg Landry" w:date="2017-02-28T13:30:00Z"/>
-        </w:rPr>
-        <w:pPrChange w:id="373" w:author="Greg Landry" w:date="2017-02-28T13:31:00Z">
+          <w:del w:id="376" w:author="Greg Landry" w:date="2017-02-28T13:30:00Z"/>
+        </w:rPr>
+        <w:pPrChange w:id="377" w:author="Greg Landry" w:date="2017-02-28T13:31:00Z">
           <w:pPr>
             <w:pStyle w:val="ListParagraph"/>
             <w:numPr>
@@ -7225,7 +7278,7 @@
           </w:pPr>
         </w:pPrChange>
       </w:pPr>
-      <w:del w:id="374" w:author="Greg Landry" w:date="2017-02-28T13:30:00Z">
+      <w:del w:id="378" w:author="Greg Landry" w:date="2017-02-28T13:30:00Z">
         <w:r>
           <w:delText>Hint: D</w:delText>
         </w:r>
@@ -7245,7 +7298,7 @@
           <w:numId w:val="27"/>
         </w:numPr>
         <w:rPr>
-          <w:ins w:id="375" w:author="Greg Landry" w:date="2017-02-28T13:31:00Z"/>
+          <w:ins w:id="379" w:author="Greg Landry" w:date="2017-02-28T13:31:00Z"/>
         </w:rPr>
       </w:pPr>
       <w:r>
@@ -7266,20 +7319,20 @@
           <w:numId w:val="27"/>
         </w:numPr>
         <w:rPr>
-          <w:ins w:id="376" w:author="Greg Landry" w:date="2017-02-28T13:32:00Z"/>
-        </w:rPr>
-      </w:pPr>
-      <w:ins w:id="377" w:author="Greg Landry" w:date="2017-02-28T13:31:00Z">
+          <w:ins w:id="380" w:author="Greg Landry" w:date="2017-02-28T13:32:00Z"/>
+        </w:rPr>
+      </w:pPr>
+      <w:ins w:id="381" w:author="Greg Landry" w:date="2017-02-28T13:31:00Z">
         <w:r>
           <w:t xml:space="preserve">Open a terminal window </w:t>
         </w:r>
       </w:ins>
-      <w:ins w:id="378" w:author="Greg Landry" w:date="2017-02-28T13:34:00Z">
+      <w:ins w:id="382" w:author="Greg Landry" w:date="2017-02-28T13:34:00Z">
         <w:r>
           <w:t xml:space="preserve">with a baud rate of 115200 </w:t>
         </w:r>
       </w:ins>
-      <w:ins w:id="379" w:author="Greg Landry" w:date="2017-02-28T13:31:00Z">
+      <w:ins w:id="383" w:author="Greg Landry" w:date="2017-02-28T13:31:00Z">
         <w:r>
           <w:t>and observe the messages being printed.</w:t>
         </w:r>
@@ -7293,9 +7346,9 @@
           <w:numId w:val="27"/>
         </w:numPr>
         <w:rPr>
-          <w:ins w:id="380" w:author="Greg Landry" w:date="2017-02-28T13:35:00Z"/>
-        </w:rPr>
-        <w:pPrChange w:id="381" w:author="Greg Landry" w:date="2017-02-28T13:35:00Z">
+          <w:ins w:id="384" w:author="Greg Landry" w:date="2017-02-28T13:35:00Z"/>
+        </w:rPr>
+        <w:pPrChange w:id="385" w:author="Greg Landry" w:date="2017-02-28T13:35:00Z">
           <w:pPr>
             <w:pStyle w:val="ListParagraph"/>
             <w:numPr>
@@ -7305,7 +7358,7 @@
           </w:pPr>
         </w:pPrChange>
       </w:pPr>
-      <w:ins w:id="382" w:author="Greg Landry" w:date="2017-02-28T13:32:00Z">
+      <w:ins w:id="386" w:author="Greg Landry" w:date="2017-02-28T13:32:00Z">
         <w:r>
           <w:t>Hint: if you don’t have terminal emulator software installed, you can use putty.exe which is included in the class files under “</w:t>
         </w:r>
@@ -7318,17 +7371,17 @@
           <w:t>”.</w:t>
         </w:r>
       </w:ins>
-      <w:ins w:id="383" w:author="Greg Landry" w:date="2017-02-28T13:35:00Z">
+      <w:ins w:id="387" w:author="Greg Landry" w:date="2017-02-28T13:35:00Z">
         <w:r>
           <w:t xml:space="preserve"> </w:t>
         </w:r>
       </w:ins>
-      <w:ins w:id="384" w:author="Greg Landry" w:date="2017-02-28T13:33:00Z">
+      <w:ins w:id="388" w:author="Greg Landry" w:date="2017-02-28T13:33:00Z">
         <w:r>
           <w:t>To configure putty</w:t>
         </w:r>
       </w:ins>
-      <w:ins w:id="385" w:author="Greg Landry" w:date="2017-02-28T13:35:00Z">
+      <w:ins w:id="389" w:author="Greg Landry" w:date="2017-02-28T13:35:00Z">
         <w:r>
           <w:t>:</w:t>
         </w:r>
@@ -7342,9 +7395,9 @@
           <w:numId w:val="27"/>
         </w:numPr>
         <w:rPr>
-          <w:ins w:id="386" w:author="Greg Landry" w:date="2017-02-28T13:33:00Z"/>
-        </w:rPr>
-        <w:pPrChange w:id="387" w:author="Greg Landry" w:date="2017-02-28T13:35:00Z">
+          <w:ins w:id="390" w:author="Greg Landry" w:date="2017-02-28T13:33:00Z"/>
+        </w:rPr>
+        <w:pPrChange w:id="391" w:author="Greg Landry" w:date="2017-02-28T13:35:00Z">
           <w:pPr>
             <w:pStyle w:val="ListParagraph"/>
             <w:numPr>
@@ -7354,12 +7407,12 @@
           </w:pPr>
         </w:pPrChange>
       </w:pPr>
-      <w:ins w:id="388" w:author="Greg Landry" w:date="2017-02-28T13:33:00Z">
+      <w:ins w:id="392" w:author="Greg Landry" w:date="2017-02-28T13:33:00Z">
         <w:r>
           <w:t>Go to the Serial tab, select the correct COM port (you can get this from the device manager</w:t>
         </w:r>
       </w:ins>
-      <w:ins w:id="389" w:author="Greg Landry" w:date="2017-02-28T13:37:00Z">
+      <w:ins w:id="393" w:author="Greg Landry" w:date="2017-02-28T13:37:00Z">
         <w:r>
           <w:t xml:space="preserve"> under “Ports (COM &amp; LPT)” as </w:t>
         </w:r>
@@ -7370,12 +7423,12 @@
           <w:t>“WICED USB Serial Port”</w:t>
         </w:r>
       </w:ins>
-      <w:ins w:id="390" w:author="Greg Landry" w:date="2017-02-28T13:33:00Z">
+      <w:ins w:id="394" w:author="Greg Landry" w:date="2017-02-28T13:33:00Z">
         <w:r>
           <w:t>), and set the speed to 115200</w:t>
         </w:r>
       </w:ins>
-      <w:ins w:id="391" w:author="Greg Landry" w:date="2017-02-28T13:37:00Z">
+      <w:ins w:id="395" w:author="Greg Landry" w:date="2017-02-28T13:37:00Z">
         <w:r>
           <w:t>.</w:t>
         </w:r>
@@ -7388,7 +7441,7 @@
           <w:ilvl w:val="2"/>
           <w:numId w:val="27"/>
         </w:numPr>
-        <w:pPrChange w:id="392" w:author="Greg Landry" w:date="2017-02-28T13:34:00Z">
+        <w:pPrChange w:id="396" w:author="Greg Landry" w:date="2017-02-28T13:34:00Z">
           <w:pPr>
             <w:pStyle w:val="ListParagraph"/>
             <w:numPr>
@@ -7398,12 +7451,12 @@
           </w:pPr>
         </w:pPrChange>
       </w:pPr>
-      <w:ins w:id="393" w:author="Greg Landry" w:date="2017-02-28T13:33:00Z">
+      <w:ins w:id="397" w:author="Greg Landry" w:date="2017-02-28T13:33:00Z">
         <w:r>
           <w:t>Go to the session tab</w:t>
         </w:r>
       </w:ins>
-      <w:ins w:id="394" w:author="Greg Landry" w:date="2017-02-28T13:34:00Z">
+      <w:ins w:id="398" w:author="Greg Landry" w:date="2017-02-28T13:34:00Z">
         <w:r>
           <w:t>, select the Serial button, and click on “Open”.</w:t>
         </w:r>
@@ -7413,7 +7466,7 @@
       <w:pPr>
         <w:pStyle w:val="Heading3"/>
       </w:pPr>
-      <w:del w:id="395" w:author="Greg Landry" w:date="2017-02-28T13:35:00Z">
+      <w:del w:id="399" w:author="Greg Landry" w:date="2017-02-28T13:35:00Z">
         <w:r>
           <w:delText>0</w:delText>
         </w:r>
@@ -7424,7 +7477,7 @@
           <w:delText xml:space="preserve"> </w:delText>
         </w:r>
       </w:del>
-      <w:ins w:id="396" w:author="Greg Landry" w:date="2017-02-28T13:35:00Z">
+      <w:ins w:id="400" w:author="Greg Landry" w:date="2017-02-28T13:35:00Z">
         <w:r>
           <w:t xml:space="preserve">04 </w:t>
         </w:r>
@@ -7441,12 +7494,12 @@
       <w:r>
         <w:t xml:space="preserve">ead the </w:t>
       </w:r>
-      <w:ins w:id="397" w:author="Greg Landry" w:date="2017-02-28T18:34:00Z">
+      <w:ins w:id="401" w:author="Greg Landry" w:date="2017-02-28T18:34:00Z">
         <w:r>
           <w:t>S</w:t>
         </w:r>
       </w:ins>
-      <w:del w:id="398" w:author="Greg Landry" w:date="2017-02-28T18:34:00Z">
+      <w:del w:id="402" w:author="Greg Landry" w:date="2017-02-28T18:34:00Z">
         <w:r>
           <w:delText>s</w:delText>
         </w:r>
@@ -7459,12 +7512,12 @@
       <w:r>
         <w:t xml:space="preserve"> of a </w:t>
       </w:r>
-      <w:ins w:id="399" w:author="Greg Landry" w:date="2017-02-28T18:34:00Z">
+      <w:ins w:id="403" w:author="Greg Landry" w:date="2017-02-28T18:34:00Z">
         <w:r>
           <w:t>B</w:t>
         </w:r>
       </w:ins>
-      <w:del w:id="400" w:author="Greg Landry" w:date="2017-02-28T18:34:00Z">
+      <w:del w:id="404" w:author="Greg Landry" w:date="2017-02-28T18:34:00Z">
         <w:r>
           <w:delText>b</w:delText>
         </w:r>
@@ -7481,10 +7534,10 @@
           <w:numId w:val="30"/>
         </w:numPr>
         <w:rPr>
-          <w:del w:id="401" w:author="Greg Landry" w:date="2017-02-28T13:35:00Z"/>
-        </w:rPr>
-      </w:pPr>
-      <w:del w:id="402" w:author="Greg Landry" w:date="2017-02-28T13:35:00Z">
+          <w:del w:id="405" w:author="Greg Landry" w:date="2017-02-28T13:35:00Z"/>
+        </w:rPr>
+      </w:pPr>
+      <w:del w:id="406" w:author="Greg Landry" w:date="2017-02-28T13:35:00Z">
         <w:r>
           <w:delText>The shield is not required for this exercise – you can remove it for now.</w:delText>
         </w:r>
@@ -7501,12 +7554,12 @@
       <w:r>
         <w:t xml:space="preserve">Copy the </w:t>
       </w:r>
-      <w:del w:id="403" w:author="Greg Landry" w:date="2017-02-28T13:35:00Z">
+      <w:del w:id="407" w:author="Greg Landry" w:date="2017-02-28T13:35:00Z">
         <w:r>
           <w:delText>03</w:delText>
         </w:r>
       </w:del>
-      <w:ins w:id="404" w:author="Greg Landry" w:date="2017-02-28T13:35:00Z">
+      <w:ins w:id="408" w:author="Greg Landry" w:date="2017-02-28T13:35:00Z">
         <w:r>
           <w:t>02</w:t>
         </w:r>
@@ -7514,12 +7567,12 @@
       <w:r>
         <w:t xml:space="preserve">_blinkled project to </w:t>
       </w:r>
-      <w:del w:id="405" w:author="Greg Landry" w:date="2017-02-28T13:35:00Z">
+      <w:del w:id="409" w:author="Greg Landry" w:date="2017-02-28T13:35:00Z">
         <w:r>
           <w:delText>05</w:delText>
         </w:r>
       </w:del>
-      <w:ins w:id="406" w:author="Greg Landry" w:date="2017-02-28T13:35:00Z">
+      <w:ins w:id="410" w:author="Greg Landry" w:date="2017-02-28T13:35:00Z">
         <w:r>
           <w:t>04</w:t>
         </w:r>
@@ -7562,7 +7615,7 @@
       <w:r>
         <w:t>, check the state of the kit’s button input (use WICED_</w:t>
       </w:r>
-      <w:ins w:id="407" w:author="Greg Landry" w:date="2017-02-28T13:35:00Z">
+      <w:ins w:id="411" w:author="Greg Landry" w:date="2017-02-28T13:35:00Z">
         <w:r>
           <w:t>SH_M</w:t>
         </w:r>
@@ -7570,7 +7623,7 @@
       <w:r>
         <w:t>B</w:t>
       </w:r>
-      <w:del w:id="408" w:author="Greg Landry" w:date="2017-02-28T13:36:00Z">
+      <w:del w:id="412" w:author="Greg Landry" w:date="2017-02-28T13:36:00Z">
         <w:r>
           <w:delText>UTTON</w:delText>
         </w:r>
@@ -7578,12 +7631,12 @@
       <w:r>
         <w:t xml:space="preserve">1). Turn </w:t>
       </w:r>
-      <w:ins w:id="409" w:author="Greg Landry" w:date="2017-02-28T13:36:00Z">
+      <w:ins w:id="413" w:author="Greg Landry" w:date="2017-02-28T13:36:00Z">
         <w:r>
           <w:t>on WICED_SH_</w:t>
         </w:r>
       </w:ins>
-      <w:del w:id="410" w:author="Greg Landry" w:date="2017-02-28T13:36:00Z">
+      <w:del w:id="414" w:author="Greg Landry" w:date="2017-02-28T13:36:00Z">
         <w:r>
           <w:delText xml:space="preserve">an </w:delText>
         </w:r>
@@ -7591,12 +7644,12 @@
       <w:r>
         <w:t>LED</w:t>
       </w:r>
-      <w:ins w:id="411" w:author="Greg Landry" w:date="2017-02-28T13:36:00Z">
+      <w:ins w:id="415" w:author="Greg Landry" w:date="2017-02-28T13:36:00Z">
         <w:r>
           <w:t>1</w:t>
         </w:r>
       </w:ins>
-      <w:del w:id="412" w:author="Greg Landry" w:date="2017-02-28T13:36:00Z">
+      <w:del w:id="416" w:author="Greg Landry" w:date="2017-02-28T13:36:00Z">
         <w:r>
           <w:delText xml:space="preserve"> on</w:delText>
         </w:r>
@@ -7627,7 +7680,7 @@
       <w:pPr>
         <w:pStyle w:val="Heading3"/>
       </w:pPr>
-      <w:del w:id="413" w:author="Greg Landry" w:date="2017-02-28T13:36:00Z">
+      <w:del w:id="417" w:author="Greg Landry" w:date="2017-02-28T13:36:00Z">
         <w:r>
           <w:delText>0</w:delText>
         </w:r>
@@ -7635,7 +7688,7 @@
           <w:delText xml:space="preserve">6 </w:delText>
         </w:r>
       </w:del>
-      <w:ins w:id="414" w:author="Greg Landry" w:date="2017-02-28T13:36:00Z">
+      <w:ins w:id="418" w:author="Greg Landry" w:date="2017-02-28T13:36:00Z">
         <w:r>
           <w:t xml:space="preserve">05 </w:t>
         </w:r>
@@ -7649,7 +7702,7 @@
       <w:r>
         <w:t>se</w:t>
       </w:r>
-      <w:ins w:id="415" w:author="Greg Landry" w:date="2017-02-28T18:34:00Z">
+      <w:ins w:id="419" w:author="Greg Landry" w:date="2017-02-28T18:34:00Z">
         <w:r>
           <w:t xml:space="preserve"> an</w:t>
         </w:r>
@@ -7657,12 +7710,12 @@
       <w:r>
         <w:t xml:space="preserve"> </w:t>
       </w:r>
-      <w:ins w:id="416" w:author="Greg Landry" w:date="2017-02-28T18:34:00Z">
+      <w:ins w:id="420" w:author="Greg Landry" w:date="2017-02-28T18:34:00Z">
         <w:r>
           <w:t>I</w:t>
         </w:r>
       </w:ins>
-      <w:del w:id="417" w:author="Greg Landry" w:date="2017-02-28T18:34:00Z">
+      <w:del w:id="421" w:author="Greg Landry" w:date="2017-02-28T18:34:00Z">
         <w:r>
           <w:delText>i</w:delText>
         </w:r>
@@ -7670,12 +7723,12 @@
       <w:r>
         <w:t xml:space="preserve">nterrupt to </w:t>
       </w:r>
-      <w:ins w:id="418" w:author="Greg Landry" w:date="2017-02-28T18:34:00Z">
+      <w:ins w:id="422" w:author="Greg Landry" w:date="2017-02-28T18:34:00Z">
         <w:r>
           <w:t>T</w:t>
         </w:r>
       </w:ins>
-      <w:del w:id="419" w:author="Greg Landry" w:date="2017-02-28T18:34:00Z">
+      <w:del w:id="423" w:author="Greg Landry" w:date="2017-02-28T18:34:00Z">
         <w:r>
           <w:delText>t</w:delText>
         </w:r>
@@ -7689,12 +7742,12 @@
       <w:r>
         <w:t xml:space="preserve">the </w:t>
       </w:r>
-      <w:ins w:id="420" w:author="Greg Landry" w:date="2017-02-28T18:34:00Z">
+      <w:ins w:id="424" w:author="Greg Landry" w:date="2017-02-28T18:34:00Z">
         <w:r>
           <w:t>S</w:t>
         </w:r>
       </w:ins>
-      <w:del w:id="421" w:author="Greg Landry" w:date="2017-02-28T18:34:00Z">
+      <w:del w:id="425" w:author="Greg Landry" w:date="2017-02-28T18:34:00Z">
         <w:r>
           <w:delText>s</w:delText>
         </w:r>
@@ -7725,12 +7778,12 @@
       <w:r>
         <w:t xml:space="preserve">Copy the </w:t>
       </w:r>
-      <w:del w:id="422" w:author="Greg Landry" w:date="2017-02-28T13:36:00Z">
+      <w:del w:id="426" w:author="Greg Landry" w:date="2017-02-28T13:36:00Z">
         <w:r>
           <w:delText>05</w:delText>
         </w:r>
       </w:del>
-      <w:ins w:id="423" w:author="Greg Landry" w:date="2017-02-28T13:36:00Z">
+      <w:ins w:id="427" w:author="Greg Landry" w:date="2017-02-28T13:36:00Z">
         <w:r>
           <w:t>04</w:t>
         </w:r>
@@ -7741,12 +7794,12 @@
       <w:r>
         <w:t xml:space="preserve"> </w:t>
       </w:r>
-      <w:del w:id="424" w:author="Greg Landry" w:date="2017-02-28T13:36:00Z">
+      <w:del w:id="428" w:author="Greg Landry" w:date="2017-02-28T13:36:00Z">
         <w:r>
           <w:delText>06</w:delText>
         </w:r>
       </w:del>
-      <w:ins w:id="425" w:author="Greg Landry" w:date="2017-02-28T13:36:00Z">
+      <w:ins w:id="429" w:author="Greg Landry" w:date="2017-02-28T13:36:00Z">
         <w:r>
           <w:t>05</w:t>
         </w:r>
@@ -8178,7 +8231,7 @@
         <w:rPr>
           <w:i/>
         </w:rPr>
-        <w:pPrChange w:id="426" w:author="Greg Landry" w:date="2017-02-28T14:32:00Z">
+        <w:pPrChange w:id="430" w:author="Greg Landry" w:date="2017-02-28T14:32:00Z">
           <w:pPr>
             <w:pStyle w:val="ListParagraph"/>
             <w:numPr>
@@ -8232,20 +8285,20 @@
       <w:pPr>
         <w:pStyle w:val="Heading3"/>
         <w:rPr>
-          <w:ins w:id="427" w:author="Greg Landry" w:date="2017-02-28T13:39:00Z"/>
-        </w:rPr>
-      </w:pPr>
-      <w:ins w:id="428" w:author="Greg Landry" w:date="2017-02-28T13:39:00Z">
+          <w:ins w:id="431" w:author="Greg Landry" w:date="2017-02-28T13:39:00Z"/>
+        </w:rPr>
+      </w:pPr>
+      <w:ins w:id="432" w:author="Greg Landry" w:date="2017-02-28T13:39:00Z">
         <w:r>
           <w:t xml:space="preserve">06 (I2C WRITE) </w:t>
         </w:r>
       </w:ins>
-      <w:ins w:id="429" w:author="Greg Landry" w:date="2017-02-28T18:32:00Z">
+      <w:ins w:id="433" w:author="Greg Landry" w:date="2017-02-28T18:32:00Z">
         <w:r>
           <w:t>Toggle</w:t>
         </w:r>
       </w:ins>
-      <w:ins w:id="430" w:author="Greg Landry" w:date="2017-02-28T13:39:00Z">
+      <w:ins w:id="434" w:author="Greg Landry" w:date="2017-02-28T13:39:00Z">
         <w:r>
           <w:t xml:space="preserve"> I2C Controlled LEDs</w:t>
         </w:r>
@@ -8259,10 +8312,10 @@
           <w:numId w:val="37"/>
         </w:numPr>
         <w:rPr>
-          <w:ins w:id="431" w:author="Greg Landry" w:date="2017-02-28T13:39:00Z"/>
-        </w:rPr>
-      </w:pPr>
-      <w:ins w:id="432" w:author="Greg Landry" w:date="2017-02-28T13:39:00Z">
+          <w:ins w:id="435" w:author="Greg Landry" w:date="2017-02-28T13:39:00Z"/>
+        </w:rPr>
+      </w:pPr>
+      <w:ins w:id="436" w:author="Greg Landry" w:date="2017-02-28T13:39:00Z">
         <w:r>
           <w:t xml:space="preserve">Copy 05_interrupt to 06_i2cwrite. Update the </w:t>
         </w:r>
@@ -8284,30 +8337,30 @@
           <w:numId w:val="37"/>
         </w:numPr>
         <w:rPr>
-          <w:ins w:id="433" w:author="Greg Landry" w:date="2017-02-28T13:39:00Z"/>
-        </w:rPr>
-      </w:pPr>
-      <w:ins w:id="434" w:author="Greg Landry" w:date="2017-02-28T13:39:00Z">
+          <w:ins w:id="437" w:author="Greg Landry" w:date="2017-02-28T13:39:00Z"/>
+        </w:rPr>
+      </w:pPr>
+      <w:ins w:id="438" w:author="Greg Landry" w:date="2017-02-28T13:39:00Z">
         <w:r>
           <w:t xml:space="preserve">Update the code so that when the button is pressed, it will toggle between the </w:t>
         </w:r>
       </w:ins>
-      <w:ins w:id="435" w:author="Greg Landry" w:date="2017-02-28T13:40:00Z">
+      <w:ins w:id="439" w:author="Greg Landry" w:date="2017-02-28T13:40:00Z">
         <w:r>
           <w:t>four</w:t>
         </w:r>
       </w:ins>
-      <w:ins w:id="436" w:author="Greg Landry" w:date="2017-02-28T13:39:00Z">
+      <w:ins w:id="440" w:author="Greg Landry" w:date="2017-02-28T13:39:00Z">
         <w:r>
           <w:t xml:space="preserve"> LEDs </w:t>
         </w:r>
       </w:ins>
-      <w:ins w:id="437" w:author="Greg Landry" w:date="2017-02-28T13:40:00Z">
+      <w:ins w:id="441" w:author="Greg Landry" w:date="2017-02-28T13:40:00Z">
         <w:r>
           <w:t xml:space="preserve">next to the CapSense buttons </w:t>
         </w:r>
       </w:ins>
-      <w:ins w:id="438" w:author="Greg Landry" w:date="2017-02-28T13:39:00Z">
+      <w:ins w:id="442" w:author="Greg Landry" w:date="2017-02-28T13:39:00Z">
         <w:r>
           <w:t>which are controlled by the analog co-processor on the shield board. The analog co-processor shield contains an I2C slave with the following properties:</w:t>
         </w:r>
@@ -8321,10 +8374,10 @@
           <w:numId w:val="37"/>
         </w:numPr>
         <w:rPr>
-          <w:ins w:id="439" w:author="Greg Landry" w:date="2017-02-28T13:39:00Z"/>
-        </w:rPr>
-      </w:pPr>
-      <w:ins w:id="440" w:author="Greg Landry" w:date="2017-02-28T13:39:00Z">
+          <w:ins w:id="443" w:author="Greg Landry" w:date="2017-02-28T13:39:00Z"/>
+        </w:rPr>
+      </w:pPr>
+      <w:ins w:id="444" w:author="Greg Landry" w:date="2017-02-28T13:39:00Z">
         <w:r>
           <w:t>Connected to Arduino pins D14 and D15 (WICED_I2C_1)</w:t>
         </w:r>
@@ -8338,10 +8391,10 @@
           <w:numId w:val="37"/>
         </w:numPr>
         <w:rPr>
-          <w:ins w:id="441" w:author="Greg Landry" w:date="2017-02-28T13:39:00Z"/>
-        </w:rPr>
-      </w:pPr>
-      <w:ins w:id="442" w:author="Greg Landry" w:date="2017-02-28T13:39:00Z">
+          <w:ins w:id="445" w:author="Greg Landry" w:date="2017-02-28T13:39:00Z"/>
+        </w:rPr>
+      </w:pPr>
+      <w:ins w:id="446" w:author="Greg Landry" w:date="2017-02-28T13:39:00Z">
         <w:r>
           <w:t>7-bit address = 0x42</w:t>
         </w:r>
@@ -8355,10 +8408,10 @@
           <w:numId w:val="37"/>
         </w:numPr>
         <w:rPr>
-          <w:ins w:id="443" w:author="Greg Landry" w:date="2017-02-28T13:39:00Z"/>
-        </w:rPr>
-      </w:pPr>
-      <w:ins w:id="444" w:author="Greg Landry" w:date="2017-02-28T13:39:00Z">
+          <w:ins w:id="447" w:author="Greg Landry" w:date="2017-02-28T13:39:00Z"/>
+        </w:rPr>
+      </w:pPr>
+      <w:ins w:id="448" w:author="Greg Landry" w:date="2017-02-28T13:39:00Z">
         <w:r>
           <w:t>Standard Speed (100kHz)</w:t>
         </w:r>
@@ -8372,10 +8425,10 @@
           <w:numId w:val="37"/>
         </w:numPr>
         <w:rPr>
-          <w:ins w:id="445" w:author="Greg Landry" w:date="2017-02-28T13:39:00Z"/>
-        </w:rPr>
-      </w:pPr>
-      <w:ins w:id="446" w:author="Greg Landry" w:date="2017-02-28T13:39:00Z">
+          <w:ins w:id="449" w:author="Greg Landry" w:date="2017-02-28T13:39:00Z"/>
+        </w:rPr>
+      </w:pPr>
+      <w:ins w:id="450" w:author="Greg Landry" w:date="2017-02-28T13:39:00Z">
         <w:r>
           <w:t>EZI2C register access</w:t>
         </w:r>
@@ -8389,10 +8442,10 @@
           <w:numId w:val="37"/>
         </w:numPr>
         <w:rPr>
-          <w:ins w:id="447" w:author="Greg Landry" w:date="2017-02-28T13:39:00Z"/>
-        </w:rPr>
-      </w:pPr>
-      <w:ins w:id="448" w:author="Greg Landry" w:date="2017-02-28T13:39:00Z">
+          <w:ins w:id="451" w:author="Greg Landry" w:date="2017-02-28T13:39:00Z"/>
+        </w:rPr>
+      </w:pPr>
+      <w:ins w:id="452" w:author="Greg Landry" w:date="2017-02-28T13:39:00Z">
         <w:r>
           <w:t>The first byte written is the register offset.</w:t>
         </w:r>
@@ -8406,10 +8459,10 @@
           <w:numId w:val="37"/>
         </w:numPr>
         <w:rPr>
-          <w:ins w:id="449" w:author="Greg Landry" w:date="2017-02-28T13:39:00Z"/>
-        </w:rPr>
-      </w:pPr>
-      <w:ins w:id="450" w:author="Greg Landry" w:date="2017-02-28T13:39:00Z">
+          <w:ins w:id="453" w:author="Greg Landry" w:date="2017-02-28T13:39:00Z"/>
+        </w:rPr>
+      </w:pPr>
+      <w:ins w:id="454" w:author="Greg Landry" w:date="2017-02-28T13:39:00Z">
         <w:r>
           <w:t>All reads start at the previous write offset.</w:t>
         </w:r>
@@ -8423,10 +8476,10 @@
           <w:numId w:val="37"/>
         </w:numPr>
         <w:rPr>
-          <w:ins w:id="451" w:author="Greg Landry" w:date="2017-02-28T13:39:00Z"/>
-        </w:rPr>
-      </w:pPr>
-      <w:ins w:id="452" w:author="Greg Landry" w:date="2017-02-28T13:39:00Z">
+          <w:ins w:id="455" w:author="Greg Landry" w:date="2017-02-28T13:39:00Z"/>
+        </w:rPr>
+      </w:pPr>
+      <w:ins w:id="456" w:author="Greg Landry" w:date="2017-02-28T13:39:00Z">
         <w:r>
           <w:t>The register map is as follows:</w:t>
         </w:r>
@@ -8443,7 +8496,7 @@
         <w:gridCol w:w="1205"/>
         <w:gridCol w:w="1411"/>
         <w:gridCol w:w="4949"/>
-        <w:tblGridChange w:id="453">
+        <w:tblGridChange w:id="457">
           <w:tblGrid>
             <w:gridCol w:w="925"/>
             <w:gridCol w:w="280"/>
@@ -8457,7 +8510,7 @@
       <w:tr>
         <w:trPr>
           <w:jc w:val="center"/>
-          <w:ins w:id="454" w:author="Greg Landry" w:date="2017-02-28T13:39:00Z"/>
+          <w:ins w:id="458" w:author="Greg Landry" w:date="2017-02-28T13:39:00Z"/>
         </w:trPr>
         <w:tc>
           <w:tcPr>
@@ -8469,10 +8522,10 @@
               <w:pStyle w:val="ListParagraph"/>
               <w:ind w:left="0"/>
               <w:rPr>
-                <w:ins w:id="455" w:author="Greg Landry" w:date="2017-02-28T13:39:00Z"/>
+                <w:ins w:id="459" w:author="Greg Landry" w:date="2017-02-28T13:39:00Z"/>
               </w:rPr>
             </w:pPr>
-            <w:ins w:id="456" w:author="Greg Landry" w:date="2017-02-28T13:39:00Z">
+            <w:ins w:id="460" w:author="Greg Landry" w:date="2017-02-28T13:39:00Z">
               <w:r>
                 <w:t>Offset</w:t>
               </w:r>
@@ -8489,10 +8542,10 @@
               <w:pStyle w:val="ListParagraph"/>
               <w:ind w:left="0"/>
               <w:rPr>
-                <w:ins w:id="457" w:author="Greg Landry" w:date="2017-02-28T13:39:00Z"/>
+                <w:ins w:id="461" w:author="Greg Landry" w:date="2017-02-28T13:39:00Z"/>
               </w:rPr>
             </w:pPr>
-            <w:ins w:id="458" w:author="Greg Landry" w:date="2017-02-28T13:39:00Z">
+            <w:ins w:id="462" w:author="Greg Landry" w:date="2017-02-28T13:39:00Z">
               <w:r>
                 <w:t>Description</w:t>
               </w:r>
@@ -8509,10 +8562,10 @@
               <w:pStyle w:val="ListParagraph"/>
               <w:ind w:left="0"/>
               <w:rPr>
-                <w:ins w:id="459" w:author="Greg Landry" w:date="2017-02-28T13:39:00Z"/>
+                <w:ins w:id="463" w:author="Greg Landry" w:date="2017-02-28T13:39:00Z"/>
               </w:rPr>
             </w:pPr>
-            <w:ins w:id="460" w:author="Greg Landry" w:date="2017-02-28T13:39:00Z">
+            <w:ins w:id="464" w:author="Greg Landry" w:date="2017-02-28T13:39:00Z">
               <w:r>
                 <w:t>Details</w:t>
               </w:r>
@@ -8523,7 +8576,7 @@
       <w:tr>
         <w:trPr>
           <w:jc w:val="center"/>
-          <w:ins w:id="461" w:author="Greg Landry" w:date="2017-02-28T13:39:00Z"/>
+          <w:ins w:id="465" w:author="Greg Landry" w:date="2017-02-28T13:39:00Z"/>
         </w:trPr>
         <w:tc>
           <w:tcPr>
@@ -8534,30 +8587,30 @@
               <w:pStyle w:val="ListParagraph"/>
               <w:ind w:left="0"/>
               <w:rPr>
-                <w:ins w:id="462" w:author="Greg Landry" w:date="2017-02-28T13:39:00Z"/>
+                <w:ins w:id="466" w:author="Greg Landry" w:date="2017-02-28T13:39:00Z"/>
               </w:rPr>
             </w:pPr>
-            <w:ins w:id="463" w:author="Greg Landry" w:date="2017-02-28T13:52:00Z">
+            <w:ins w:id="467" w:author="Greg Landry" w:date="2017-02-28T13:52:00Z">
               <w:r>
                 <w:t>0x</w:t>
               </w:r>
             </w:ins>
-            <w:ins w:id="464" w:author="Greg Landry" w:date="2017-02-28T13:39:00Z">
+            <w:ins w:id="468" w:author="Greg Landry" w:date="2017-02-28T13:39:00Z">
               <w:r>
                 <w:t>00</w:t>
               </w:r>
             </w:ins>
-            <w:ins w:id="465" w:author="Greg Landry" w:date="2017-02-28T13:45:00Z">
+            <w:ins w:id="469" w:author="Greg Landry" w:date="2017-02-28T13:45:00Z">
               <w:r>
                 <w:t>–</w:t>
               </w:r>
             </w:ins>
-            <w:ins w:id="466" w:author="Greg Landry" w:date="2017-02-28T13:52:00Z">
+            <w:ins w:id="470" w:author="Greg Landry" w:date="2017-02-28T13:52:00Z">
               <w:r>
                 <w:t>0x</w:t>
               </w:r>
             </w:ins>
-            <w:ins w:id="467" w:author="Greg Landry" w:date="2017-02-28T13:45:00Z">
+            <w:ins w:id="471" w:author="Greg Landry" w:date="2017-02-28T13:45:00Z">
               <w:r>
                 <w:t>03</w:t>
               </w:r>
@@ -8573,10 +8626,10 @@
               <w:pStyle w:val="ListParagraph"/>
               <w:ind w:left="0"/>
               <w:rPr>
-                <w:ins w:id="468" w:author="Greg Landry" w:date="2017-02-28T13:39:00Z"/>
+                <w:ins w:id="472" w:author="Greg Landry" w:date="2017-02-28T13:39:00Z"/>
               </w:rPr>
             </w:pPr>
-            <w:ins w:id="469" w:author="Greg Landry" w:date="2017-02-28T13:45:00Z">
+            <w:ins w:id="473" w:author="Greg Landry" w:date="2017-02-28T13:45:00Z">
               <w:r>
                 <w:t>DAC value</w:t>
               </w:r>
@@ -8592,10 +8645,10 @@
               <w:pStyle w:val="ListParagraph"/>
               <w:ind w:left="0"/>
               <w:rPr>
-                <w:ins w:id="470" w:author="Greg Landry" w:date="2017-02-28T13:39:00Z"/>
+                <w:ins w:id="474" w:author="Greg Landry" w:date="2017-02-28T13:39:00Z"/>
               </w:rPr>
             </w:pPr>
-            <w:ins w:id="471" w:author="Greg Landry" w:date="2017-02-28T13:45:00Z">
+            <w:ins w:id="475" w:author="Greg Landry" w:date="2017-02-28T13:45:00Z">
               <w:r>
                 <w:t>This value is used to set the DAC output voltage</w:t>
               </w:r>
@@ -8606,7 +8659,7 @@
       <w:tr>
         <w:trPr>
           <w:jc w:val="center"/>
-          <w:ins w:id="472" w:author="Greg Landry" w:date="2017-02-28T13:39:00Z"/>
+          <w:ins w:id="476" w:author="Greg Landry" w:date="2017-02-28T13:39:00Z"/>
         </w:trPr>
         <w:tc>
           <w:tcPr>
@@ -8617,15 +8670,15 @@
               <w:pStyle w:val="ListParagraph"/>
               <w:ind w:left="0"/>
               <w:rPr>
-                <w:ins w:id="473" w:author="Greg Landry" w:date="2017-02-28T13:39:00Z"/>
+                <w:ins w:id="477" w:author="Greg Landry" w:date="2017-02-28T13:39:00Z"/>
               </w:rPr>
             </w:pPr>
-            <w:ins w:id="474" w:author="Greg Landry" w:date="2017-02-28T13:52:00Z">
+            <w:ins w:id="478" w:author="Greg Landry" w:date="2017-02-28T13:52:00Z">
               <w:r>
                 <w:t>0x</w:t>
               </w:r>
             </w:ins>
-            <w:ins w:id="475" w:author="Greg Landry" w:date="2017-02-28T13:39:00Z">
+            <w:ins w:id="479" w:author="Greg Landry" w:date="2017-02-28T13:39:00Z">
               <w:r>
                 <w:t xml:space="preserve">04 </w:t>
               </w:r>
@@ -8641,10 +8694,10 @@
               <w:pStyle w:val="ListParagraph"/>
               <w:ind w:left="0"/>
               <w:rPr>
-                <w:ins w:id="476" w:author="Greg Landry" w:date="2017-02-28T13:39:00Z"/>
+                <w:ins w:id="480" w:author="Greg Landry" w:date="2017-02-28T13:39:00Z"/>
               </w:rPr>
             </w:pPr>
-            <w:ins w:id="477" w:author="Greg Landry" w:date="2017-02-28T13:45:00Z">
+            <w:ins w:id="481" w:author="Greg Landry" w:date="2017-02-28T13:45:00Z">
               <w:r>
                 <w:t>LED Values</w:t>
               </w:r>
@@ -8660,10 +8713,10 @@
               <w:pStyle w:val="ListParagraph"/>
               <w:ind w:left="0"/>
               <w:rPr>
-                <w:ins w:id="478" w:author="Greg Landry" w:date="2017-02-28T13:39:00Z"/>
+                <w:ins w:id="482" w:author="Greg Landry" w:date="2017-02-28T13:39:00Z"/>
               </w:rPr>
             </w:pPr>
-            <w:ins w:id="479" w:author="Greg Landry" w:date="2017-02-28T13:46:00Z">
+            <w:ins w:id="483" w:author="Greg Landry" w:date="2017-02-28T13:46:00Z">
               <w:r>
                 <w:t>4 least significant bits control CSLED3-CSLED0</w:t>
               </w:r>
@@ -8674,7 +8727,7 @@
       <w:tr>
         <w:trPr>
           <w:jc w:val="center"/>
-          <w:ins w:id="480" w:author="Greg Landry" w:date="2017-02-28T13:39:00Z"/>
+          <w:ins w:id="484" w:author="Greg Landry" w:date="2017-02-28T13:39:00Z"/>
         </w:trPr>
         <w:tc>
           <w:tcPr>
@@ -8685,15 +8738,15 @@
               <w:pStyle w:val="ListParagraph"/>
               <w:ind w:left="0"/>
               <w:rPr>
-                <w:ins w:id="481" w:author="Greg Landry" w:date="2017-02-28T13:39:00Z"/>
+                <w:ins w:id="485" w:author="Greg Landry" w:date="2017-02-28T13:39:00Z"/>
               </w:rPr>
             </w:pPr>
-            <w:ins w:id="482" w:author="Greg Landry" w:date="2017-02-28T13:52:00Z">
+            <w:ins w:id="486" w:author="Greg Landry" w:date="2017-02-28T13:52:00Z">
               <w:r>
                 <w:t>0x</w:t>
               </w:r>
             </w:ins>
-            <w:ins w:id="483" w:author="Greg Landry" w:date="2017-02-28T13:39:00Z">
+            <w:ins w:id="487" w:author="Greg Landry" w:date="2017-02-28T13:39:00Z">
               <w:r>
                 <w:t>05</w:t>
               </w:r>
@@ -8709,10 +8762,10 @@
               <w:pStyle w:val="ListParagraph"/>
               <w:ind w:left="0"/>
               <w:rPr>
-                <w:ins w:id="484" w:author="Greg Landry" w:date="2017-02-28T13:39:00Z"/>
+                <w:ins w:id="488" w:author="Greg Landry" w:date="2017-02-28T13:39:00Z"/>
               </w:rPr>
             </w:pPr>
-            <w:ins w:id="485" w:author="Greg Landry" w:date="2017-02-28T13:46:00Z">
+            <w:ins w:id="489" w:author="Greg Landry" w:date="2017-02-28T13:46:00Z">
               <w:r>
                 <w:t>LED Control</w:t>
               </w:r>
@@ -8728,10 +8781,10 @@
               <w:pStyle w:val="ListParagraph"/>
               <w:ind w:left="0"/>
               <w:rPr>
-                <w:ins w:id="486" w:author="Greg Landry" w:date="2017-02-28T13:39:00Z"/>
+                <w:ins w:id="490" w:author="Greg Landry" w:date="2017-02-28T13:39:00Z"/>
               </w:rPr>
             </w:pPr>
-            <w:ins w:id="487" w:author="Greg Landry" w:date="2017-02-28T13:46:00Z">
+            <w:ins w:id="491" w:author="Greg Landry" w:date="2017-02-28T13:46:00Z">
               <w:r>
                 <w:t>Set bit 1 in this register to allow the LED Values register to control the LEDs instead of the CapSense buttons</w:t>
               </w:r>
@@ -8742,7 +8795,7 @@
       <w:tr>
         <w:trPr>
           <w:jc w:val="center"/>
-          <w:ins w:id="488" w:author="Greg Landry" w:date="2017-02-28T13:39:00Z"/>
+          <w:ins w:id="492" w:author="Greg Landry" w:date="2017-02-28T13:39:00Z"/>
         </w:trPr>
         <w:tc>
           <w:tcPr>
@@ -8753,15 +8806,15 @@
               <w:pStyle w:val="ListParagraph"/>
               <w:ind w:left="0"/>
               <w:rPr>
-                <w:ins w:id="489" w:author="Greg Landry" w:date="2017-02-28T13:39:00Z"/>
+                <w:ins w:id="493" w:author="Greg Landry" w:date="2017-02-28T13:39:00Z"/>
               </w:rPr>
             </w:pPr>
-            <w:ins w:id="490" w:author="Greg Landry" w:date="2017-02-28T13:52:00Z">
+            <w:ins w:id="494" w:author="Greg Landry" w:date="2017-02-28T13:52:00Z">
               <w:r>
                 <w:t>0x</w:t>
               </w:r>
             </w:ins>
-            <w:ins w:id="491" w:author="Greg Landry" w:date="2017-02-28T13:39:00Z">
+            <w:ins w:id="495" w:author="Greg Landry" w:date="2017-02-28T13:39:00Z">
               <w:r>
                 <w:t>06</w:t>
               </w:r>
@@ -8777,10 +8830,10 @@
               <w:pStyle w:val="ListParagraph"/>
               <w:ind w:left="0"/>
               <w:rPr>
-                <w:ins w:id="492" w:author="Greg Landry" w:date="2017-02-28T13:39:00Z"/>
+                <w:ins w:id="496" w:author="Greg Landry" w:date="2017-02-28T13:39:00Z"/>
               </w:rPr>
             </w:pPr>
-            <w:ins w:id="493" w:author="Greg Landry" w:date="2017-02-28T13:47:00Z">
+            <w:ins w:id="497" w:author="Greg Landry" w:date="2017-02-28T13:47:00Z">
               <w:r>
                 <w:t>Button Status</w:t>
               </w:r>
@@ -8796,10 +8849,10 @@
               <w:pStyle w:val="ListParagraph"/>
               <w:ind w:left="0"/>
               <w:rPr>
-                <w:ins w:id="494" w:author="Greg Landry" w:date="2017-02-28T13:47:00Z"/>
+                <w:ins w:id="498" w:author="Greg Landry" w:date="2017-02-28T13:47:00Z"/>
               </w:rPr>
             </w:pPr>
-            <w:ins w:id="495" w:author="Greg Landry" w:date="2017-02-28T13:47:00Z">
+            <w:ins w:id="499" w:author="Greg Landry" w:date="2017-02-28T13:47:00Z">
               <w:r>
                 <w:t>Captures status of the CapSense buttons, Proximity sensor, and Mechanical buttons</w:t>
               </w:r>
@@ -8810,25 +8863,25 @@
               <w:pStyle w:val="ListParagraph"/>
               <w:ind w:left="0"/>
               <w:rPr>
-                <w:ins w:id="496" w:author="Greg Landry" w:date="2017-02-28T13:39:00Z"/>
+                <w:ins w:id="500" w:author="Greg Landry" w:date="2017-02-28T13:39:00Z"/>
               </w:rPr>
             </w:pPr>
-            <w:ins w:id="497" w:author="Greg Landry" w:date="2017-02-28T13:47:00Z">
+            <w:ins w:id="501" w:author="Greg Landry" w:date="2017-02-28T13:47:00Z">
               <w:r>
                 <w:t xml:space="preserve">The bits are:  </w:t>
               </w:r>
             </w:ins>
-            <w:ins w:id="498" w:author="Greg Landry" w:date="2017-02-28T13:50:00Z">
+            <w:ins w:id="502" w:author="Greg Landry" w:date="2017-02-28T13:50:00Z">
               <w:r>
                 <w:t>Unus</w:t>
               </w:r>
             </w:ins>
-            <w:ins w:id="499" w:author="Greg Landry" w:date="2017-02-28T13:51:00Z">
+            <w:ins w:id="503" w:author="Greg Landry" w:date="2017-02-28T13:51:00Z">
               <w:r>
                 <w:t>e</w:t>
               </w:r>
             </w:ins>
-            <w:ins w:id="500" w:author="Greg Landry" w:date="2017-02-28T13:50:00Z">
+            <w:ins w:id="504" w:author="Greg Landry" w:date="2017-02-28T13:50:00Z">
               <w:r>
                 <w:t xml:space="preserve">d, MB1, MB0, </w:t>
               </w:r>
@@ -8847,7 +8900,7 @@
       <w:tr>
         <w:trPr>
           <w:jc w:val="center"/>
-          <w:ins w:id="501" w:author="Greg Landry" w:date="2017-02-28T13:39:00Z"/>
+          <w:ins w:id="505" w:author="Greg Landry" w:date="2017-02-28T13:39:00Z"/>
         </w:trPr>
         <w:tc>
           <w:tcPr>
@@ -8858,30 +8911,30 @@
               <w:pStyle w:val="ListParagraph"/>
               <w:ind w:left="0"/>
               <w:rPr>
-                <w:ins w:id="502" w:author="Greg Landry" w:date="2017-02-28T13:39:00Z"/>
+                <w:ins w:id="506" w:author="Greg Landry" w:date="2017-02-28T13:39:00Z"/>
               </w:rPr>
             </w:pPr>
-            <w:ins w:id="503" w:author="Greg Landry" w:date="2017-02-28T13:52:00Z">
+            <w:ins w:id="507" w:author="Greg Landry" w:date="2017-02-28T13:52:00Z">
               <w:r>
                 <w:t>0x</w:t>
               </w:r>
             </w:ins>
-            <w:ins w:id="504" w:author="Greg Landry" w:date="2017-02-28T13:39:00Z">
+            <w:ins w:id="508" w:author="Greg Landry" w:date="2017-02-28T13:39:00Z">
               <w:r>
                 <w:t>07</w:t>
               </w:r>
             </w:ins>
-            <w:ins w:id="505" w:author="Greg Landry" w:date="2017-02-28T13:48:00Z">
+            <w:ins w:id="509" w:author="Greg Landry" w:date="2017-02-28T13:48:00Z">
               <w:r>
                 <w:t>–</w:t>
               </w:r>
             </w:ins>
-            <w:ins w:id="506" w:author="Greg Landry" w:date="2017-02-28T13:52:00Z">
+            <w:ins w:id="510" w:author="Greg Landry" w:date="2017-02-28T13:52:00Z">
               <w:r>
                 <w:t>0x</w:t>
               </w:r>
             </w:ins>
-            <w:ins w:id="507" w:author="Greg Landry" w:date="2017-02-28T13:48:00Z">
+            <w:ins w:id="511" w:author="Greg Landry" w:date="2017-02-28T13:48:00Z">
               <w:r>
                 <w:t>0A</w:t>
               </w:r>
@@ -8897,10 +8950,10 @@
               <w:pStyle w:val="ListParagraph"/>
               <w:ind w:left="0"/>
               <w:rPr>
-                <w:ins w:id="508" w:author="Greg Landry" w:date="2017-02-28T13:39:00Z"/>
+                <w:ins w:id="512" w:author="Greg Landry" w:date="2017-02-28T13:39:00Z"/>
               </w:rPr>
             </w:pPr>
-            <w:ins w:id="509" w:author="Greg Landry" w:date="2017-02-28T13:48:00Z">
+            <w:ins w:id="513" w:author="Greg Landry" w:date="2017-02-28T13:48:00Z">
               <w:r>
                 <w:t>Temperature</w:t>
               </w:r>
@@ -8916,15 +8969,15 @@
               <w:pStyle w:val="ListParagraph"/>
               <w:ind w:left="0"/>
               <w:rPr>
-                <w:ins w:id="510" w:author="Greg Landry" w:date="2017-02-28T13:39:00Z"/>
+                <w:ins w:id="514" w:author="Greg Landry" w:date="2017-02-28T13:39:00Z"/>
               </w:rPr>
             </w:pPr>
-            <w:ins w:id="511" w:author="Greg Landry" w:date="2017-02-28T13:55:00Z">
+            <w:ins w:id="515" w:author="Greg Landry" w:date="2017-02-28T13:55:00Z">
               <w:r>
                 <w:t xml:space="preserve">Floating point </w:t>
               </w:r>
             </w:ins>
-            <w:ins w:id="512" w:author="Greg Landry" w:date="2017-02-28T13:49:00Z">
+            <w:ins w:id="516" w:author="Greg Landry" w:date="2017-02-28T13:49:00Z">
               <w:r>
                 <w:t>t</w:t>
               </w:r>
@@ -8932,12 +8985,12 @@
                 <w:t xml:space="preserve">emperature </w:t>
               </w:r>
             </w:ins>
-            <w:ins w:id="513" w:author="Greg Landry" w:date="2017-02-28T13:50:00Z">
+            <w:ins w:id="517" w:author="Greg Landry" w:date="2017-02-28T13:50:00Z">
               <w:r>
                 <w:t xml:space="preserve">measurement </w:t>
               </w:r>
             </w:ins>
-            <w:ins w:id="514" w:author="Greg Landry" w:date="2017-02-28T13:49:00Z">
+            <w:ins w:id="518" w:author="Greg Landry" w:date="2017-02-28T13:49:00Z">
               <w:r>
                 <w:t>from the thermistor</w:t>
               </w:r>
@@ -8948,7 +9001,7 @@
       <w:tr>
         <w:trPr>
           <w:jc w:val="center"/>
-          <w:ins w:id="515" w:author="Greg Landry" w:date="2017-02-28T13:39:00Z"/>
+          <w:ins w:id="519" w:author="Greg Landry" w:date="2017-02-28T13:39:00Z"/>
         </w:trPr>
         <w:tc>
           <w:tcPr>
@@ -8959,30 +9012,30 @@
               <w:pStyle w:val="ListParagraph"/>
               <w:ind w:left="0"/>
               <w:rPr>
-                <w:ins w:id="516" w:author="Greg Landry" w:date="2017-02-28T13:39:00Z"/>
+                <w:ins w:id="520" w:author="Greg Landry" w:date="2017-02-28T13:39:00Z"/>
               </w:rPr>
             </w:pPr>
-            <w:ins w:id="517" w:author="Greg Landry" w:date="2017-02-28T13:52:00Z">
+            <w:ins w:id="521" w:author="Greg Landry" w:date="2017-02-28T13:52:00Z">
               <w:r>
                 <w:t>0x</w:t>
               </w:r>
             </w:ins>
-            <w:ins w:id="518" w:author="Greg Landry" w:date="2017-02-28T13:39:00Z">
+            <w:ins w:id="522" w:author="Greg Landry" w:date="2017-02-28T13:39:00Z">
               <w:r>
                 <w:t>0B</w:t>
               </w:r>
             </w:ins>
-            <w:ins w:id="519" w:author="Greg Landry" w:date="2017-02-28T13:48:00Z">
+            <w:ins w:id="523" w:author="Greg Landry" w:date="2017-02-28T13:48:00Z">
               <w:r>
                 <w:t>–</w:t>
               </w:r>
             </w:ins>
-            <w:ins w:id="520" w:author="Greg Landry" w:date="2017-02-28T13:52:00Z">
+            <w:ins w:id="524" w:author="Greg Landry" w:date="2017-02-28T13:52:00Z">
               <w:r>
                 <w:t>0x</w:t>
               </w:r>
             </w:ins>
-            <w:ins w:id="521" w:author="Greg Landry" w:date="2017-02-28T13:39:00Z">
+            <w:ins w:id="525" w:author="Greg Landry" w:date="2017-02-28T13:39:00Z">
               <w:r>
                 <w:t>0E</w:t>
               </w:r>
@@ -8998,10 +9051,10 @@
               <w:pStyle w:val="ListParagraph"/>
               <w:ind w:left="0"/>
               <w:rPr>
-                <w:ins w:id="522" w:author="Greg Landry" w:date="2017-02-28T13:39:00Z"/>
+                <w:ins w:id="526" w:author="Greg Landry" w:date="2017-02-28T13:39:00Z"/>
               </w:rPr>
             </w:pPr>
-            <w:ins w:id="523" w:author="Greg Landry" w:date="2017-02-28T13:48:00Z">
+            <w:ins w:id="527" w:author="Greg Landry" w:date="2017-02-28T13:48:00Z">
               <w:r>
                 <w:t>Humidity</w:t>
               </w:r>
@@ -9017,20 +9070,20 @@
               <w:pStyle w:val="ListParagraph"/>
               <w:ind w:left="0"/>
               <w:rPr>
-                <w:ins w:id="524" w:author="Greg Landry" w:date="2017-02-28T13:39:00Z"/>
+                <w:ins w:id="528" w:author="Greg Landry" w:date="2017-02-28T13:39:00Z"/>
               </w:rPr>
             </w:pPr>
-            <w:ins w:id="525" w:author="Greg Landry" w:date="2017-02-28T13:55:00Z">
+            <w:ins w:id="529" w:author="Greg Landry" w:date="2017-02-28T13:55:00Z">
               <w:r>
                 <w:t>Floating point h</w:t>
               </w:r>
             </w:ins>
-            <w:ins w:id="526" w:author="Greg Landry" w:date="2017-02-28T13:49:00Z">
+            <w:ins w:id="530" w:author="Greg Landry" w:date="2017-02-28T13:49:00Z">
               <w:r>
                 <w:t xml:space="preserve">umidity </w:t>
               </w:r>
             </w:ins>
-            <w:ins w:id="527" w:author="Greg Landry" w:date="2017-02-28T13:50:00Z">
+            <w:ins w:id="531" w:author="Greg Landry" w:date="2017-02-28T13:50:00Z">
               <w:r>
                 <w:t>measurement</w:t>
               </w:r>
@@ -9042,7 +9095,7 @@
         <w:tblPrEx>
           <w:tblW w:w="7565" w:type="dxa"/>
           <w:jc w:val="center"/>
-          <w:tblPrExChange w:id="528" w:author="Greg Landry" w:date="2017-02-28T13:54:00Z">
+          <w:tblPrExChange w:id="532" w:author="Greg Landry" w:date="2017-02-28T13:54:00Z">
             <w:tblPrEx>
               <w:tblW w:w="9574" w:type="dxa"/>
               <w:jc w:val="center"/>
@@ -9051,8 +9104,8 @@
         </w:tblPrEx>
         <w:trPr>
           <w:jc w:val="center"/>
-          <w:ins w:id="529" w:author="Greg Landry" w:date="2017-02-28T13:48:00Z"/>
-          <w:trPrChange w:id="530" w:author="Greg Landry" w:date="2017-02-28T13:54:00Z">
+          <w:ins w:id="533" w:author="Greg Landry" w:date="2017-02-28T13:48:00Z"/>
+          <w:trPrChange w:id="534" w:author="Greg Landry" w:date="2017-02-28T13:54:00Z">
             <w:trPr>
               <w:jc w:val="center"/>
             </w:trPr>
@@ -9061,7 +9114,7 @@
         <w:tc>
           <w:tcPr>
             <w:tcW w:w="1205" w:type="dxa"/>
-            <w:tcPrChange w:id="531" w:author="Greg Landry" w:date="2017-02-28T13:54:00Z">
+            <w:tcPrChange w:id="535" w:author="Greg Landry" w:date="2017-02-28T13:54:00Z">
               <w:tcPr>
                 <w:tcW w:w="926" w:type="dxa"/>
               </w:tcPr>
@@ -9072,15 +9125,15 @@
               <w:pStyle w:val="ListParagraph"/>
               <w:ind w:left="0"/>
               <w:rPr>
-                <w:ins w:id="532" w:author="Greg Landry" w:date="2017-02-28T13:48:00Z"/>
+                <w:ins w:id="536" w:author="Greg Landry" w:date="2017-02-28T13:48:00Z"/>
               </w:rPr>
             </w:pPr>
-            <w:ins w:id="533" w:author="Greg Landry" w:date="2017-02-28T13:52:00Z">
+            <w:ins w:id="537" w:author="Greg Landry" w:date="2017-02-28T13:52:00Z">
               <w:r>
                 <w:t>0x</w:t>
               </w:r>
             </w:ins>
-            <w:ins w:id="534" w:author="Greg Landry" w:date="2017-02-28T13:48:00Z">
+            <w:ins w:id="538" w:author="Greg Landry" w:date="2017-02-28T13:48:00Z">
               <w:r>
                 <w:t>0F</w:t>
               </w:r>
@@ -9088,12 +9141,12 @@
                 <w:t>–</w:t>
               </w:r>
             </w:ins>
-            <w:ins w:id="535" w:author="Greg Landry" w:date="2017-02-28T13:52:00Z">
+            <w:ins w:id="539" w:author="Greg Landry" w:date="2017-02-28T13:52:00Z">
               <w:r>
                 <w:t>0x</w:t>
               </w:r>
             </w:ins>
-            <w:ins w:id="536" w:author="Greg Landry" w:date="2017-02-28T13:48:00Z">
+            <w:ins w:id="540" w:author="Greg Landry" w:date="2017-02-28T13:48:00Z">
               <w:r>
                 <w:t>12</w:t>
               </w:r>
@@ -9103,7 +9156,7 @@
         <w:tc>
           <w:tcPr>
             <w:tcW w:w="1411" w:type="dxa"/>
-            <w:tcPrChange w:id="537" w:author="Greg Landry" w:date="2017-02-28T13:54:00Z">
+            <w:tcPrChange w:id="541" w:author="Greg Landry" w:date="2017-02-28T13:54:00Z">
               <w:tcPr>
                 <w:tcW w:w="1384" w:type="dxa"/>
                 <w:gridSpan w:val="2"/>
@@ -9115,10 +9168,10 @@
               <w:pStyle w:val="ListParagraph"/>
               <w:ind w:left="0"/>
               <w:rPr>
-                <w:ins w:id="538" w:author="Greg Landry" w:date="2017-02-28T13:48:00Z"/>
+                <w:ins w:id="542" w:author="Greg Landry" w:date="2017-02-28T13:48:00Z"/>
               </w:rPr>
             </w:pPr>
-            <w:ins w:id="539" w:author="Greg Landry" w:date="2017-02-28T13:48:00Z">
+            <w:ins w:id="543" w:author="Greg Landry" w:date="2017-02-28T13:48:00Z">
               <w:r>
                 <w:t>Ambient Light</w:t>
               </w:r>
@@ -9128,7 +9181,7 @@
         <w:tc>
           <w:tcPr>
             <w:tcW w:w="4949" w:type="dxa"/>
-            <w:tcPrChange w:id="540" w:author="Greg Landry" w:date="2017-02-28T13:54:00Z">
+            <w:tcPrChange w:id="544" w:author="Greg Landry" w:date="2017-02-28T13:54:00Z">
               <w:tcPr>
                 <w:tcW w:w="7264" w:type="dxa"/>
                 <w:gridSpan w:val="3"/>
@@ -9140,15 +9193,15 @@
               <w:pStyle w:val="ListParagraph"/>
               <w:ind w:left="0"/>
               <w:rPr>
-                <w:ins w:id="541" w:author="Greg Landry" w:date="2017-02-28T13:48:00Z"/>
+                <w:ins w:id="545" w:author="Greg Landry" w:date="2017-02-28T13:48:00Z"/>
               </w:rPr>
             </w:pPr>
-            <w:ins w:id="542" w:author="Greg Landry" w:date="2017-02-28T13:55:00Z">
+            <w:ins w:id="546" w:author="Greg Landry" w:date="2017-02-28T13:55:00Z">
               <w:r>
                 <w:t xml:space="preserve">Floating point </w:t>
               </w:r>
             </w:ins>
-            <w:ins w:id="543" w:author="Greg Landry" w:date="2017-02-28T13:50:00Z">
+            <w:ins w:id="547" w:author="Greg Landry" w:date="2017-02-28T13:50:00Z">
               <w:r>
                 <w:t>a</w:t>
               </w:r>
@@ -9163,7 +9216,7 @@
         <w:tblPrEx>
           <w:tblW w:w="7565" w:type="dxa"/>
           <w:jc w:val="center"/>
-          <w:tblPrExChange w:id="544" w:author="Greg Landry" w:date="2017-02-28T13:54:00Z">
+          <w:tblPrExChange w:id="548" w:author="Greg Landry" w:date="2017-02-28T13:54:00Z">
             <w:tblPrEx>
               <w:tblW w:w="9574" w:type="dxa"/>
               <w:jc w:val="center"/>
@@ -9172,8 +9225,8 @@
         </w:tblPrEx>
         <w:trPr>
           <w:jc w:val="center"/>
-          <w:ins w:id="545" w:author="Greg Landry" w:date="2017-02-28T13:48:00Z"/>
-          <w:trPrChange w:id="546" w:author="Greg Landry" w:date="2017-02-28T13:54:00Z">
+          <w:ins w:id="549" w:author="Greg Landry" w:date="2017-02-28T13:48:00Z"/>
+          <w:trPrChange w:id="550" w:author="Greg Landry" w:date="2017-02-28T13:54:00Z">
             <w:trPr>
               <w:jc w:val="center"/>
             </w:trPr>
@@ -9182,7 +9235,7 @@
         <w:tc>
           <w:tcPr>
             <w:tcW w:w="1205" w:type="dxa"/>
-            <w:tcPrChange w:id="547" w:author="Greg Landry" w:date="2017-02-28T13:54:00Z">
+            <w:tcPrChange w:id="551" w:author="Greg Landry" w:date="2017-02-28T13:54:00Z">
               <w:tcPr>
                 <w:tcW w:w="926" w:type="dxa"/>
               </w:tcPr>
@@ -9193,15 +9246,15 @@
               <w:pStyle w:val="ListParagraph"/>
               <w:ind w:left="0"/>
               <w:rPr>
-                <w:ins w:id="548" w:author="Greg Landry" w:date="2017-02-28T13:48:00Z"/>
+                <w:ins w:id="552" w:author="Greg Landry" w:date="2017-02-28T13:48:00Z"/>
               </w:rPr>
             </w:pPr>
-            <w:ins w:id="549" w:author="Greg Landry" w:date="2017-02-28T13:52:00Z">
+            <w:ins w:id="553" w:author="Greg Landry" w:date="2017-02-28T13:52:00Z">
               <w:r>
                 <w:t>0x</w:t>
               </w:r>
             </w:ins>
-            <w:ins w:id="550" w:author="Greg Landry" w:date="2017-02-28T13:48:00Z">
+            <w:ins w:id="554" w:author="Greg Landry" w:date="2017-02-28T13:48:00Z">
               <w:r>
                 <w:t>13</w:t>
               </w:r>
@@ -9209,12 +9262,12 @@
                 <w:t>–</w:t>
               </w:r>
             </w:ins>
-            <w:ins w:id="551" w:author="Greg Landry" w:date="2017-02-28T13:52:00Z">
+            <w:ins w:id="555" w:author="Greg Landry" w:date="2017-02-28T13:52:00Z">
               <w:r>
                 <w:t>0x</w:t>
               </w:r>
             </w:ins>
-            <w:ins w:id="552" w:author="Greg Landry" w:date="2017-02-28T13:48:00Z">
+            <w:ins w:id="556" w:author="Greg Landry" w:date="2017-02-28T13:48:00Z">
               <w:r>
                 <w:t>16</w:t>
               </w:r>
@@ -9224,7 +9277,7 @@
         <w:tc>
           <w:tcPr>
             <w:tcW w:w="1411" w:type="dxa"/>
-            <w:tcPrChange w:id="553" w:author="Greg Landry" w:date="2017-02-28T13:54:00Z">
+            <w:tcPrChange w:id="557" w:author="Greg Landry" w:date="2017-02-28T13:54:00Z">
               <w:tcPr>
                 <w:tcW w:w="1384" w:type="dxa"/>
                 <w:gridSpan w:val="2"/>
@@ -9236,10 +9289,10 @@
               <w:pStyle w:val="ListParagraph"/>
               <w:ind w:left="0"/>
               <w:rPr>
-                <w:ins w:id="554" w:author="Greg Landry" w:date="2017-02-28T13:48:00Z"/>
+                <w:ins w:id="558" w:author="Greg Landry" w:date="2017-02-28T13:48:00Z"/>
               </w:rPr>
             </w:pPr>
-            <w:ins w:id="555" w:author="Greg Landry" w:date="2017-02-28T13:48:00Z">
+            <w:ins w:id="559" w:author="Greg Landry" w:date="2017-02-28T13:48:00Z">
               <w:r>
                 <w:t>Potentiometer</w:t>
               </w:r>
@@ -9249,7 +9302,7 @@
         <w:tc>
           <w:tcPr>
             <w:tcW w:w="4949" w:type="dxa"/>
-            <w:tcPrChange w:id="556" w:author="Greg Landry" w:date="2017-02-28T13:54:00Z">
+            <w:tcPrChange w:id="560" w:author="Greg Landry" w:date="2017-02-28T13:54:00Z">
               <w:tcPr>
                 <w:tcW w:w="7264" w:type="dxa"/>
                 <w:gridSpan w:val="3"/>
@@ -9261,15 +9314,15 @@
               <w:pStyle w:val="ListParagraph"/>
               <w:ind w:left="0"/>
               <w:rPr>
-                <w:ins w:id="557" w:author="Greg Landry" w:date="2017-02-28T13:48:00Z"/>
+                <w:ins w:id="561" w:author="Greg Landry" w:date="2017-02-28T13:48:00Z"/>
               </w:rPr>
             </w:pPr>
-            <w:ins w:id="558" w:author="Greg Landry" w:date="2017-02-28T13:55:00Z">
+            <w:ins w:id="562" w:author="Greg Landry" w:date="2017-02-28T13:55:00Z">
               <w:r>
                 <w:t xml:space="preserve">Floating point </w:t>
               </w:r>
             </w:ins>
-            <w:ins w:id="559" w:author="Greg Landry" w:date="2017-02-28T13:50:00Z">
+            <w:ins w:id="563" w:author="Greg Landry" w:date="2017-02-28T13:50:00Z">
               <w:r>
                 <w:t>p</w:t>
               </w:r>
@@ -9285,7 +9338,7 @@
       <w:pPr>
         <w:pStyle w:val="ListParagraph"/>
         <w:rPr>
-          <w:ins w:id="560" w:author="Greg Landry" w:date="2017-02-28T13:39:00Z"/>
+          <w:ins w:id="564" w:author="Greg Landry" w:date="2017-02-28T13:39:00Z"/>
         </w:rPr>
       </w:pPr>
     </w:p>
@@ -9297,20 +9350,20 @@
           <w:numId w:val="37"/>
         </w:numPr>
         <w:rPr>
-          <w:ins w:id="561" w:author="Greg Landry" w:date="2017-02-28T13:41:00Z"/>
-        </w:rPr>
-      </w:pPr>
-      <w:ins w:id="562" w:author="Greg Landry" w:date="2017-02-28T13:39:00Z">
+          <w:ins w:id="565" w:author="Greg Landry" w:date="2017-02-28T13:41:00Z"/>
+        </w:rPr>
+      </w:pPr>
+      <w:ins w:id="566" w:author="Greg Landry" w:date="2017-02-28T13:39:00Z">
         <w:r>
           <w:t xml:space="preserve">Hint: </w:t>
         </w:r>
       </w:ins>
-      <w:ins w:id="563" w:author="Greg Landry" w:date="2017-02-28T13:40:00Z">
+      <w:ins w:id="567" w:author="Greg Landry" w:date="2017-02-28T13:40:00Z">
         <w:r>
           <w:t>To control the LEDs using I2C, you must first write 0x01 to the LED Control Register</w:t>
         </w:r>
       </w:ins>
-      <w:ins w:id="564" w:author="Greg Landry" w:date="2017-02-28T13:51:00Z">
+      <w:ins w:id="568" w:author="Greg Landry" w:date="2017-02-28T13:51:00Z">
         <w:r>
           <w:t xml:space="preserve"> (at offset 0x05).</w:t>
         </w:r>
@@ -9324,45 +9377,45 @@
           <w:numId w:val="37"/>
         </w:numPr>
         <w:rPr>
-          <w:ins w:id="565" w:author="Greg Landry" w:date="2017-02-28T13:39:00Z"/>
-        </w:rPr>
-      </w:pPr>
-      <w:ins w:id="566" w:author="Greg Landry" w:date="2017-02-28T13:41:00Z">
+          <w:ins w:id="569" w:author="Greg Landry" w:date="2017-02-28T13:39:00Z"/>
+        </w:rPr>
+      </w:pPr>
+      <w:ins w:id="570" w:author="Greg Landry" w:date="2017-02-28T13:41:00Z">
         <w:r>
           <w:t xml:space="preserve">Hint: To turn on a given LED, set that LEDs bit in the LED </w:t>
         </w:r>
       </w:ins>
-      <w:ins w:id="567" w:author="Greg Landry" w:date="2017-02-28T13:45:00Z">
+      <w:ins w:id="571" w:author="Greg Landry" w:date="2017-02-28T13:45:00Z">
         <w:r>
           <w:t>Values</w:t>
         </w:r>
       </w:ins>
-      <w:ins w:id="568" w:author="Greg Landry" w:date="2017-02-28T13:41:00Z">
+      <w:ins w:id="572" w:author="Greg Landry" w:date="2017-02-28T13:41:00Z">
         <w:r>
           <w:t xml:space="preserve"> Register</w:t>
         </w:r>
       </w:ins>
-      <w:ins w:id="569" w:author="Greg Landry" w:date="2017-02-28T13:51:00Z">
+      <w:ins w:id="573" w:author="Greg Landry" w:date="2017-02-28T13:51:00Z">
         <w:r>
           <w:t xml:space="preserve"> (at offset 0x04)</w:t>
         </w:r>
       </w:ins>
-      <w:ins w:id="570" w:author="Greg Landry" w:date="2017-02-28T13:39:00Z">
+      <w:ins w:id="574" w:author="Greg Landry" w:date="2017-02-28T13:39:00Z">
         <w:r>
           <w:t>.</w:t>
         </w:r>
       </w:ins>
-      <w:ins w:id="571" w:author="Greg Landry" w:date="2017-02-28T13:42:00Z">
+      <w:ins w:id="575" w:author="Greg Landry" w:date="2017-02-28T13:42:00Z">
         <w:r>
           <w:t xml:space="preserve"> For example, </w:t>
         </w:r>
       </w:ins>
-      <w:ins w:id="572" w:author="Greg Landry" w:date="2017-02-28T13:52:00Z">
+      <w:ins w:id="576" w:author="Greg Landry" w:date="2017-02-28T13:52:00Z">
         <w:r>
           <w:t xml:space="preserve">writing </w:t>
         </w:r>
       </w:ins>
-      <w:ins w:id="573" w:author="Greg Landry" w:date="2017-02-28T13:42:00Z">
+      <w:ins w:id="577" w:author="Greg Landry" w:date="2017-02-28T13:42:00Z">
         <w:r>
           <w:t>0x01 will turn on LED0 while 0x04 will turn on LED2.</w:t>
         </w:r>
@@ -9376,10 +9429,10 @@
           <w:numId w:val="37"/>
         </w:numPr>
         <w:rPr>
-          <w:ins w:id="574" w:author="Greg Landry" w:date="2017-02-28T13:39:00Z"/>
-        </w:rPr>
-      </w:pPr>
-      <w:ins w:id="575" w:author="Greg Landry" w:date="2017-02-28T13:39:00Z">
+          <w:ins w:id="578" w:author="Greg Landry" w:date="2017-02-28T13:39:00Z"/>
+        </w:rPr>
+      </w:pPr>
+      <w:ins w:id="579" w:author="Greg Landry" w:date="2017-02-28T13:39:00Z">
         <w:r>
           <w:t>Hint: In the ISR, just set a flag to force an I2C update. Do the I2C processing in the main application loop only when the flag is set.</w:t>
         </w:r>
@@ -9399,10 +9452,10 @@
           <w:numId w:val="37"/>
         </w:numPr>
         <w:rPr>
-          <w:ins w:id="576" w:author="Greg Landry" w:date="2017-03-01T11:15:00Z"/>
-        </w:rPr>
-      </w:pPr>
-      <w:ins w:id="577" w:author="Greg Landry" w:date="2017-02-28T13:39:00Z">
+          <w:ins w:id="580" w:author="Greg Landry" w:date="2017-03-01T11:15:00Z"/>
+        </w:rPr>
+      </w:pPr>
+      <w:ins w:id="581" w:author="Greg Landry" w:date="2017-02-28T13:39:00Z">
         <w:r>
           <w:t>Hint: Make sure the number of re-tries is set to 1. A value of 0 means don’t try to send the message at all!</w:t>
         </w:r>
@@ -9416,42 +9469,13 @@
           <w:numId w:val="37"/>
         </w:numPr>
         <w:rPr>
-          <w:ins w:id="578" w:author="Greg Landry" w:date="2017-02-28T13:39:00Z"/>
-        </w:rPr>
-      </w:pPr>
-      <w:ins w:id="579" w:author="Greg Landry" w:date="2017-03-01T11:15:00Z">
+          <w:ins w:id="582" w:author="Greg Landry" w:date="2017-02-28T13:39:00Z"/>
+        </w:rPr>
+      </w:pPr>
+      <w:ins w:id="583" w:author="Greg Landry" w:date="2017-03-01T11:15:00Z">
         <w:r>
           <w:t xml:space="preserve">Hint: </w:t>
         </w:r>
-        <w:r>
-          <w:rPr>
-            <w:u w:val="single"/>
-            <w:rPrChange w:id="580" w:author="Greg Landry" w:date="2017-03-01T11:16:00Z">
-              <w:rPr/>
-            </w:rPrChange>
-          </w:rPr>
-          <w:t xml:space="preserve">You must ensure that the PSoC analog co-processor on the shield board is not acting as an I2C master. If you see information from the analog co-processor on the </w:t>
-        </w:r>
-        <w:r>
-          <w:rPr>
-            <w:u w:val="single"/>
-            <w:rPrChange w:id="581" w:author="Greg Landry" w:date="2017-03-01T11:16:00Z">
-              <w:rPr/>
-            </w:rPrChange>
-          </w:rPr>
-          <w:lastRenderedPageBreak/>
-          <w:t>OLED display, you must hold button MB0 until the display clears</w:t>
-        </w:r>
-      </w:ins>
-      <w:ins w:id="582" w:author="Greg Landry" w:date="2017-03-01T11:16:00Z">
-        <w:r>
-          <w:rPr>
-            <w:u w:val="single"/>
-          </w:rPr>
-          <w:t xml:space="preserve"> (5-10 seconds)</w:t>
-        </w:r>
-      </w:ins>
-      <w:ins w:id="583" w:author="Greg Landry" w:date="2017-03-01T11:15:00Z">
         <w:r>
           <w:rPr>
             <w:u w:val="single"/>
@@ -9459,6 +9483,35 @@
               <w:rPr/>
             </w:rPrChange>
           </w:rPr>
+          <w:t xml:space="preserve">You must ensure that the PSoC analog co-processor on the shield board is not acting as an I2C master. If you see information from the analog co-processor on the </w:t>
+        </w:r>
+        <w:r>
+          <w:rPr>
+            <w:u w:val="single"/>
+            <w:rPrChange w:id="585" w:author="Greg Landry" w:date="2017-03-01T11:16:00Z">
+              <w:rPr/>
+            </w:rPrChange>
+          </w:rPr>
+          <w:lastRenderedPageBreak/>
+          <w:t>OLED display, you must hold button MB0 until the display clears</w:t>
+        </w:r>
+      </w:ins>
+      <w:ins w:id="586" w:author="Greg Landry" w:date="2017-03-01T11:16:00Z">
+        <w:r>
+          <w:rPr>
+            <w:u w:val="single"/>
+          </w:rPr>
+          <w:t xml:space="preserve"> (5-10 seconds)</w:t>
+        </w:r>
+      </w:ins>
+      <w:ins w:id="587" w:author="Greg Landry" w:date="2017-03-01T11:15:00Z">
+        <w:r>
+          <w:rPr>
+            <w:u w:val="single"/>
+            <w:rPrChange w:id="588" w:author="Greg Landry" w:date="2017-03-01T11:16:00Z">
+              <w:rPr/>
+            </w:rPrChange>
+          </w:rPr>
           <w:t>. Otherwise the WICED device will not be able to use the I2C bus.</w:t>
         </w:r>
       </w:ins>
@@ -9467,10 +9520,10 @@
       <w:pPr>
         <w:pStyle w:val="Heading3"/>
         <w:rPr>
-          <w:ins w:id="585" w:author="Greg Landry" w:date="2017-02-28T13:39:00Z"/>
-        </w:rPr>
-      </w:pPr>
-      <w:ins w:id="586" w:author="Greg Landry" w:date="2017-02-28T13:39:00Z">
+          <w:ins w:id="589" w:author="Greg Landry" w:date="2017-02-28T13:39:00Z"/>
+        </w:rPr>
+      </w:pPr>
+      <w:ins w:id="590" w:author="Greg Landry" w:date="2017-02-28T13:39:00Z">
         <w:r>
           <w:t>07</w:t>
         </w:r>
@@ -9478,12 +9531,12 @@
           <w:t xml:space="preserve"> (I2C READ) Read </w:t>
         </w:r>
       </w:ins>
-      <w:ins w:id="587" w:author="Greg Landry" w:date="2017-02-28T18:33:00Z">
+      <w:ins w:id="591" w:author="Greg Landry" w:date="2017-02-28T18:33:00Z">
         <w:r>
           <w:t xml:space="preserve">Analog Co-Processor </w:t>
         </w:r>
       </w:ins>
-      <w:ins w:id="588" w:author="Greg Landry" w:date="2017-02-28T13:39:00Z">
+      <w:ins w:id="592" w:author="Greg Landry" w:date="2017-02-28T13:39:00Z">
         <w:r>
           <w:t>Sensor V</w:t>
         </w:r>
@@ -9491,7 +9544,7 @@
           <w:t>alues</w:t>
         </w:r>
       </w:ins>
-      <w:ins w:id="589" w:author="Greg Landry" w:date="2017-02-28T18:33:00Z">
+      <w:ins w:id="593" w:author="Greg Landry" w:date="2017-02-28T18:33:00Z">
         <w:r>
           <w:t xml:space="preserve"> over I2C</w:t>
         </w:r>
@@ -9505,30 +9558,30 @@
           <w:numId w:val="38"/>
         </w:numPr>
         <w:rPr>
-          <w:ins w:id="590" w:author="Greg Landry" w:date="2017-02-28T13:39:00Z"/>
-        </w:rPr>
-      </w:pPr>
-      <w:ins w:id="591" w:author="Greg Landry" w:date="2017-02-28T13:39:00Z">
+          <w:ins w:id="594" w:author="Greg Landry" w:date="2017-02-28T13:39:00Z"/>
+        </w:rPr>
+      </w:pPr>
+      <w:ins w:id="595" w:author="Greg Landry" w:date="2017-02-28T13:39:00Z">
         <w:r>
           <w:t xml:space="preserve">Copy </w:t>
         </w:r>
       </w:ins>
-      <w:ins w:id="592" w:author="Greg Landry" w:date="2017-02-28T13:43:00Z">
+      <w:ins w:id="596" w:author="Greg Landry" w:date="2017-02-28T13:43:00Z">
         <w:r>
           <w:t>06</w:t>
         </w:r>
       </w:ins>
-      <w:ins w:id="593" w:author="Greg Landry" w:date="2017-02-28T13:39:00Z">
+      <w:ins w:id="597" w:author="Greg Landry" w:date="2017-02-28T13:39:00Z">
         <w:r>
           <w:t xml:space="preserve">_i2cwrite to </w:t>
         </w:r>
       </w:ins>
-      <w:ins w:id="594" w:author="Greg Landry" w:date="2017-02-28T13:43:00Z">
+      <w:ins w:id="598" w:author="Greg Landry" w:date="2017-02-28T13:43:00Z">
         <w:r>
           <w:t>07</w:t>
         </w:r>
       </w:ins>
-      <w:ins w:id="595" w:author="Greg Landry" w:date="2017-02-28T13:39:00Z">
+      <w:ins w:id="599" w:author="Greg Landry" w:date="2017-02-28T13:39:00Z">
         <w:r>
           <w:t xml:space="preserve">_i2cread. Update the </w:t>
         </w:r>
@@ -9550,10 +9603,10 @@
           <w:numId w:val="38"/>
         </w:numPr>
         <w:rPr>
-          <w:ins w:id="596" w:author="Greg Landry" w:date="2017-02-28T13:39:00Z"/>
-        </w:rPr>
-      </w:pPr>
-      <w:ins w:id="597" w:author="Greg Landry" w:date="2017-02-28T13:39:00Z">
+          <w:ins w:id="600" w:author="Greg Landry" w:date="2017-02-28T13:39:00Z"/>
+        </w:rPr>
+      </w:pPr>
+      <w:ins w:id="601" w:author="Greg Landry" w:date="2017-02-28T13:39:00Z">
         <w:r>
           <w:t>Update the code so that every time the button is press</w:t>
         </w:r>
@@ -9564,12 +9617,12 @@
           <w:t>humidity</w:t>
         </w:r>
       </w:ins>
-      <w:ins w:id="598" w:author="Greg Landry" w:date="2017-02-28T13:44:00Z">
+      <w:ins w:id="602" w:author="Greg Landry" w:date="2017-02-28T13:44:00Z">
         <w:r>
           <w:t>, ambient light, and Potentiometer</w:t>
         </w:r>
       </w:ins>
-      <w:ins w:id="599" w:author="Greg Landry" w:date="2017-02-28T13:39:00Z">
+      <w:ins w:id="603" w:author="Greg Landry" w:date="2017-02-28T13:39:00Z">
         <w:r>
           <w:t xml:space="preserve"> data are read from the I2C slave. Print the values to the terminal using WPRINT_APP_INFO.</w:t>
         </w:r>
@@ -9583,20 +9636,20 @@
           <w:numId w:val="38"/>
         </w:numPr>
         <w:rPr>
-          <w:ins w:id="600" w:author="Greg Landry" w:date="2017-03-01T11:16:00Z"/>
-        </w:rPr>
-      </w:pPr>
-      <w:ins w:id="601" w:author="Greg Landry" w:date="2017-02-28T13:39:00Z">
+          <w:ins w:id="604" w:author="Greg Landry" w:date="2017-03-01T11:16:00Z"/>
+        </w:rPr>
+      </w:pPr>
+      <w:ins w:id="605" w:author="Greg Landry" w:date="2017-02-28T13:39:00Z">
         <w:r>
           <w:t xml:space="preserve">Hint: Remember to set the offset to </w:t>
         </w:r>
       </w:ins>
-      <w:ins w:id="602" w:author="Greg Landry" w:date="2017-02-28T13:54:00Z">
+      <w:ins w:id="606" w:author="Greg Landry" w:date="2017-02-28T13:54:00Z">
         <w:r>
           <w:t>0x0</w:t>
         </w:r>
       </w:ins>
-      <w:ins w:id="603" w:author="Greg Landry" w:date="2017-02-28T13:39:00Z">
+      <w:ins w:id="607" w:author="Greg Landry" w:date="2017-02-28T13:39:00Z">
         <w:r>
           <w:t>7</w:t>
         </w:r>
@@ -9607,12 +9660,12 @@
           <w:t xml:space="preserve">ith an offset of </w:t>
         </w:r>
       </w:ins>
-      <w:ins w:id="604" w:author="Greg Landry" w:date="2017-02-28T13:54:00Z">
+      <w:ins w:id="608" w:author="Greg Landry" w:date="2017-02-28T13:54:00Z">
         <w:r>
           <w:t>0x</w:t>
         </w:r>
       </w:ins>
-      <w:ins w:id="605" w:author="Greg Landry" w:date="2017-02-28T13:39:00Z">
+      <w:ins w:id="609" w:author="Greg Landry" w:date="2017-02-28T13:39:00Z">
         <w:r>
           <w:t>07</w:t>
         </w:r>
@@ -9620,12 +9673,12 @@
           <w:t xml:space="preserve"> you can read </w:t>
         </w:r>
       </w:ins>
-      <w:ins w:id="606" w:author="Greg Landry" w:date="2017-02-28T13:55:00Z">
+      <w:ins w:id="610" w:author="Greg Landry" w:date="2017-02-28T13:55:00Z">
         <w:r>
           <w:t>16</w:t>
         </w:r>
       </w:ins>
-      <w:ins w:id="607" w:author="Greg Landry" w:date="2017-02-28T13:39:00Z">
+      <w:ins w:id="611" w:author="Greg Landry" w:date="2017-02-28T13:39:00Z">
         <w:r>
           <w:t xml:space="preserve"> bytes to get the temperature, </w:t>
         </w:r>
@@ -9633,22 +9686,22 @@
           <w:t>humidity</w:t>
         </w:r>
       </w:ins>
-      <w:ins w:id="608" w:author="Greg Landry" w:date="2017-02-28T13:55:00Z">
+      <w:ins w:id="612" w:author="Greg Landry" w:date="2017-02-28T13:55:00Z">
         <w:r>
           <w:t>, ambient light, and potentiometer</w:t>
         </w:r>
       </w:ins>
-      <w:ins w:id="609" w:author="Greg Landry" w:date="2017-02-28T13:39:00Z">
+      <w:ins w:id="613" w:author="Greg Landry" w:date="2017-02-28T13:39:00Z">
         <w:r>
           <w:t xml:space="preserve"> values</w:t>
         </w:r>
       </w:ins>
-      <w:ins w:id="610" w:author="Greg Landry" w:date="2017-02-28T13:55:00Z">
+      <w:ins w:id="614" w:author="Greg Landry" w:date="2017-02-28T13:55:00Z">
         <w:r>
           <w:t xml:space="preserve"> (4 bytes each)</w:t>
         </w:r>
       </w:ins>
-      <w:ins w:id="611" w:author="Greg Landry" w:date="2017-02-28T13:39:00Z">
+      <w:ins w:id="615" w:author="Greg Landry" w:date="2017-02-28T13:39:00Z">
         <w:r>
           <w:t>.</w:t>
         </w:r>
@@ -9662,10 +9715,10 @@
           <w:numId w:val="38"/>
         </w:numPr>
         <w:rPr>
-          <w:ins w:id="612" w:author="Greg Landry" w:date="2017-02-28T13:39:00Z"/>
-        </w:rPr>
-      </w:pPr>
-      <w:ins w:id="613" w:author="Greg Landry" w:date="2017-03-01T11:16:00Z">
+          <w:ins w:id="616" w:author="Greg Landry" w:date="2017-02-28T13:39:00Z"/>
+        </w:rPr>
+      </w:pPr>
+      <w:ins w:id="617" w:author="Greg Landry" w:date="2017-03-01T11:16:00Z">
         <w:r>
           <w:t xml:space="preserve">Hint: </w:t>
         </w:r>
@@ -9693,15 +9746,15 @@
       <w:pPr>
         <w:pStyle w:val="Heading3"/>
         <w:rPr>
-          <w:ins w:id="614" w:author="Greg Landry" w:date="2017-02-28T13:39:00Z"/>
-        </w:rPr>
-      </w:pPr>
-      <w:ins w:id="615" w:author="Greg Landry" w:date="2017-02-28T13:56:00Z">
+          <w:ins w:id="618" w:author="Greg Landry" w:date="2017-02-28T13:39:00Z"/>
+        </w:rPr>
+      </w:pPr>
+      <w:ins w:id="619" w:author="Greg Landry" w:date="2017-02-28T13:56:00Z">
         <w:r>
           <w:t>08</w:t>
         </w:r>
       </w:ins>
-      <w:ins w:id="616" w:author="Greg Landry" w:date="2017-02-28T13:39:00Z">
+      <w:ins w:id="620" w:author="Greg Landry" w:date="2017-02-28T13:39:00Z">
         <w:r>
           <w:t xml:space="preserve"> (Advanced) (I2C PROBE) Probe for I2C devices</w:t>
         </w:r>
@@ -9715,30 +9768,30 @@
           <w:numId w:val="40"/>
         </w:numPr>
         <w:rPr>
-          <w:ins w:id="617" w:author="Greg Landry" w:date="2017-02-28T13:39:00Z"/>
-        </w:rPr>
-      </w:pPr>
-      <w:ins w:id="618" w:author="Greg Landry" w:date="2017-02-28T13:39:00Z">
+          <w:ins w:id="621" w:author="Greg Landry" w:date="2017-02-28T13:39:00Z"/>
+        </w:rPr>
+      </w:pPr>
+      <w:ins w:id="622" w:author="Greg Landry" w:date="2017-02-28T13:39:00Z">
         <w:r>
           <w:t xml:space="preserve">Copy </w:t>
         </w:r>
       </w:ins>
-      <w:ins w:id="619" w:author="Greg Landry" w:date="2017-02-28T13:56:00Z">
+      <w:ins w:id="623" w:author="Greg Landry" w:date="2017-02-28T13:56:00Z">
         <w:r>
           <w:t>06</w:t>
         </w:r>
       </w:ins>
-      <w:ins w:id="620" w:author="Greg Landry" w:date="2017-02-28T13:39:00Z">
+      <w:ins w:id="624" w:author="Greg Landry" w:date="2017-02-28T13:39:00Z">
         <w:r>
           <w:t xml:space="preserve">_i2cwrite to </w:t>
         </w:r>
       </w:ins>
-      <w:ins w:id="621" w:author="Greg Landry" w:date="2017-02-28T13:56:00Z">
+      <w:ins w:id="625" w:author="Greg Landry" w:date="2017-02-28T13:56:00Z">
         <w:r>
           <w:t>08</w:t>
         </w:r>
       </w:ins>
-      <w:ins w:id="622" w:author="Greg Landry" w:date="2017-02-28T13:39:00Z">
+      <w:ins w:id="626" w:author="Greg Landry" w:date="2017-02-28T13:39:00Z">
         <w:r>
           <w:t xml:space="preserve">_i2cprobe. Update the </w:t>
         </w:r>
@@ -9760,10 +9813,10 @@
           <w:numId w:val="40"/>
         </w:numPr>
         <w:rPr>
-          <w:ins w:id="623" w:author="Greg Landry" w:date="2017-02-28T13:39:00Z"/>
-        </w:rPr>
-      </w:pPr>
-      <w:ins w:id="624" w:author="Greg Landry" w:date="2017-02-28T13:39:00Z">
+          <w:ins w:id="627" w:author="Greg Landry" w:date="2017-02-28T13:39:00Z"/>
+        </w:rPr>
+      </w:pPr>
+      <w:ins w:id="628" w:author="Greg Landry" w:date="2017-02-28T13:39:00Z">
         <w:r>
           <w:t xml:space="preserve">Update the code so that every time the button is pressed a scan is done of every possible I2C address. Print the address of any devices found to the terminal (in hex) using WPRINT_APP_INFO. </w:t>
         </w:r>
@@ -9777,10 +9830,10 @@
           <w:numId w:val="40"/>
         </w:numPr>
         <w:rPr>
-          <w:ins w:id="625" w:author="Greg Landry" w:date="2017-02-28T13:39:00Z"/>
-        </w:rPr>
-      </w:pPr>
-      <w:ins w:id="626" w:author="Greg Landry" w:date="2017-02-28T13:39:00Z">
+          <w:ins w:id="629" w:author="Greg Landry" w:date="2017-02-28T13:39:00Z"/>
+        </w:rPr>
+      </w:pPr>
+      <w:ins w:id="630" w:author="Greg Landry" w:date="2017-02-28T13:39:00Z">
         <w:r>
           <w:t>Hint: The I2C address is 7 bits. 0x00 is a special “All Call” address, and all values above 0x7C are reserved for future purposes, so the only valid addresses are 0x01 – 0x7B.</w:t>
         </w:r>
@@ -9794,10 +9847,10 @@
           <w:numId w:val="40"/>
         </w:numPr>
         <w:rPr>
-          <w:ins w:id="627" w:author="Greg Landry" w:date="2017-02-28T13:39:00Z"/>
-        </w:rPr>
-      </w:pPr>
-      <w:ins w:id="628" w:author="Greg Landry" w:date="2017-02-28T13:39:00Z">
+          <w:ins w:id="631" w:author="Greg Landry" w:date="2017-02-28T13:39:00Z"/>
+        </w:rPr>
+      </w:pPr>
+      <w:ins w:id="632" w:author="Greg Landry" w:date="2017-02-28T13:39:00Z">
         <w:r>
           <w:t>What addresses are found on the shield?</w:t>
         </w:r>
@@ -9811,20 +9864,20 @@
           <w:numId w:val="40"/>
         </w:numPr>
         <w:rPr>
-          <w:ins w:id="629" w:author="Greg Landry" w:date="2017-03-01T11:16:00Z"/>
-        </w:rPr>
-      </w:pPr>
-      <w:ins w:id="630" w:author="Greg Landry" w:date="2017-02-28T13:39:00Z">
+          <w:ins w:id="633" w:author="Greg Landry" w:date="2017-03-01T11:16:00Z"/>
+        </w:rPr>
+      </w:pPr>
+      <w:ins w:id="634" w:author="Greg Landry" w:date="2017-02-28T13:39:00Z">
         <w:r>
           <w:t xml:space="preserve">Hint: There should be 3 – one for the PSoC analog co-processor, </w:t>
         </w:r>
       </w:ins>
-      <w:ins w:id="631" w:author="Greg Landry" w:date="2017-02-28T13:56:00Z">
+      <w:ins w:id="635" w:author="Greg Landry" w:date="2017-02-28T13:56:00Z">
         <w:r>
           <w:t>one for the OLED, and one for an external ADC on the baseboard</w:t>
         </w:r>
       </w:ins>
-      <w:ins w:id="632" w:author="Greg Landry" w:date="2017-02-28T13:39:00Z">
+      <w:ins w:id="636" w:author="Greg Landry" w:date="2017-02-28T13:39:00Z">
         <w:r>
           <w:t>.</w:t>
         </w:r>
@@ -9838,10 +9891,10 @@
           <w:numId w:val="40"/>
         </w:numPr>
         <w:rPr>
-          <w:ins w:id="633" w:author="Greg Landry" w:date="2017-02-28T13:39:00Z"/>
-        </w:rPr>
-      </w:pPr>
-      <w:ins w:id="634" w:author="Greg Landry" w:date="2017-03-01T11:16:00Z">
+          <w:ins w:id="637" w:author="Greg Landry" w:date="2017-02-28T13:39:00Z"/>
+        </w:rPr>
+      </w:pPr>
+      <w:ins w:id="638" w:author="Greg Landry" w:date="2017-03-01T11:16:00Z">
         <w:r>
           <w:t xml:space="preserve">Hint: </w:t>
         </w:r>
@@ -9869,12 +9922,12 @@
       <w:pPr>
         <w:pStyle w:val="Heading3"/>
       </w:pPr>
-      <w:del w:id="635" w:author="Greg Landry" w:date="2017-02-28T13:57:00Z">
+      <w:del w:id="639" w:author="Greg Landry" w:date="2017-02-28T13:57:00Z">
         <w:r>
           <w:delText xml:space="preserve">07 </w:delText>
         </w:r>
       </w:del>
-      <w:ins w:id="636" w:author="Greg Landry" w:date="2017-02-28T13:57:00Z">
+      <w:ins w:id="640" w:author="Greg Landry" w:date="2017-02-28T13:57:00Z">
         <w:r>
           <w:t xml:space="preserve">09 </w:t>
         </w:r>
@@ -9894,7 +9947,7 @@
       <w:r>
         <w:t>(PWM) LED brightness</w:t>
       </w:r>
-      <w:del w:id="637" w:author="Greg Landry" w:date="2017-02-28T13:36:00Z">
+      <w:del w:id="641" w:author="Greg Landry" w:date="2017-02-28T13:36:00Z">
         <w:r>
           <w:delText xml:space="preserve"> (shield required)</w:delText>
         </w:r>
@@ -9911,12 +9964,12 @@
       <w:r>
         <w:t xml:space="preserve">Copy the </w:t>
       </w:r>
-      <w:del w:id="638" w:author="Greg Landry" w:date="2017-02-28T14:33:00Z">
+      <w:del w:id="642" w:author="Greg Landry" w:date="2017-02-28T14:33:00Z">
         <w:r>
           <w:delText>04</w:delText>
         </w:r>
       </w:del>
-      <w:ins w:id="639" w:author="Greg Landry" w:date="2017-02-28T14:33:00Z">
+      <w:ins w:id="643" w:author="Greg Landry" w:date="2017-02-28T14:33:00Z">
         <w:r>
           <w:t>02</w:t>
         </w:r>
@@ -9924,7 +9977,7 @@
       <w:r>
         <w:t>_blink</w:t>
       </w:r>
-      <w:del w:id="640" w:author="Greg Landry" w:date="2017-02-28T14:33:00Z">
+      <w:del w:id="644" w:author="Greg Landry" w:date="2017-02-28T14:33:00Z">
         <w:r>
           <w:delText>shield</w:delText>
         </w:r>
@@ -9935,12 +9988,12 @@
       <w:r>
         <w:t xml:space="preserve">ject to </w:t>
       </w:r>
-      <w:del w:id="641" w:author="Greg Landry" w:date="2017-02-28T14:27:00Z">
+      <w:del w:id="645" w:author="Greg Landry" w:date="2017-02-28T14:27:00Z">
         <w:r>
           <w:delText>07</w:delText>
         </w:r>
       </w:del>
-      <w:ins w:id="642" w:author="Greg Landry" w:date="2017-02-28T14:27:00Z">
+      <w:ins w:id="646" w:author="Greg Landry" w:date="2017-02-28T14:27:00Z">
         <w:r>
           <w:t>09</w:t>
         </w:r>
@@ -9983,17 +10036,17 @@
       <w:r>
         <w:t xml:space="preserve"> PWM to drive </w:t>
       </w:r>
-      <w:del w:id="643" w:author="Greg Landry" w:date="2017-02-28T14:34:00Z">
+      <w:del w:id="647" w:author="Greg Landry" w:date="2017-02-28T14:34:00Z">
         <w:r>
           <w:delText>the Green</w:delText>
         </w:r>
       </w:del>
-      <w:ins w:id="644" w:author="Greg Landry" w:date="2017-02-28T14:34:00Z">
+      <w:ins w:id="648" w:author="Greg Landry" w:date="2017-02-28T14:34:00Z">
         <w:r>
           <w:t>WICED_SH_</w:t>
         </w:r>
       </w:ins>
-      <w:del w:id="645" w:author="Greg Landry" w:date="2017-02-28T14:34:00Z">
+      <w:del w:id="649" w:author="Greg Landry" w:date="2017-02-28T14:34:00Z">
         <w:r>
           <w:delText xml:space="preserve"> </w:delText>
         </w:r>
@@ -10001,7 +10054,7 @@
       <w:r>
         <w:t>LED</w:t>
       </w:r>
-      <w:ins w:id="646" w:author="Greg Landry" w:date="2017-02-28T14:34:00Z">
+      <w:ins w:id="650" w:author="Greg Landry" w:date="2017-02-28T14:34:00Z">
         <w:r>
           <w:t>1</w:t>
         </w:r>
@@ -10018,13 +10071,13 @@
           <w:numId w:val="32"/>
         </w:numPr>
         <w:rPr>
-          <w:ins w:id="647" w:author="Greg Landry" w:date="2017-02-28T14:37:00Z"/>
+          <w:ins w:id="651" w:author="Greg Landry" w:date="2017-02-28T14:37:00Z"/>
         </w:rPr>
       </w:pPr>
       <w:r>
         <w:t xml:space="preserve">Hint: The </w:t>
       </w:r>
-      <w:del w:id="648" w:author="Greg Landry" w:date="2017-02-28T14:35:00Z">
+      <w:del w:id="652" w:author="Greg Landry" w:date="2017-02-28T14:35:00Z">
         <w:r>
           <w:delText xml:space="preserve">Green </w:delText>
         </w:r>
@@ -10032,12 +10085,12 @@
       <w:r>
         <w:t>LED is connected to WICED_GPIO_</w:t>
       </w:r>
-      <w:del w:id="649" w:author="Greg Landry" w:date="2017-02-28T14:35:00Z">
+      <w:del w:id="653" w:author="Greg Landry" w:date="2017-02-28T14:35:00Z">
         <w:r>
           <w:delText xml:space="preserve">3 </w:delText>
         </w:r>
       </w:del>
-      <w:ins w:id="650" w:author="Greg Landry" w:date="2017-02-28T14:35:00Z">
+      <w:ins w:id="654" w:author="Greg Landry" w:date="2017-02-28T14:35:00Z">
         <w:r>
           <w:t xml:space="preserve">16 </w:t>
         </w:r>
@@ -10054,7 +10107,7 @@
           <w:numId w:val="32"/>
         </w:numPr>
       </w:pPr>
-      <w:ins w:id="651" w:author="Greg Landry" w:date="2017-02-28T14:37:00Z">
+      <w:ins w:id="655" w:author="Greg Landry" w:date="2017-02-28T14:37:00Z">
         <w:r>
           <w:t xml:space="preserve">Hint: You must call </w:t>
         </w:r>
@@ -10067,7 +10120,7 @@
           <w:t xml:space="preserve"> on WICED_SH_LED1 so that the PWM can drive the pin rather than the GPIO driver.</w:t>
         </w:r>
       </w:ins>
-      <w:del w:id="652" w:author="Greg Landry" w:date="2017-02-28T14:37:00Z">
+      <w:del w:id="656" w:author="Greg Landry" w:date="2017-02-28T14:37:00Z">
         <w:r>
           <w:delText xml:space="preserve"> </w:delText>
         </w:r>
@@ -10081,25 +10134,25 @@
           <w:numId w:val="32"/>
         </w:numPr>
         <w:rPr>
-          <w:del w:id="653" w:author="Greg Landry" w:date="2017-02-28T14:36:00Z"/>
-        </w:rPr>
-      </w:pPr>
-      <w:ins w:id="654" w:author="Greg Landry" w:date="2017-02-28T14:38:00Z">
+          <w:del w:id="657" w:author="Greg Landry" w:date="2017-02-28T14:36:00Z"/>
+        </w:rPr>
+      </w:pPr>
+      <w:ins w:id="658" w:author="Greg Landry" w:date="2017-02-28T14:38:00Z">
         <w:r>
           <w:t xml:space="preserve">Configure the PWM and </w:t>
         </w:r>
       </w:ins>
-      <w:del w:id="655" w:author="Greg Landry" w:date="2017-02-28T14:36:00Z">
+      <w:del w:id="659" w:author="Greg Landry" w:date="2017-02-28T14:36:00Z">
         <w:r>
           <w:delText xml:space="preserve">Hint: Don’t forget to </w:delText>
         </w:r>
       </w:del>
-      <w:del w:id="656" w:author="Greg Landry" w:date="2017-02-28T14:33:00Z">
+      <w:del w:id="660" w:author="Greg Landry" w:date="2017-02-28T14:33:00Z">
         <w:r>
           <w:delText>start the PWM after configuring it</w:delText>
         </w:r>
       </w:del>
-      <w:del w:id="657" w:author="Greg Landry" w:date="2017-02-28T14:36:00Z">
+      <w:del w:id="661" w:author="Greg Landry" w:date="2017-02-28T14:36:00Z">
         <w:r>
           <w:delText>.</w:delText>
         </w:r>
@@ -10114,13 +10167,13 @@
         </w:numPr>
       </w:pPr>
       <w:proofErr w:type="gramStart"/>
-      <w:ins w:id="658" w:author="Greg Landry" w:date="2017-02-28T14:38:00Z">
+      <w:ins w:id="662" w:author="Greg Landry" w:date="2017-02-28T14:38:00Z">
         <w:r>
           <w:t>c</w:t>
         </w:r>
       </w:ins>
       <w:proofErr w:type="gramEnd"/>
-      <w:del w:id="659" w:author="Greg Landry" w:date="2017-02-28T14:38:00Z">
+      <w:del w:id="663" w:author="Greg Landry" w:date="2017-02-28T14:38:00Z">
         <w:r>
           <w:delText>C</w:delText>
         </w:r>
@@ -10128,7 +10181,7 @@
       <w:r>
         <w:t xml:space="preserve">hange the duty cycle </w:t>
       </w:r>
-      <w:del w:id="660" w:author="Greg Landry" w:date="2017-02-28T14:38:00Z">
+      <w:del w:id="664" w:author="Greg Landry" w:date="2017-02-28T14:38:00Z">
         <w:r>
           <w:delText xml:space="preserve">of the PWM </w:delText>
         </w:r>
@@ -10145,22 +10198,22 @@
           <w:numId w:val="32"/>
         </w:numPr>
         <w:rPr>
-          <w:ins w:id="661" w:author="Greg Landry" w:date="2017-02-28T14:36:00Z"/>
-        </w:rPr>
-      </w:pPr>
-      <w:ins w:id="662" w:author="Greg Landry" w:date="2017-02-28T14:36:00Z">
+          <w:ins w:id="665" w:author="Greg Landry" w:date="2017-02-28T14:36:00Z"/>
+        </w:rPr>
+      </w:pPr>
+      <w:ins w:id="666" w:author="Greg Landry" w:date="2017-02-28T14:36:00Z">
         <w:r>
           <w:lastRenderedPageBreak/>
           <w:t xml:space="preserve">Hint: Don’t forget to call the </w:t>
         </w:r>
       </w:ins>
       <w:proofErr w:type="spellStart"/>
-      <w:ins w:id="663" w:author="Greg Landry" w:date="2017-02-28T14:38:00Z">
+      <w:ins w:id="667" w:author="Greg Landry" w:date="2017-02-28T14:38:00Z">
         <w:r>
           <w:t>wiced_pwm_</w:t>
         </w:r>
       </w:ins>
-      <w:ins w:id="664" w:author="Greg Landry" w:date="2017-02-28T14:36:00Z">
+      <w:ins w:id="668" w:author="Greg Landry" w:date="2017-02-28T14:36:00Z">
         <w:r>
           <w:t>start</w:t>
         </w:r>
@@ -10170,12 +10223,12 @@
         </w:r>
       </w:ins>
       <w:proofErr w:type="spellStart"/>
-      <w:ins w:id="665" w:author="Greg Landry" w:date="2017-02-28T14:38:00Z">
+      <w:ins w:id="669" w:author="Greg Landry" w:date="2017-02-28T14:38:00Z">
         <w:r>
           <w:t>wiced_pwm_</w:t>
         </w:r>
       </w:ins>
-      <w:ins w:id="666" w:author="Greg Landry" w:date="2017-02-28T14:36:00Z">
+      <w:ins w:id="670" w:author="Greg Landry" w:date="2017-02-28T14:36:00Z">
         <w:r>
           <w:t>init</w:t>
         </w:r>
@@ -10211,10 +10264,10 @@
           <w:numId w:val="32"/>
         </w:numPr>
         <w:rPr>
-          <w:del w:id="667" w:author="Greg Landry" w:date="2017-02-28T14:34:00Z"/>
-        </w:rPr>
-      </w:pPr>
-      <w:del w:id="668" w:author="Greg Landry" w:date="2017-02-28T14:34:00Z">
+          <w:del w:id="671" w:author="Greg Landry" w:date="2017-02-28T14:34:00Z"/>
+        </w:rPr>
+      </w:pPr>
+      <w:del w:id="672" w:author="Greg Landry" w:date="2017-02-28T14:34:00Z">
         <w:r>
           <w:delText xml:space="preserve">The shield is required for this project. Connect it to the kit if it isn’t already. </w:delText>
         </w:r>
@@ -10233,10 +10286,10 @@
       <w:pPr>
         <w:pStyle w:val="Heading3"/>
         <w:rPr>
-          <w:del w:id="669" w:author="Greg Landry" w:date="2017-02-28T13:38:00Z"/>
-        </w:rPr>
-      </w:pPr>
-      <w:del w:id="670" w:author="Greg Landry" w:date="2017-02-28T13:38:00Z">
+          <w:del w:id="673" w:author="Greg Landry" w:date="2017-02-28T13:38:00Z"/>
+        </w:rPr>
+      </w:pPr>
+      <w:del w:id="674" w:author="Greg Landry" w:date="2017-02-28T13:38:00Z">
         <w:r>
           <w:delText xml:space="preserve">08 </w:delText>
         </w:r>
@@ -10268,10 +10321,10 @@
           <w:numId w:val="33"/>
         </w:numPr>
         <w:rPr>
-          <w:del w:id="671" w:author="Greg Landry" w:date="2017-02-28T13:38:00Z"/>
-        </w:rPr>
-      </w:pPr>
-      <w:del w:id="672" w:author="Greg Landry" w:date="2017-02-28T13:38:00Z">
+          <w:del w:id="675" w:author="Greg Landry" w:date="2017-02-28T13:38:00Z"/>
+        </w:rPr>
+      </w:pPr>
+      <w:del w:id="676" w:author="Greg Landry" w:date="2017-02-28T13:38:00Z">
         <w:r>
           <w:delText>Create a new project called 08_adc (or copy the 02_tem</w:delText>
         </w:r>
@@ -10291,10 +10344,10 @@
           <w:numId w:val="33"/>
         </w:numPr>
         <w:rPr>
-          <w:del w:id="673" w:author="Greg Landry" w:date="2017-02-28T13:38:00Z"/>
-        </w:rPr>
-      </w:pPr>
-      <w:del w:id="674" w:author="Greg Landry" w:date="2017-02-28T13:38:00Z">
+          <w:del w:id="677" w:author="Greg Landry" w:date="2017-02-28T13:38:00Z"/>
+        </w:rPr>
+      </w:pPr>
+      <w:del w:id="678" w:author="Greg Landry" w:date="2017-02-28T13:38:00Z">
         <w:r>
           <w:delText xml:space="preserve">In </w:delText>
         </w:r>
@@ -10314,10 +10367,10 @@
           <w:numId w:val="33"/>
         </w:numPr>
         <w:rPr>
-          <w:del w:id="675" w:author="Greg Landry" w:date="2017-02-28T13:38:00Z"/>
-        </w:rPr>
-      </w:pPr>
-      <w:del w:id="676" w:author="Greg Landry" w:date="2017-02-28T13:38:00Z">
+          <w:del w:id="679" w:author="Greg Landry" w:date="2017-02-28T13:38:00Z"/>
+        </w:rPr>
+      </w:pPr>
+      <w:del w:id="680" w:author="Greg Landry" w:date="2017-02-28T13:38:00Z">
         <w:r>
           <w:delText>I</w:delText>
         </w:r>
@@ -10334,10 +10387,10 @@
           <w:numId w:val="33"/>
         </w:numPr>
         <w:rPr>
-          <w:del w:id="677" w:author="Greg Landry" w:date="2017-02-28T13:38:00Z"/>
-        </w:rPr>
-      </w:pPr>
-      <w:del w:id="678" w:author="Greg Landry" w:date="2017-02-28T13:38:00Z">
+          <w:del w:id="681" w:author="Greg Landry" w:date="2017-02-28T13:38:00Z"/>
+        </w:rPr>
+      </w:pPr>
+      <w:del w:id="682" w:author="Greg Landry" w:date="2017-02-28T13:38:00Z">
         <w:r>
           <w:delText xml:space="preserve">Hint: look in the </w:delText>
         </w:r>
@@ -10363,10 +10416,10 @@
           <w:numId w:val="33"/>
         </w:numPr>
         <w:rPr>
-          <w:del w:id="679" w:author="Greg Landry" w:date="2017-02-28T13:38:00Z"/>
-        </w:rPr>
-      </w:pPr>
-      <w:del w:id="680" w:author="Greg Landry" w:date="2017-02-28T13:38:00Z">
+          <w:del w:id="683" w:author="Greg Landry" w:date="2017-02-28T13:38:00Z"/>
+        </w:rPr>
+      </w:pPr>
+      <w:del w:id="684" w:author="Greg Landry" w:date="2017-02-28T13:38:00Z">
         <w:r>
           <w:delText xml:space="preserve">In the main loop, read a value from the ADC and print it to the screen using the WPRINT_APP_INFO </w:delText>
         </w:r>
@@ -10386,10 +10439,10 @@
           <w:numId w:val="33"/>
         </w:numPr>
         <w:rPr>
-          <w:del w:id="681" w:author="Greg Landry" w:date="2017-02-28T13:38:00Z"/>
-        </w:rPr>
-      </w:pPr>
-      <w:del w:id="682" w:author="Greg Landry" w:date="2017-02-28T13:38:00Z">
+          <w:del w:id="685" w:author="Greg Landry" w:date="2017-02-28T13:38:00Z"/>
+        </w:rPr>
+      </w:pPr>
+      <w:del w:id="686" w:author="Greg Landry" w:date="2017-02-28T13:38:00Z">
         <w:r>
           <w:delText>Wait a while (e.g. 250ms) before getting the next ADC sample.</w:delText>
         </w:r>
@@ -10403,10 +10456,10 @@
           <w:numId w:val="33"/>
         </w:numPr>
         <w:rPr>
-          <w:del w:id="683" w:author="Greg Landry" w:date="2017-02-28T13:38:00Z"/>
-        </w:rPr>
-      </w:pPr>
-      <w:del w:id="684" w:author="Greg Landry" w:date="2017-02-28T13:38:00Z">
+          <w:del w:id="687" w:author="Greg Landry" w:date="2017-02-28T13:38:00Z"/>
+        </w:rPr>
+      </w:pPr>
+      <w:del w:id="688" w:author="Greg Landry" w:date="2017-02-28T13:38:00Z">
         <w:r>
           <w:delText>Program your project to the board.</w:delText>
         </w:r>
@@ -10420,10 +10473,10 @@
           <w:numId w:val="33"/>
         </w:numPr>
         <w:rPr>
-          <w:del w:id="685" w:author="Greg Landry" w:date="2017-02-28T13:38:00Z"/>
-        </w:rPr>
-      </w:pPr>
-      <w:del w:id="686" w:author="Greg Landry" w:date="2017-02-28T13:38:00Z">
+          <w:del w:id="689" w:author="Greg Landry" w:date="2017-02-28T13:38:00Z"/>
+        </w:rPr>
+      </w:pPr>
+      <w:del w:id="690" w:author="Greg Landry" w:date="2017-02-28T13:38:00Z">
         <w:r>
           <w:delText>Open a terminal window with a baud rate of 115200 and view the ambient light sensor readings.</w:delText>
         </w:r>
@@ -10437,10 +10490,10 @@
           <w:numId w:val="33"/>
         </w:numPr>
         <w:rPr>
-          <w:del w:id="687" w:author="Greg Landry" w:date="2017-02-28T13:38:00Z"/>
-        </w:rPr>
-      </w:pPr>
-      <w:del w:id="688" w:author="Greg Landry" w:date="2017-02-28T13:38:00Z">
+          <w:del w:id="691" w:author="Greg Landry" w:date="2017-02-28T13:38:00Z"/>
+        </w:rPr>
+      </w:pPr>
+      <w:del w:id="692" w:author="Greg Landry" w:date="2017-02-28T13:38:00Z">
         <w:r>
           <w:delText>Hint: T</w:delText>
         </w:r>
@@ -10490,10 +10543,10 @@
           <w:numId w:val="33"/>
         </w:numPr>
         <w:rPr>
-          <w:del w:id="689" w:author="Greg Landry" w:date="2017-02-28T13:38:00Z"/>
-        </w:rPr>
-      </w:pPr>
-      <w:del w:id="690" w:author="Greg Landry" w:date="2017-02-28T13:38:00Z">
+          <w:del w:id="693" w:author="Greg Landry" w:date="2017-02-28T13:38:00Z"/>
+        </w:rPr>
+      </w:pPr>
+      <w:del w:id="694" w:author="Greg Landry" w:date="2017-02-28T13:38:00Z">
         <w:r>
           <w:delText xml:space="preserve">Hint: </w:delText>
         </w:r>
@@ -10513,10 +10566,10 @@
           <w:numId w:val="33"/>
         </w:numPr>
         <w:rPr>
-          <w:del w:id="691" w:author="Greg Landry" w:date="2017-02-28T13:38:00Z"/>
-        </w:rPr>
-      </w:pPr>
-      <w:del w:id="692" w:author="Greg Landry" w:date="2017-02-28T13:38:00Z">
+          <w:del w:id="695" w:author="Greg Landry" w:date="2017-02-28T13:38:00Z"/>
+        </w:rPr>
+      </w:pPr>
+      <w:del w:id="696" w:author="Greg Landry" w:date="2017-02-28T13:38:00Z">
         <w:r>
           <w:delText xml:space="preserve">Reset the kit to see the startup messages that are displayed by the WICED firmware. </w:delText>
         </w:r>
@@ -10526,12 +10579,12 @@
       <w:pPr>
         <w:pStyle w:val="Heading3"/>
       </w:pPr>
-      <w:del w:id="693" w:author="Greg Landry" w:date="2017-02-28T14:26:00Z">
+      <w:del w:id="697" w:author="Greg Landry" w:date="2017-02-28T14:26:00Z">
         <w:r>
           <w:delText>09</w:delText>
         </w:r>
       </w:del>
-      <w:ins w:id="694" w:author="Greg Landry" w:date="2017-02-28T14:26:00Z">
+      <w:ins w:id="698" w:author="Greg Landry" w:date="2017-02-28T14:26:00Z">
         <w:r>
           <w:t>10</w:t>
         </w:r>
@@ -10578,12 +10631,12 @@
       <w:r>
         <w:t xml:space="preserve">Copy the </w:t>
       </w:r>
-      <w:del w:id="695" w:author="Greg Landry" w:date="2017-02-28T14:27:00Z">
+      <w:del w:id="699" w:author="Greg Landry" w:date="2017-02-28T14:27:00Z">
         <w:r>
           <w:delText>06</w:delText>
         </w:r>
       </w:del>
-      <w:ins w:id="696" w:author="Greg Landry" w:date="2017-02-28T14:27:00Z">
+      <w:ins w:id="700" w:author="Greg Landry" w:date="2017-02-28T14:27:00Z">
         <w:r>
           <w:t>05</w:t>
         </w:r>
@@ -10591,12 +10644,12 @@
       <w:r>
         <w:t xml:space="preserve">_interrupt project to </w:t>
       </w:r>
-      <w:del w:id="697" w:author="Greg Landry" w:date="2017-02-28T14:27:00Z">
+      <w:del w:id="701" w:author="Greg Landry" w:date="2017-02-28T14:27:00Z">
         <w:r>
           <w:delText>09</w:delText>
         </w:r>
       </w:del>
-      <w:ins w:id="698" w:author="Greg Landry" w:date="2017-02-28T14:27:00Z">
+      <w:ins w:id="702" w:author="Greg Landry" w:date="2017-02-28T14:27:00Z">
         <w:r>
           <w:t>10</w:t>
         </w:r>
@@ -10794,7 +10847,7 @@
       <w:pPr>
         <w:pStyle w:val="Heading3"/>
       </w:pPr>
-      <w:del w:id="699" w:author="Greg Landry" w:date="2017-02-28T14:27:00Z">
+      <w:del w:id="703" w:author="Greg Landry" w:date="2017-02-28T14:27:00Z">
         <w:r>
           <w:delText>10</w:delText>
         </w:r>
@@ -10802,7 +10855,7 @@
           <w:delText xml:space="preserve"> </w:delText>
         </w:r>
       </w:del>
-      <w:ins w:id="700" w:author="Greg Landry" w:date="2017-02-28T14:27:00Z">
+      <w:ins w:id="704" w:author="Greg Landry" w:date="2017-02-28T14:27:00Z">
         <w:r>
           <w:t xml:space="preserve">11 </w:t>
         </w:r>
@@ -10834,12 +10887,12 @@
       <w:r>
         <w:t xml:space="preserve">Copy </w:t>
       </w:r>
-      <w:del w:id="701" w:author="Greg Landry" w:date="2017-02-28T14:27:00Z">
+      <w:del w:id="705" w:author="Greg Landry" w:date="2017-02-28T14:27:00Z">
         <w:r>
           <w:delText>09</w:delText>
         </w:r>
       </w:del>
-      <w:ins w:id="702" w:author="Greg Landry" w:date="2017-02-28T14:27:00Z">
+      <w:ins w:id="706" w:author="Greg Landry" w:date="2017-02-28T14:27:00Z">
         <w:r>
           <w:t>10</w:t>
         </w:r>
@@ -10850,12 +10903,12 @@
       <w:r>
         <w:t xml:space="preserve"> </w:t>
       </w:r>
-      <w:del w:id="703" w:author="Greg Landry" w:date="2017-02-28T14:27:00Z">
+      <w:del w:id="707" w:author="Greg Landry" w:date="2017-02-28T14:27:00Z">
         <w:r>
           <w:delText>10</w:delText>
         </w:r>
       </w:del>
-      <w:ins w:id="704" w:author="Greg Landry" w:date="2017-02-28T14:27:00Z">
+      <w:ins w:id="708" w:author="Greg Landry" w:date="2017-02-28T14:27:00Z">
         <w:r>
           <w:t>11</w:t>
         </w:r>
@@ -10987,15 +11040,15 @@
       <w:pPr>
         <w:pStyle w:val="Heading3"/>
         <w:rPr>
-          <w:del w:id="705" w:author="Greg Landry" w:date="2017-02-28T13:39:00Z"/>
-        </w:rPr>
-      </w:pPr>
-      <w:del w:id="706" w:author="Greg Landry" w:date="2017-02-28T13:39:00Z">
+          <w:del w:id="709" w:author="Greg Landry" w:date="2017-02-28T13:39:00Z"/>
+        </w:rPr>
+      </w:pPr>
+      <w:del w:id="710" w:author="Greg Landry" w:date="2017-02-28T13:39:00Z">
         <w:r>
           <w:delText xml:space="preserve">11 </w:delText>
         </w:r>
       </w:del>
-      <w:del w:id="707" w:author="Greg Landry" w:date="2017-02-28T13:38:00Z">
+      <w:del w:id="711" w:author="Greg Landry" w:date="2017-02-28T13:38:00Z">
         <w:r>
           <w:delText>(</w:delText>
         </w:r>
@@ -11009,12 +11062,12 @@
           <w:delText xml:space="preserve"> </w:delText>
         </w:r>
       </w:del>
-      <w:del w:id="708" w:author="Greg Landry" w:date="2017-02-28T13:39:00Z">
+      <w:del w:id="712" w:author="Greg Landry" w:date="2017-02-28T13:39:00Z">
         <w:r>
           <w:delText>(I2C WRITE) Change LED state on shield</w:delText>
         </w:r>
       </w:del>
-      <w:del w:id="709" w:author="Greg Landry" w:date="2017-02-28T13:38:00Z">
+      <w:del w:id="713" w:author="Greg Landry" w:date="2017-02-28T13:38:00Z">
         <w:r>
           <w:delText xml:space="preserve"> (shield required)</w:delText>
         </w:r>
@@ -11028,10 +11081,10 @@
           <w:numId w:val="37"/>
         </w:numPr>
         <w:rPr>
-          <w:del w:id="710" w:author="Greg Landry" w:date="2017-02-28T13:39:00Z"/>
-        </w:rPr>
-      </w:pPr>
-      <w:del w:id="711" w:author="Greg Landry" w:date="2017-02-28T13:39:00Z">
+          <w:del w:id="714" w:author="Greg Landry" w:date="2017-02-28T13:39:00Z"/>
+        </w:rPr>
+      </w:pPr>
+      <w:del w:id="715" w:author="Greg Landry" w:date="2017-02-28T13:39:00Z">
         <w:r>
           <w:delText>Copy 0</w:delText>
         </w:r>
@@ -11063,10 +11116,10 @@
           <w:numId w:val="37"/>
         </w:numPr>
         <w:rPr>
-          <w:del w:id="712" w:author="Greg Landry" w:date="2017-02-28T13:39:00Z"/>
-        </w:rPr>
-      </w:pPr>
-      <w:del w:id="713" w:author="Greg Landry" w:date="2017-02-28T13:39:00Z">
+          <w:del w:id="716" w:author="Greg Landry" w:date="2017-02-28T13:39:00Z"/>
+        </w:rPr>
+      </w:pPr>
+      <w:del w:id="717" w:author="Greg Landry" w:date="2017-02-28T13:39:00Z">
         <w:r>
           <w:delText>Update the code so that when the button is pressed, it will toggle between the red and blue LEDs which are controlled by the analog co-processor on the shield board. The analog co-processor</w:delText>
         </w:r>
@@ -11095,10 +11148,10 @@
           <w:numId w:val="37"/>
         </w:numPr>
         <w:rPr>
-          <w:del w:id="714" w:author="Greg Landry" w:date="2017-02-28T13:39:00Z"/>
-        </w:rPr>
-      </w:pPr>
-      <w:del w:id="715" w:author="Greg Landry" w:date="2017-02-28T13:39:00Z">
+          <w:del w:id="718" w:author="Greg Landry" w:date="2017-02-28T13:39:00Z"/>
+        </w:rPr>
+      </w:pPr>
+      <w:del w:id="719" w:author="Greg Landry" w:date="2017-02-28T13:39:00Z">
         <w:r>
           <w:delText>Connected to Arduino pins D14 and D15 (WICED_I2C_1)</w:delText>
         </w:r>
@@ -11112,10 +11165,10 @@
           <w:numId w:val="37"/>
         </w:numPr>
         <w:rPr>
-          <w:del w:id="716" w:author="Greg Landry" w:date="2017-02-28T13:39:00Z"/>
-        </w:rPr>
-      </w:pPr>
-      <w:del w:id="717" w:author="Greg Landry" w:date="2017-02-28T13:39:00Z">
+          <w:del w:id="720" w:author="Greg Landry" w:date="2017-02-28T13:39:00Z"/>
+        </w:rPr>
+      </w:pPr>
+      <w:del w:id="721" w:author="Greg Landry" w:date="2017-02-28T13:39:00Z">
         <w:r>
           <w:delText>7-bit address = 0x08</w:delText>
         </w:r>
@@ -11129,10 +11182,10 @@
           <w:numId w:val="37"/>
         </w:numPr>
         <w:rPr>
-          <w:del w:id="718" w:author="Greg Landry" w:date="2017-02-28T13:39:00Z"/>
-        </w:rPr>
-      </w:pPr>
-      <w:del w:id="719" w:author="Greg Landry" w:date="2017-02-28T13:39:00Z">
+          <w:del w:id="722" w:author="Greg Landry" w:date="2017-02-28T13:39:00Z"/>
+        </w:rPr>
+      </w:pPr>
+      <w:del w:id="723" w:author="Greg Landry" w:date="2017-02-28T13:39:00Z">
         <w:r>
           <w:delText>Standard Speed (100kHz)</w:delText>
         </w:r>
@@ -11146,10 +11199,10 @@
           <w:numId w:val="37"/>
         </w:numPr>
         <w:rPr>
-          <w:del w:id="720" w:author="Greg Landry" w:date="2017-02-28T13:39:00Z"/>
-        </w:rPr>
-      </w:pPr>
-      <w:del w:id="721" w:author="Greg Landry" w:date="2017-02-28T13:39:00Z">
+          <w:del w:id="724" w:author="Greg Landry" w:date="2017-02-28T13:39:00Z"/>
+        </w:rPr>
+      </w:pPr>
+      <w:del w:id="725" w:author="Greg Landry" w:date="2017-02-28T13:39:00Z">
         <w:r>
           <w:delText>EZI2C register access</w:delText>
         </w:r>
@@ -11163,10 +11216,10 @@
           <w:numId w:val="37"/>
         </w:numPr>
         <w:rPr>
-          <w:del w:id="722" w:author="Greg Landry" w:date="2017-02-28T13:39:00Z"/>
-        </w:rPr>
-      </w:pPr>
-      <w:del w:id="723" w:author="Greg Landry" w:date="2017-02-28T13:39:00Z">
+          <w:del w:id="726" w:author="Greg Landry" w:date="2017-02-28T13:39:00Z"/>
+        </w:rPr>
+      </w:pPr>
+      <w:del w:id="727" w:author="Greg Landry" w:date="2017-02-28T13:39:00Z">
         <w:r>
           <w:delText>The first byte written is the register offset.</w:delText>
         </w:r>
@@ -11180,10 +11233,10 @@
           <w:numId w:val="37"/>
         </w:numPr>
         <w:rPr>
-          <w:del w:id="724" w:author="Greg Landry" w:date="2017-02-28T13:39:00Z"/>
-        </w:rPr>
-      </w:pPr>
-      <w:del w:id="725" w:author="Greg Landry" w:date="2017-02-28T13:39:00Z">
+          <w:del w:id="728" w:author="Greg Landry" w:date="2017-02-28T13:39:00Z"/>
+        </w:rPr>
+      </w:pPr>
+      <w:del w:id="729" w:author="Greg Landry" w:date="2017-02-28T13:39:00Z">
         <w:r>
           <w:delText>All reads start at the previous write offset.</w:delText>
         </w:r>
@@ -11197,10 +11250,10 @@
           <w:numId w:val="37"/>
         </w:numPr>
         <w:rPr>
-          <w:del w:id="726" w:author="Greg Landry" w:date="2017-02-28T13:39:00Z"/>
-        </w:rPr>
-      </w:pPr>
-      <w:del w:id="727" w:author="Greg Landry" w:date="2017-02-28T13:39:00Z">
+          <w:del w:id="730" w:author="Greg Landry" w:date="2017-02-28T13:39:00Z"/>
+        </w:rPr>
+      </w:pPr>
+      <w:del w:id="731" w:author="Greg Landry" w:date="2017-02-28T13:39:00Z">
         <w:r>
           <w:delText>The register map is as follows:</w:delText>
         </w:r>
@@ -11221,7 +11274,7 @@
       <w:tr>
         <w:trPr>
           <w:jc w:val="center"/>
-          <w:del w:id="728" w:author="Greg Landry" w:date="2017-02-28T13:39:00Z"/>
+          <w:del w:id="732" w:author="Greg Landry" w:date="2017-02-28T13:39:00Z"/>
         </w:trPr>
         <w:tc>
           <w:tcPr>
@@ -11233,10 +11286,10 @@
               <w:pStyle w:val="ListParagraph"/>
               <w:ind w:left="0"/>
               <w:rPr>
-                <w:del w:id="729" w:author="Greg Landry" w:date="2017-02-28T13:39:00Z"/>
+                <w:del w:id="733" w:author="Greg Landry" w:date="2017-02-28T13:39:00Z"/>
               </w:rPr>
             </w:pPr>
-            <w:del w:id="730" w:author="Greg Landry" w:date="2017-02-28T13:39:00Z">
+            <w:del w:id="734" w:author="Greg Landry" w:date="2017-02-28T13:39:00Z">
               <w:r>
                 <w:delText>Offset</w:delText>
               </w:r>
@@ -11253,10 +11306,10 @@
               <w:pStyle w:val="ListParagraph"/>
               <w:ind w:left="0"/>
               <w:rPr>
-                <w:del w:id="731" w:author="Greg Landry" w:date="2017-02-28T13:39:00Z"/>
+                <w:del w:id="735" w:author="Greg Landry" w:date="2017-02-28T13:39:00Z"/>
               </w:rPr>
             </w:pPr>
-            <w:del w:id="732" w:author="Greg Landry" w:date="2017-02-28T13:39:00Z">
+            <w:del w:id="736" w:author="Greg Landry" w:date="2017-02-28T13:39:00Z">
               <w:r>
                 <w:delText>Description</w:delText>
               </w:r>
@@ -11273,10 +11326,10 @@
               <w:pStyle w:val="ListParagraph"/>
               <w:ind w:left="0"/>
               <w:rPr>
-                <w:del w:id="733" w:author="Greg Landry" w:date="2017-02-28T13:39:00Z"/>
+                <w:del w:id="737" w:author="Greg Landry" w:date="2017-02-28T13:39:00Z"/>
               </w:rPr>
             </w:pPr>
-            <w:del w:id="734" w:author="Greg Landry" w:date="2017-02-28T13:39:00Z">
+            <w:del w:id="738" w:author="Greg Landry" w:date="2017-02-28T13:39:00Z">
               <w:r>
                 <w:delText>Details</w:delText>
               </w:r>
@@ -11287,7 +11340,7 @@
       <w:tr>
         <w:trPr>
           <w:jc w:val="center"/>
-          <w:del w:id="735" w:author="Greg Landry" w:date="2017-02-28T13:39:00Z"/>
+          <w:del w:id="739" w:author="Greg Landry" w:date="2017-02-28T13:39:00Z"/>
         </w:trPr>
         <w:tc>
           <w:tcPr>
@@ -11298,10 +11351,10 @@
               <w:pStyle w:val="ListParagraph"/>
               <w:ind w:left="0"/>
               <w:rPr>
-                <w:del w:id="736" w:author="Greg Landry" w:date="2017-02-28T13:39:00Z"/>
+                <w:del w:id="740" w:author="Greg Landry" w:date="2017-02-28T13:39:00Z"/>
               </w:rPr>
             </w:pPr>
-            <w:del w:id="737" w:author="Greg Landry" w:date="2017-02-28T13:39:00Z">
+            <w:del w:id="741" w:author="Greg Landry" w:date="2017-02-28T13:39:00Z">
               <w:r>
                 <w:delText>00</w:delText>
               </w:r>
@@ -11317,10 +11370,10 @@
               <w:pStyle w:val="ListParagraph"/>
               <w:ind w:left="0"/>
               <w:rPr>
-                <w:del w:id="738" w:author="Greg Landry" w:date="2017-02-28T13:39:00Z"/>
+                <w:del w:id="742" w:author="Greg Landry" w:date="2017-02-28T13:39:00Z"/>
               </w:rPr>
             </w:pPr>
-            <w:del w:id="739" w:author="Greg Landry" w:date="2017-02-28T13:39:00Z">
+            <w:del w:id="743" w:author="Greg Landry" w:date="2017-02-28T13:39:00Z">
               <w:r>
                 <w:delText>Red LED</w:delText>
               </w:r>
@@ -11336,10 +11389,10 @@
               <w:pStyle w:val="ListParagraph"/>
               <w:ind w:left="0"/>
               <w:rPr>
-                <w:del w:id="740" w:author="Greg Landry" w:date="2017-02-28T13:39:00Z"/>
+                <w:del w:id="744" w:author="Greg Landry" w:date="2017-02-28T13:39:00Z"/>
               </w:rPr>
             </w:pPr>
-            <w:del w:id="741" w:author="Greg Landry" w:date="2017-02-28T13:39:00Z">
+            <w:del w:id="745" w:author="Greg Landry" w:date="2017-02-28T13:39:00Z">
               <w:r>
                 <w:delText>0 = OFF, non-zero = ON</w:delText>
               </w:r>
@@ -11350,7 +11403,7 @@
       <w:tr>
         <w:trPr>
           <w:jc w:val="center"/>
-          <w:del w:id="742" w:author="Greg Landry" w:date="2017-02-28T13:39:00Z"/>
+          <w:del w:id="746" w:author="Greg Landry" w:date="2017-02-28T13:39:00Z"/>
         </w:trPr>
         <w:tc>
           <w:tcPr>
@@ -11361,10 +11414,10 @@
               <w:pStyle w:val="ListParagraph"/>
               <w:ind w:left="0"/>
               <w:rPr>
-                <w:del w:id="743" w:author="Greg Landry" w:date="2017-02-28T13:39:00Z"/>
+                <w:del w:id="747" w:author="Greg Landry" w:date="2017-02-28T13:39:00Z"/>
               </w:rPr>
             </w:pPr>
-            <w:del w:id="744" w:author="Greg Landry" w:date="2017-02-28T13:39:00Z">
+            <w:del w:id="748" w:author="Greg Landry" w:date="2017-02-28T13:39:00Z">
               <w:r>
                 <w:delText>01</w:delText>
               </w:r>
@@ -11380,10 +11433,10 @@
               <w:pStyle w:val="ListParagraph"/>
               <w:ind w:left="0"/>
               <w:rPr>
-                <w:del w:id="745" w:author="Greg Landry" w:date="2017-02-28T13:39:00Z"/>
+                <w:del w:id="749" w:author="Greg Landry" w:date="2017-02-28T13:39:00Z"/>
               </w:rPr>
             </w:pPr>
-            <w:del w:id="746" w:author="Greg Landry" w:date="2017-02-28T13:39:00Z">
+            <w:del w:id="750" w:author="Greg Landry" w:date="2017-02-28T13:39:00Z">
               <w:r>
                 <w:delText>Blue LED</w:delText>
               </w:r>
@@ -11399,10 +11452,10 @@
               <w:pStyle w:val="ListParagraph"/>
               <w:ind w:left="0"/>
               <w:rPr>
-                <w:del w:id="747" w:author="Greg Landry" w:date="2017-02-28T13:39:00Z"/>
+                <w:del w:id="751" w:author="Greg Landry" w:date="2017-02-28T13:39:00Z"/>
               </w:rPr>
             </w:pPr>
-            <w:del w:id="748" w:author="Greg Landry" w:date="2017-02-28T13:39:00Z">
+            <w:del w:id="752" w:author="Greg Landry" w:date="2017-02-28T13:39:00Z">
               <w:r>
                 <w:delText>0 = OFF, non-zero = ON</w:delText>
               </w:r>
@@ -11413,7 +11466,7 @@
       <w:tr>
         <w:trPr>
           <w:jc w:val="center"/>
-          <w:del w:id="749" w:author="Greg Landry" w:date="2017-02-28T13:39:00Z"/>
+          <w:del w:id="753" w:author="Greg Landry" w:date="2017-02-28T13:39:00Z"/>
         </w:trPr>
         <w:tc>
           <w:tcPr>
@@ -11424,10 +11477,10 @@
               <w:pStyle w:val="ListParagraph"/>
               <w:ind w:left="0"/>
               <w:rPr>
-                <w:del w:id="750" w:author="Greg Landry" w:date="2017-02-28T13:39:00Z"/>
+                <w:del w:id="754" w:author="Greg Landry" w:date="2017-02-28T13:39:00Z"/>
               </w:rPr>
             </w:pPr>
-            <w:del w:id="751" w:author="Greg Landry" w:date="2017-02-28T13:39:00Z">
+            <w:del w:id="755" w:author="Greg Landry" w:date="2017-02-28T13:39:00Z">
               <w:r>
                 <w:delText>02</w:delText>
               </w:r>
@@ -11443,10 +11496,10 @@
               <w:pStyle w:val="ListParagraph"/>
               <w:ind w:left="0"/>
               <w:rPr>
-                <w:del w:id="752" w:author="Greg Landry" w:date="2017-02-28T13:39:00Z"/>
+                <w:del w:id="756" w:author="Greg Landry" w:date="2017-02-28T13:39:00Z"/>
               </w:rPr>
             </w:pPr>
-            <w:del w:id="753" w:author="Greg Landry" w:date="2017-02-28T13:39:00Z">
+            <w:del w:id="757" w:author="Greg Landry" w:date="2017-02-28T13:39:00Z">
               <w:r>
                 <w:delText>Temperature</w:delText>
               </w:r>
@@ -11462,10 +11515,10 @@
               <w:pStyle w:val="ListParagraph"/>
               <w:ind w:left="0"/>
               <w:rPr>
-                <w:del w:id="754" w:author="Greg Landry" w:date="2017-02-28T13:39:00Z"/>
+                <w:del w:id="758" w:author="Greg Landry" w:date="2017-02-28T13:39:00Z"/>
               </w:rPr>
             </w:pPr>
-            <w:del w:id="755" w:author="Greg Landry" w:date="2017-02-28T13:39:00Z">
+            <w:del w:id="759" w:author="Greg Landry" w:date="2017-02-28T13:39:00Z">
               <w:r>
                 <w:delText>LSB of temperature * 100</w:delText>
               </w:r>
@@ -11476,7 +11529,7 @@
       <w:tr>
         <w:trPr>
           <w:jc w:val="center"/>
-          <w:del w:id="756" w:author="Greg Landry" w:date="2017-02-28T13:39:00Z"/>
+          <w:del w:id="760" w:author="Greg Landry" w:date="2017-02-28T13:39:00Z"/>
         </w:trPr>
         <w:tc>
           <w:tcPr>
@@ -11487,10 +11540,10 @@
               <w:pStyle w:val="ListParagraph"/>
               <w:ind w:left="0"/>
               <w:rPr>
-                <w:del w:id="757" w:author="Greg Landry" w:date="2017-02-28T13:39:00Z"/>
+                <w:del w:id="761" w:author="Greg Landry" w:date="2017-02-28T13:39:00Z"/>
               </w:rPr>
             </w:pPr>
-            <w:del w:id="758" w:author="Greg Landry" w:date="2017-02-28T13:39:00Z">
+            <w:del w:id="762" w:author="Greg Landry" w:date="2017-02-28T13:39:00Z">
               <w:r>
                 <w:delText>03</w:delText>
               </w:r>
@@ -11506,10 +11559,10 @@
               <w:pStyle w:val="ListParagraph"/>
               <w:ind w:left="0"/>
               <w:rPr>
-                <w:del w:id="759" w:author="Greg Landry" w:date="2017-02-28T13:39:00Z"/>
+                <w:del w:id="763" w:author="Greg Landry" w:date="2017-02-28T13:39:00Z"/>
               </w:rPr>
             </w:pPr>
-            <w:del w:id="760" w:author="Greg Landry" w:date="2017-02-28T13:39:00Z">
+            <w:del w:id="764" w:author="Greg Landry" w:date="2017-02-28T13:39:00Z">
               <w:r>
                 <w:delText>Temperature</w:delText>
               </w:r>
@@ -11525,10 +11578,10 @@
               <w:pStyle w:val="ListParagraph"/>
               <w:ind w:left="0"/>
               <w:rPr>
-                <w:del w:id="761" w:author="Greg Landry" w:date="2017-02-28T13:39:00Z"/>
+                <w:del w:id="765" w:author="Greg Landry" w:date="2017-02-28T13:39:00Z"/>
               </w:rPr>
             </w:pPr>
-            <w:del w:id="762" w:author="Greg Landry" w:date="2017-02-28T13:39:00Z">
+            <w:del w:id="766" w:author="Greg Landry" w:date="2017-02-28T13:39:00Z">
               <w:r>
                 <w:delText>MSB of temperature * 100</w:delText>
               </w:r>
@@ -11539,7 +11592,7 @@
       <w:tr>
         <w:trPr>
           <w:jc w:val="center"/>
-          <w:del w:id="763" w:author="Greg Landry" w:date="2017-02-28T13:39:00Z"/>
+          <w:del w:id="767" w:author="Greg Landry" w:date="2017-02-28T13:39:00Z"/>
         </w:trPr>
         <w:tc>
           <w:tcPr>
@@ -11550,10 +11603,10 @@
               <w:pStyle w:val="ListParagraph"/>
               <w:ind w:left="0"/>
               <w:rPr>
-                <w:del w:id="764" w:author="Greg Landry" w:date="2017-02-28T13:39:00Z"/>
+                <w:del w:id="768" w:author="Greg Landry" w:date="2017-02-28T13:39:00Z"/>
               </w:rPr>
             </w:pPr>
-            <w:del w:id="765" w:author="Greg Landry" w:date="2017-02-28T13:39:00Z">
+            <w:del w:id="769" w:author="Greg Landry" w:date="2017-02-28T13:39:00Z">
               <w:r>
                 <w:delText>04</w:delText>
               </w:r>
@@ -11569,10 +11622,10 @@
               <w:pStyle w:val="ListParagraph"/>
               <w:ind w:left="0"/>
               <w:rPr>
-                <w:del w:id="766" w:author="Greg Landry" w:date="2017-02-28T13:39:00Z"/>
+                <w:del w:id="770" w:author="Greg Landry" w:date="2017-02-28T13:39:00Z"/>
               </w:rPr>
             </w:pPr>
-            <w:del w:id="767" w:author="Greg Landry" w:date="2017-02-28T13:39:00Z">
+            <w:del w:id="771" w:author="Greg Landry" w:date="2017-02-28T13:39:00Z">
               <w:r>
                 <w:delText>Humidity</w:delText>
               </w:r>
@@ -11588,10 +11641,10 @@
               <w:pStyle w:val="ListParagraph"/>
               <w:ind w:left="0"/>
               <w:rPr>
-                <w:del w:id="768" w:author="Greg Landry" w:date="2017-02-28T13:39:00Z"/>
+                <w:del w:id="772" w:author="Greg Landry" w:date="2017-02-28T13:39:00Z"/>
               </w:rPr>
             </w:pPr>
-            <w:del w:id="769" w:author="Greg Landry" w:date="2017-02-28T13:39:00Z">
+            <w:del w:id="773" w:author="Greg Landry" w:date="2017-02-28T13:39:00Z">
               <w:r>
                 <w:delText>LSB of humidity * 10</w:delText>
               </w:r>
@@ -11602,7 +11655,7 @@
       <w:tr>
         <w:trPr>
           <w:jc w:val="center"/>
-          <w:del w:id="770" w:author="Greg Landry" w:date="2017-02-28T13:39:00Z"/>
+          <w:del w:id="774" w:author="Greg Landry" w:date="2017-02-28T13:39:00Z"/>
         </w:trPr>
         <w:tc>
           <w:tcPr>
@@ -11613,10 +11666,10 @@
               <w:pStyle w:val="ListParagraph"/>
               <w:ind w:left="0"/>
               <w:rPr>
-                <w:del w:id="771" w:author="Greg Landry" w:date="2017-02-28T13:39:00Z"/>
+                <w:del w:id="775" w:author="Greg Landry" w:date="2017-02-28T13:39:00Z"/>
               </w:rPr>
             </w:pPr>
-            <w:del w:id="772" w:author="Greg Landry" w:date="2017-02-28T13:39:00Z">
+            <w:del w:id="776" w:author="Greg Landry" w:date="2017-02-28T13:39:00Z">
               <w:r>
                 <w:delText>05</w:delText>
               </w:r>
@@ -11632,10 +11685,10 @@
               <w:pStyle w:val="ListParagraph"/>
               <w:ind w:left="0"/>
               <w:rPr>
-                <w:del w:id="773" w:author="Greg Landry" w:date="2017-02-28T13:39:00Z"/>
+                <w:del w:id="777" w:author="Greg Landry" w:date="2017-02-28T13:39:00Z"/>
               </w:rPr>
             </w:pPr>
-            <w:del w:id="774" w:author="Greg Landry" w:date="2017-02-28T13:39:00Z">
+            <w:del w:id="778" w:author="Greg Landry" w:date="2017-02-28T13:39:00Z">
               <w:r>
                 <w:delText>Humidity</w:delText>
               </w:r>
@@ -11651,10 +11704,10 @@
               <w:pStyle w:val="ListParagraph"/>
               <w:ind w:left="0"/>
               <w:rPr>
-                <w:del w:id="775" w:author="Greg Landry" w:date="2017-02-28T13:39:00Z"/>
+                <w:del w:id="779" w:author="Greg Landry" w:date="2017-02-28T13:39:00Z"/>
               </w:rPr>
             </w:pPr>
-            <w:del w:id="776" w:author="Greg Landry" w:date="2017-02-28T13:39:00Z">
+            <w:del w:id="780" w:author="Greg Landry" w:date="2017-02-28T13:39:00Z">
               <w:r>
                 <w:delText>LSB of humidity * 10</w:delText>
               </w:r>
@@ -11667,7 +11720,7 @@
       <w:pPr>
         <w:pStyle w:val="ListParagraph"/>
         <w:rPr>
-          <w:del w:id="777" w:author="Greg Landry" w:date="2017-02-28T13:39:00Z"/>
+          <w:del w:id="781" w:author="Greg Landry" w:date="2017-02-28T13:39:00Z"/>
         </w:rPr>
       </w:pPr>
     </w:p>
@@ -11679,10 +11732,10 @@
           <w:numId w:val="37"/>
         </w:numPr>
         <w:rPr>
-          <w:del w:id="778" w:author="Greg Landry" w:date="2017-02-28T13:39:00Z"/>
-        </w:rPr>
-      </w:pPr>
-      <w:del w:id="779" w:author="Greg Landry" w:date="2017-02-28T13:39:00Z">
+          <w:del w:id="782" w:author="Greg Landry" w:date="2017-02-28T13:39:00Z"/>
+        </w:rPr>
+      </w:pPr>
+      <w:del w:id="783" w:author="Greg Landry" w:date="2017-02-28T13:39:00Z">
         <w:r>
           <w:delText xml:space="preserve">Hint: To turn ON the Red LED and turn OFF the Blue LED, you </w:delText>
         </w:r>
@@ -11702,10 +11755,10 @@
           <w:numId w:val="37"/>
         </w:numPr>
         <w:rPr>
-          <w:del w:id="780" w:author="Greg Landry" w:date="2017-02-28T13:39:00Z"/>
-        </w:rPr>
-      </w:pPr>
-      <w:del w:id="781" w:author="Greg Landry" w:date="2017-02-28T13:39:00Z">
+          <w:del w:id="784" w:author="Greg Landry" w:date="2017-02-28T13:39:00Z"/>
+        </w:rPr>
+      </w:pPr>
+      <w:del w:id="785" w:author="Greg Landry" w:date="2017-02-28T13:39:00Z">
         <w:r>
           <w:delText xml:space="preserve">Hint: In the ISR, just set a flag to </w:delText>
         </w:r>
@@ -11737,10 +11790,10 @@
           <w:numId w:val="37"/>
         </w:numPr>
         <w:rPr>
-          <w:del w:id="782" w:author="Greg Landry" w:date="2017-02-28T13:39:00Z"/>
-        </w:rPr>
-      </w:pPr>
-      <w:del w:id="783" w:author="Greg Landry" w:date="2017-02-28T13:39:00Z">
+          <w:del w:id="786" w:author="Greg Landry" w:date="2017-02-28T13:39:00Z"/>
+        </w:rPr>
+      </w:pPr>
+      <w:del w:id="787" w:author="Greg Landry" w:date="2017-02-28T13:39:00Z">
         <w:r>
           <w:delText>Hint: Make sure the number of re-tries is set to 1. A value of 0 means don’t try to send the message at all!</w:delText>
         </w:r>
@@ -11750,10 +11803,10 @@
       <w:pPr>
         <w:pStyle w:val="Heading3"/>
         <w:rPr>
-          <w:del w:id="784" w:author="Greg Landry" w:date="2017-02-28T13:39:00Z"/>
-        </w:rPr>
-      </w:pPr>
-      <w:del w:id="785" w:author="Greg Landry" w:date="2017-02-28T13:39:00Z">
+          <w:del w:id="788" w:author="Greg Landry" w:date="2017-02-28T13:39:00Z"/>
+        </w:rPr>
+      </w:pPr>
+      <w:del w:id="789" w:author="Greg Landry" w:date="2017-02-28T13:39:00Z">
         <w:r>
           <w:delText>1</w:delText>
         </w:r>
@@ -11764,7 +11817,7 @@
           <w:delText xml:space="preserve"> </w:delText>
         </w:r>
       </w:del>
-      <w:del w:id="786" w:author="Greg Landry" w:date="2017-02-28T13:38:00Z">
+      <w:del w:id="790" w:author="Greg Landry" w:date="2017-02-28T13:38:00Z">
         <w:r>
           <w:delText>(</w:delText>
         </w:r>
@@ -11778,7 +11831,7 @@
           <w:delText xml:space="preserve"> </w:delText>
         </w:r>
       </w:del>
-      <w:del w:id="787" w:author="Greg Landry" w:date="2017-02-28T13:39:00Z">
+      <w:del w:id="791" w:author="Greg Landry" w:date="2017-02-28T13:39:00Z">
         <w:r>
           <w:delText>(</w:delText>
         </w:r>
@@ -11786,7 +11839,7 @@
           <w:delText>I2C READ) Read sensor values</w:delText>
         </w:r>
       </w:del>
-      <w:del w:id="788" w:author="Greg Landry" w:date="2017-02-28T13:38:00Z">
+      <w:del w:id="792" w:author="Greg Landry" w:date="2017-02-28T13:38:00Z">
         <w:r>
           <w:delText xml:space="preserve"> (shield required)</w:delText>
         </w:r>
@@ -11800,10 +11853,10 @@
           <w:numId w:val="38"/>
         </w:numPr>
         <w:rPr>
-          <w:del w:id="789" w:author="Greg Landry" w:date="2017-02-28T13:39:00Z"/>
-        </w:rPr>
-      </w:pPr>
-      <w:del w:id="790" w:author="Greg Landry" w:date="2017-02-28T13:39:00Z">
+          <w:del w:id="793" w:author="Greg Landry" w:date="2017-02-28T13:39:00Z"/>
+        </w:rPr>
+      </w:pPr>
+      <w:del w:id="794" w:author="Greg Landry" w:date="2017-02-28T13:39:00Z">
         <w:r>
           <w:delText>Copy 11_i2cwrite</w:delText>
         </w:r>
@@ -11823,10 +11876,10 @@
           <w:numId w:val="38"/>
         </w:numPr>
         <w:rPr>
-          <w:del w:id="791" w:author="Greg Landry" w:date="2017-02-28T13:39:00Z"/>
-        </w:rPr>
-      </w:pPr>
-      <w:del w:id="792" w:author="Greg Landry" w:date="2017-02-28T13:39:00Z">
+          <w:del w:id="795" w:author="Greg Landry" w:date="2017-02-28T13:39:00Z"/>
+        </w:rPr>
+      </w:pPr>
+      <w:del w:id="796" w:author="Greg Landry" w:date="2017-02-28T13:39:00Z">
         <w:r>
           <w:delText>Update the code so that every time the button is pressed the temperature and humidity data are read from the I2C slave. Print the values to the terminal using WPRINT_APP_INFO.</w:delText>
         </w:r>
@@ -11840,10 +11893,10 @@
           <w:numId w:val="38"/>
         </w:numPr>
         <w:rPr>
-          <w:del w:id="793" w:author="Greg Landry" w:date="2017-02-28T13:39:00Z"/>
-        </w:rPr>
-      </w:pPr>
-      <w:del w:id="794" w:author="Greg Landry" w:date="2017-02-28T13:39:00Z">
+          <w:del w:id="797" w:author="Greg Landry" w:date="2017-02-28T13:39:00Z"/>
+        </w:rPr>
+      </w:pPr>
+      <w:del w:id="798" w:author="Greg Landry" w:date="2017-02-28T13:39:00Z">
         <w:r>
           <w:delText>Hint: Remember to set the offset to 02 to read the temperature. You can do this just once and it will stay set for all future reads. With an offset of 02 you can read 4 bytes to get the temperature and humidity values.</w:delText>
         </w:r>
@@ -11853,10 +11906,10 @@
       <w:pPr>
         <w:pStyle w:val="Heading3"/>
         <w:rPr>
-          <w:del w:id="795" w:author="Greg Landry" w:date="2017-02-28T13:39:00Z"/>
-        </w:rPr>
-      </w:pPr>
-      <w:del w:id="796" w:author="Greg Landry" w:date="2017-02-28T13:39:00Z">
+          <w:del w:id="799" w:author="Greg Landry" w:date="2017-02-28T13:39:00Z"/>
+        </w:rPr>
+      </w:pPr>
+      <w:del w:id="800" w:author="Greg Landry" w:date="2017-02-28T13:39:00Z">
         <w:r>
           <w:delText>1</w:delText>
         </w:r>
@@ -11894,10 +11947,10 @@
           <w:numId w:val="40"/>
         </w:numPr>
         <w:rPr>
-          <w:del w:id="797" w:author="Greg Landry" w:date="2017-02-28T13:39:00Z"/>
-        </w:rPr>
-      </w:pPr>
-      <w:del w:id="798" w:author="Greg Landry" w:date="2017-02-28T13:39:00Z">
+          <w:del w:id="801" w:author="Greg Landry" w:date="2017-02-28T13:39:00Z"/>
+        </w:rPr>
+      </w:pPr>
+      <w:del w:id="802" w:author="Greg Landry" w:date="2017-02-28T13:39:00Z">
         <w:r>
           <w:delText>Copy 11_i2cwrite to 13_i2cprobe. Update the makefile and create a make target.</w:delText>
         </w:r>
@@ -11911,10 +11964,10 @@
           <w:numId w:val="40"/>
         </w:numPr>
         <w:rPr>
-          <w:del w:id="799" w:author="Greg Landry" w:date="2017-02-28T13:39:00Z"/>
-        </w:rPr>
-      </w:pPr>
-      <w:del w:id="800" w:author="Greg Landry" w:date="2017-02-28T13:39:00Z">
+          <w:del w:id="803" w:author="Greg Landry" w:date="2017-02-28T13:39:00Z"/>
+        </w:rPr>
+      </w:pPr>
+      <w:del w:id="804" w:author="Greg Landry" w:date="2017-02-28T13:39:00Z">
         <w:r>
           <w:delText xml:space="preserve">Update the code so that every time the button is pressed a scan is done of every possible I2C address. Print the address of any devices found to the terminal </w:delText>
         </w:r>
@@ -11934,10 +11987,10 @@
           <w:numId w:val="40"/>
         </w:numPr>
         <w:rPr>
-          <w:del w:id="801" w:author="Greg Landry" w:date="2017-02-28T13:39:00Z"/>
-        </w:rPr>
-      </w:pPr>
-      <w:del w:id="802" w:author="Greg Landry" w:date="2017-02-28T13:39:00Z">
+          <w:del w:id="805" w:author="Greg Landry" w:date="2017-02-28T13:39:00Z"/>
+        </w:rPr>
+      </w:pPr>
+      <w:del w:id="806" w:author="Greg Landry" w:date="2017-02-28T13:39:00Z">
         <w:r>
           <w:delText>Hint: The I2C address is 7 bits. 0x00 is a special “All Call” address, and all values above 0x7C are reserved for future purposes, so the only valid addresses are 0x01 – 0x7B.</w:delText>
         </w:r>
@@ -11951,10 +12004,10 @@
           <w:numId w:val="40"/>
         </w:numPr>
         <w:rPr>
-          <w:del w:id="803" w:author="Greg Landry" w:date="2017-02-28T13:39:00Z"/>
-        </w:rPr>
-      </w:pPr>
-      <w:del w:id="804" w:author="Greg Landry" w:date="2017-02-28T13:39:00Z">
+          <w:del w:id="807" w:author="Greg Landry" w:date="2017-02-28T13:39:00Z"/>
+        </w:rPr>
+      </w:pPr>
+      <w:del w:id="808" w:author="Greg Landry" w:date="2017-02-28T13:39:00Z">
         <w:r>
           <w:delText>What addresses are found on the shield?</w:delText>
         </w:r>
@@ -11968,10 +12021,10 @@
           <w:numId w:val="40"/>
         </w:numPr>
         <w:rPr>
-          <w:del w:id="805" w:author="Greg Landry" w:date="2017-02-28T13:39:00Z"/>
-        </w:rPr>
-      </w:pPr>
-      <w:del w:id="806" w:author="Greg Landry" w:date="2017-02-28T13:39:00Z">
+          <w:del w:id="809" w:author="Greg Landry" w:date="2017-02-28T13:39:00Z"/>
+        </w:rPr>
+      </w:pPr>
+      <w:del w:id="810" w:author="Greg Landry" w:date="2017-02-28T13:39:00Z">
         <w:r>
           <w:delText xml:space="preserve">Hint: There should be </w:delText>
         </w:r>
@@ -12001,7 +12054,7 @@
     <w:p>
       <w:pPr>
         <w:rPr>
-          <w:ins w:id="807" w:author="Greg Landry" w:date="2017-02-28T13:09:00Z"/>
+          <w:ins w:id="811" w:author="Greg Landry" w:date="2017-02-28T13:09:00Z"/>
           <w:rFonts w:ascii="Cambria" w:eastAsia="Times New Roman" w:hAnsi="Cambria"/>
           <w:b/>
           <w:bCs/>
@@ -12010,7 +12063,7 @@
           <w:szCs w:val="26"/>
         </w:rPr>
       </w:pPr>
-      <w:ins w:id="808" w:author="Greg Landry" w:date="2017-02-28T13:09:00Z">
+      <w:ins w:id="812" w:author="Greg Landry" w:date="2017-02-28T13:09:00Z">
         <w:r>
           <w:br w:type="page"/>
         </w:r>
@@ -12020,10 +12073,10 @@
       <w:pPr>
         <w:pStyle w:val="Heading3"/>
         <w:rPr>
-          <w:del w:id="809" w:author="Greg Landry" w:date="2017-02-28T13:09:00Z"/>
-        </w:rPr>
-      </w:pPr>
-      <w:del w:id="810" w:author="Greg Landry" w:date="2017-02-28T13:09:00Z">
+          <w:del w:id="813" w:author="Greg Landry" w:date="2017-02-28T13:09:00Z"/>
+        </w:rPr>
+      </w:pPr>
+      <w:del w:id="814" w:author="Greg Landry" w:date="2017-02-28T13:09:00Z">
         <w:r>
           <w:lastRenderedPageBreak/>
           <w:delText>1</w:delText>
@@ -12062,10 +12115,10 @@
           <w:numId w:val="41"/>
         </w:numPr>
         <w:rPr>
-          <w:del w:id="811" w:author="Greg Landry" w:date="2017-02-28T13:09:00Z"/>
-        </w:rPr>
-      </w:pPr>
-      <w:del w:id="812" w:author="Greg Landry" w:date="2017-02-28T13:09:00Z">
+          <w:del w:id="815" w:author="Greg Landry" w:date="2017-02-28T13:09:00Z"/>
+        </w:rPr>
+      </w:pPr>
+      <w:del w:id="816" w:author="Greg Landry" w:date="2017-02-28T13:09:00Z">
         <w:r>
           <w:delText>We have not created a complete custom board but we are using a PSoC Analog Co-processor shield connected to the base board. Let’s make a platform for this hardware configuration</w:delText>
         </w:r>
@@ -12085,10 +12138,10 @@
           <w:numId w:val="41"/>
         </w:numPr>
         <w:rPr>
-          <w:del w:id="813" w:author="Greg Landry" w:date="2017-02-28T13:09:00Z"/>
-        </w:rPr>
-      </w:pPr>
-      <w:del w:id="814" w:author="Greg Landry" w:date="2017-02-28T13:09:00Z">
+          <w:del w:id="817" w:author="Greg Landry" w:date="2017-02-28T13:09:00Z"/>
+        </w:rPr>
+      </w:pPr>
+      <w:del w:id="818" w:author="Greg Landry" w:date="2017-02-28T13:09:00Z">
         <w:r>
           <w:delText xml:space="preserve">First, </w:delText>
         </w:r>
@@ -12135,10 +12188,10 @@
           <w:numId w:val="41"/>
         </w:numPr>
         <w:rPr>
-          <w:del w:id="815" w:author="Greg Landry" w:date="2017-02-28T13:09:00Z"/>
-        </w:rPr>
-      </w:pPr>
-      <w:del w:id="816" w:author="Greg Landry" w:date="2017-02-28T13:09:00Z">
+          <w:del w:id="819" w:author="Greg Landry" w:date="2017-02-28T13:09:00Z"/>
+        </w:rPr>
+      </w:pPr>
+      <w:del w:id="820" w:author="Greg Landry" w:date="2017-02-28T13:09:00Z">
         <w:r>
           <w:delText xml:space="preserve">In the new folder, rename the make file WA101.mk and delete the schematics directory. </w:delText>
         </w:r>
@@ -12152,10 +12205,10 @@
           <w:numId w:val="41"/>
         </w:numPr>
         <w:rPr>
-          <w:del w:id="817" w:author="Greg Landry" w:date="2017-02-28T13:09:00Z"/>
-        </w:rPr>
-      </w:pPr>
-      <w:del w:id="818" w:author="Greg Landry" w:date="2017-02-28T13:09:00Z">
+          <w:del w:id="821" w:author="Greg Landry" w:date="2017-02-28T13:09:00Z"/>
+        </w:rPr>
+      </w:pPr>
+      <w:del w:id="822" w:author="Greg Landry" w:date="2017-02-28T13:09:00Z">
         <w:r>
           <w:delText>Update the README.txt file.</w:delText>
         </w:r>
@@ -12169,10 +12222,10 @@
           <w:numId w:val="41"/>
         </w:numPr>
         <w:rPr>
-          <w:del w:id="819" w:author="Greg Landry" w:date="2017-02-28T13:09:00Z"/>
-        </w:rPr>
-      </w:pPr>
-      <w:del w:id="820" w:author="Greg Landry" w:date="2017-02-28T13:09:00Z">
+          <w:del w:id="823" w:author="Greg Landry" w:date="2017-02-28T13:09:00Z"/>
+        </w:rPr>
+      </w:pPr>
+      <w:del w:id="824" w:author="Greg Landry" w:date="2017-02-28T13:09:00Z">
         <w:r>
           <w:delText xml:space="preserve">In </w:delText>
         </w:r>
@@ -12204,10 +12257,10 @@
           <w:numId w:val="41"/>
         </w:numPr>
         <w:rPr>
-          <w:del w:id="821" w:author="Greg Landry" w:date="2017-02-28T13:09:00Z"/>
-        </w:rPr>
-      </w:pPr>
-      <w:del w:id="822" w:author="Greg Landry" w:date="2017-02-28T13:09:00Z">
+          <w:del w:id="825" w:author="Greg Landry" w:date="2017-02-28T13:09:00Z"/>
+        </w:rPr>
+      </w:pPr>
+      <w:del w:id="826" w:author="Greg Landry" w:date="2017-02-28T13:09:00Z">
         <w:r>
           <w:delText>SHIELD</w:delText>
         </w:r>
@@ -12227,10 +12280,10 @@
           <w:numId w:val="41"/>
         </w:numPr>
         <w:rPr>
-          <w:del w:id="823" w:author="Greg Landry" w:date="2017-02-28T13:09:00Z"/>
-        </w:rPr>
-      </w:pPr>
-      <w:del w:id="824" w:author="Greg Landry" w:date="2017-02-28T13:09:00Z">
+          <w:del w:id="827" w:author="Greg Landry" w:date="2017-02-28T13:09:00Z"/>
+        </w:rPr>
+      </w:pPr>
+      <w:del w:id="828" w:author="Greg Landry" w:date="2017-02-28T13:09:00Z">
         <w:r>
           <w:delText>SHIELD_</w:delText>
         </w:r>
@@ -12253,10 +12306,10 @@
           <w:numId w:val="41"/>
         </w:numPr>
         <w:rPr>
-          <w:del w:id="825" w:author="Greg Landry" w:date="2017-02-28T13:09:00Z"/>
-        </w:rPr>
-      </w:pPr>
-      <w:del w:id="826" w:author="Greg Landry" w:date="2017-02-28T13:09:00Z">
+          <w:del w:id="829" w:author="Greg Landry" w:date="2017-02-28T13:09:00Z"/>
+        </w:rPr>
+      </w:pPr>
+      <w:del w:id="830" w:author="Greg Landry" w:date="2017-02-28T13:09:00Z">
         <w:r>
           <w:delText xml:space="preserve">Hint: </w:delText>
         </w:r>
@@ -12282,10 +12335,10 @@
           <w:numId w:val="41"/>
         </w:numPr>
         <w:rPr>
-          <w:del w:id="827" w:author="Greg Landry" w:date="2017-02-28T13:09:00Z"/>
-        </w:rPr>
-      </w:pPr>
-      <w:del w:id="828" w:author="Greg Landry" w:date="2017-02-28T13:09:00Z">
+          <w:del w:id="831" w:author="Greg Landry" w:date="2017-02-28T13:09:00Z"/>
+        </w:rPr>
+      </w:pPr>
+      <w:del w:id="832" w:author="Greg Landry" w:date="2017-02-28T13:09:00Z">
         <w:r>
           <w:delText xml:space="preserve">Since our baseboard and CPU have not changed, we don’t need to make any other changes in </w:delText>
         </w:r>
@@ -12362,10 +12415,10 @@
           <w:numId w:val="41"/>
         </w:numPr>
         <w:rPr>
-          <w:del w:id="829" w:author="Greg Landry" w:date="2017-02-28T13:09:00Z"/>
-        </w:rPr>
-      </w:pPr>
-      <w:del w:id="830" w:author="Greg Landry" w:date="2017-02-28T13:09:00Z">
+          <w:del w:id="833" w:author="Greg Landry" w:date="2017-02-28T13:09:00Z"/>
+        </w:rPr>
+      </w:pPr>
+      <w:del w:id="834" w:author="Greg Landry" w:date="2017-02-28T13:09:00Z">
         <w:r>
           <w:delText>Once you are done, go back and modify project</w:delText>
         </w:r>
@@ -12385,10 +12438,10 @@
           <w:numId w:val="41"/>
         </w:numPr>
         <w:rPr>
-          <w:del w:id="831" w:author="Greg Landry" w:date="2017-02-28T13:09:00Z"/>
-        </w:rPr>
-      </w:pPr>
-      <w:del w:id="832" w:author="Greg Landry" w:date="2017-02-28T13:09:00Z">
+          <w:del w:id="835" w:author="Greg Landry" w:date="2017-02-28T13:09:00Z"/>
+        </w:rPr>
+      </w:pPr>
+      <w:del w:id="836" w:author="Greg Landry" w:date="2017-02-28T13:09:00Z">
         <w:r>
           <w:delText>Hint: you will need to change the make targets so that they use the new platform name.</w:delText>
         </w:r>
@@ -12402,10 +12455,10 @@
           <w:numId w:val="41"/>
         </w:numPr>
         <w:rPr>
-          <w:del w:id="833" w:author="Greg Landry" w:date="2017-02-28T13:09:00Z"/>
-        </w:rPr>
-      </w:pPr>
-      <w:del w:id="834" w:author="Greg Landry" w:date="2017-02-28T13:09:00Z">
+          <w:del w:id="837" w:author="Greg Landry" w:date="2017-02-28T13:09:00Z"/>
+        </w:rPr>
+      </w:pPr>
+      <w:del w:id="838" w:author="Greg Landry" w:date="2017-02-28T13:09:00Z">
         <w:r>
           <w:delText>Hint: on project 04, you no longer need to initialize the GPIO for the Green LED.</w:delText>
         </w:r>
@@ -12414,7 +12467,7 @@
     <w:p>
       <w:pPr>
         <w:rPr>
-          <w:del w:id="835" w:author="Greg Landry" w:date="2017-02-28T13:09:00Z"/>
+          <w:del w:id="839" w:author="Greg Landry" w:date="2017-02-28T13:09:00Z"/>
           <w:rFonts w:ascii="Cambria" w:eastAsia="Times New Roman" w:hAnsi="Cambria"/>
           <w:b/>
           <w:bCs/>
@@ -12423,7 +12476,7 @@
           <w:szCs w:val="26"/>
         </w:rPr>
       </w:pPr>
-      <w:del w:id="836" w:author="Greg Landry" w:date="2017-02-28T13:09:00Z">
+      <w:del w:id="840" w:author="Greg Landry" w:date="2017-02-28T13:09:00Z">
         <w:r>
           <w:br w:type="page"/>
         </w:r>
@@ -17709,7 +17762,7 @@
   <w:style w:type="paragraph" w:default="1" w:styleId="Normal">
     <w:name w:val="Normal"/>
     <w:qFormat/>
-    <w:rsid w:val="00DC5C1A"/>
+    <w:rsid w:val="00574A4D"/>
   </w:style>
   <w:style w:type="paragraph" w:styleId="Heading1">
     <w:name w:val="heading 1"/>
@@ -17829,7 +17882,7 @@
     <w:uiPriority w:val="1"/>
     <w:semiHidden/>
     <w:unhideWhenUsed/>
-    <w:rsid w:val="00DC5C1A"/>
+    <w:rsid w:val="00574A4D"/>
   </w:style>
   <w:style w:type="table" w:default="1" w:styleId="TableNormal">
     <w:name w:val="Normal Table"/>
@@ -17851,7 +17904,7 @@
     <w:uiPriority w:val="99"/>
     <w:semiHidden/>
     <w:unhideWhenUsed/>
-    <w:rsid w:val="00DC5C1A"/>
+    <w:rsid w:val="00574A4D"/>
   </w:style>
   <w:style w:type="paragraph" w:styleId="ListParagraph">
     <w:name w:val="List Paragraph"/>
@@ -18628,7 +18681,7 @@
 </file>
 
 <file path=customXml/itemProps1.xml><?xml version="1.0" encoding="utf-8"?>
-<ds:datastoreItem xmlns:ds="http://schemas.openxmlformats.org/officeDocument/2006/customXml" ds:itemID="{0CA007C7-AF08-41FA-9E49-975717AFE1B2}">
+<ds:datastoreItem xmlns:ds="http://schemas.openxmlformats.org/officeDocument/2006/customXml" ds:itemID="{3C7B98B5-B47A-47BE-BA6F-B3EF363CA64C}">
   <ds:schemaRefs>
     <ds:schemaRef ds:uri="http://schemas.openxmlformats.org/officeDocument/2006/bibliography"/>
   </ds:schemaRefs>

</xml_diff>